<commit_message>
-Realización de las Pruebas de Regresión del CU Subir Programa Firmado. -Completado del Documento: Caso de Prueba Subir Programa Firmado. -Realización del Resumen de las pruebas de Regresión del CU Subir Programa Firmado.
</commit_message>
<xml_diff>
--- a/Construcción/Documentación Pruebas/Resumen de Pruebas Casos de Uso/2 - Pruebas de Regresión.docx
+++ b/Construcción/Documentación Pruebas/Resumen de Pruebas Casos de Uso/2 - Pruebas de Regresión.docx
@@ -2384,6 +2384,417 @@
           <w:szCs w:val="24"/>
         </w:rPr>
       </w:pPr>
+    </w:p>
+    <w:p>
+      <w:pPr>
+        <w:rPr>
+          <w:rFonts w:ascii="Arial" w:hAnsi="Arial" w:cs="Arial"/>
+          <w:b/>
+          <w:sz w:val="24"/>
+          <w:szCs w:val="24"/>
+        </w:rPr>
+      </w:pPr>
+    </w:p>
+    <w:p>
+      <w:pPr>
+        <w:rPr>
+          <w:rFonts w:ascii="Arial" w:hAnsi="Arial" w:cs="Arial"/>
+          <w:b/>
+          <w:sz w:val="24"/>
+          <w:szCs w:val="24"/>
+        </w:rPr>
+      </w:pPr>
+    </w:p>
+    <w:p>
+      <w:pPr>
+        <w:rPr>
+          <w:rFonts w:ascii="Arial" w:hAnsi="Arial" w:cs="Arial"/>
+          <w:b/>
+          <w:sz w:val="24"/>
+          <w:szCs w:val="24"/>
+        </w:rPr>
+      </w:pPr>
+    </w:p>
+    <w:p>
+      <w:pPr>
+        <w:rPr>
+          <w:rFonts w:ascii="Arial" w:hAnsi="Arial" w:cs="Arial"/>
+          <w:b/>
+          <w:sz w:val="24"/>
+          <w:szCs w:val="24"/>
+        </w:rPr>
+      </w:pPr>
+    </w:p>
+    <w:p>
+      <w:pPr>
+        <w:rPr>
+          <w:rFonts w:ascii="Arial" w:hAnsi="Arial" w:cs="Arial"/>
+          <w:b/>
+          <w:sz w:val="24"/>
+          <w:szCs w:val="24"/>
+        </w:rPr>
+      </w:pPr>
+      <w:r>
+        <w:rPr>
+          <w:rFonts w:ascii="Arial" w:hAnsi="Arial" w:cs="Arial"/>
+          <w:b/>
+          <w:sz w:val="24"/>
+          <w:szCs w:val="24"/>
+        </w:rPr>
+        <w:lastRenderedPageBreak/>
+        <w:t>----------------------------------------------------------------------------------------------</w:t>
+      </w:r>
+    </w:p>
+    <w:p>
+      <w:pPr>
+        <w:jc w:val="center"/>
+        <w:rPr>
+          <w:rFonts w:ascii="Arial" w:hAnsi="Arial" w:cs="Arial"/>
+          <w:b/>
+          <w:sz w:val="24"/>
+          <w:szCs w:val="24"/>
+        </w:rPr>
+      </w:pPr>
+      <w:r>
+        <w:rPr>
+          <w:rFonts w:ascii="Arial" w:hAnsi="Arial" w:cs="Arial"/>
+          <w:b/>
+          <w:sz w:val="24"/>
+          <w:szCs w:val="24"/>
+          <w:highlight w:val="yellow"/>
+        </w:rPr>
+        <w:t>-SUBIR PROGRAMA FIRMADO</w:t>
+      </w:r>
+      <w:r>
+        <w:rPr>
+          <w:rFonts w:ascii="Arial" w:hAnsi="Arial" w:cs="Arial"/>
+          <w:b/>
+          <w:sz w:val="24"/>
+          <w:szCs w:val="24"/>
+          <w:highlight w:val="yellow"/>
+        </w:rPr>
+        <w:t>:</w:t>
+      </w:r>
+    </w:p>
+    <w:p>
+      <w:pPr>
+        <w:rPr>
+          <w:rFonts w:ascii="Arial" w:hAnsi="Arial" w:cs="Arial"/>
+          <w:b/>
+          <w:sz w:val="24"/>
+          <w:szCs w:val="24"/>
+        </w:rPr>
+      </w:pPr>
+    </w:p>
+    <w:p>
+      <w:pPr>
+        <w:rPr>
+          <w:rFonts w:ascii="Arial" w:hAnsi="Arial" w:cs="Arial"/>
+          <w:b/>
+          <w:sz w:val="24"/>
+          <w:szCs w:val="24"/>
+        </w:rPr>
+      </w:pPr>
+      <w:r>
+        <w:rPr>
+          <w:rFonts w:ascii="Arial" w:hAnsi="Arial" w:cs="Arial"/>
+          <w:b/>
+          <w:sz w:val="24"/>
+          <w:szCs w:val="24"/>
+        </w:rPr>
+        <w:t>Estado del CU: Desaprobado (Corregir Errores</w:t>
+      </w:r>
+      <w:r>
+        <w:rPr>
+          <w:rFonts w:ascii="Arial" w:hAnsi="Arial" w:cs="Arial"/>
+          <w:b/>
+          <w:sz w:val="24"/>
+          <w:szCs w:val="24"/>
+        </w:rPr>
+        <w:t>)</w:t>
+      </w:r>
+    </w:p>
+    <w:p>
+      <w:pPr>
+        <w:rPr>
+          <w:rFonts w:ascii="Arial" w:hAnsi="Arial" w:cs="Arial"/>
+          <w:b/>
+          <w:sz w:val="24"/>
+          <w:szCs w:val="24"/>
+        </w:rPr>
+      </w:pPr>
+    </w:p>
+    <w:p>
+      <w:pPr>
+        <w:rPr>
+          <w:rFonts w:ascii="Arial" w:hAnsi="Arial" w:cs="Arial"/>
+          <w:b/>
+          <w:sz w:val="24"/>
+          <w:szCs w:val="24"/>
+        </w:rPr>
+      </w:pPr>
+      <w:r>
+        <w:rPr>
+          <w:rFonts w:ascii="Arial" w:hAnsi="Arial" w:cs="Arial"/>
+          <w:b/>
+          <w:sz w:val="24"/>
+          <w:szCs w:val="24"/>
+        </w:rPr>
+        <w:t>Este CU en realidad no presenta "errores", sino que lo marque como Desaprobado para que una vez que contemos con el panel principal del sistema VASPA, se le agregue la funcionalidad a los botones que faltaron.</w:t>
+      </w:r>
+    </w:p>
+    <w:p>
+      <w:pPr>
+        <w:rPr>
+          <w:rFonts w:ascii="Arial" w:hAnsi="Arial" w:cs="Arial"/>
+          <w:b/>
+          <w:sz w:val="24"/>
+          <w:szCs w:val="24"/>
+        </w:rPr>
+      </w:pPr>
+    </w:p>
+    <w:p>
+      <w:pPr>
+        <w:rPr>
+          <w:rFonts w:ascii="Arial" w:hAnsi="Arial" w:cs="Arial"/>
+          <w:b/>
+          <w:sz w:val="24"/>
+          <w:szCs w:val="24"/>
+        </w:rPr>
+      </w:pPr>
+      <w:r>
+        <w:rPr>
+          <w:rFonts w:ascii="Arial" w:hAnsi="Arial" w:cs="Arial"/>
+          <w:b/>
+          <w:sz w:val="24"/>
+          <w:szCs w:val="24"/>
+        </w:rPr>
+        <w:t xml:space="preserve">- Una de las cosas que debemos tener en cuenta es el tamaño máximo de los programas que se pueden subir al sistema. ¿Hasta qué tamaño se debe subir un programa al sistema? Es un tema que deberíamos aclarar con los profesores cuando hagamos una reunión, o, en su defecto, por correo. </w:t>
+      </w:r>
+    </w:p>
+    <w:p>
+      <w:pPr>
+        <w:rPr>
+          <w:rFonts w:ascii="Arial" w:hAnsi="Arial" w:cs="Arial"/>
+          <w:b/>
+          <w:sz w:val="24"/>
+          <w:szCs w:val="24"/>
+        </w:rPr>
+      </w:pPr>
+    </w:p>
+    <w:p>
+      <w:pPr>
+        <w:rPr>
+          <w:rFonts w:ascii="Arial" w:hAnsi="Arial" w:cs="Arial"/>
+          <w:b/>
+          <w:sz w:val="24"/>
+          <w:szCs w:val="24"/>
+        </w:rPr>
+      </w:pPr>
+    </w:p>
+    <w:p>
+      <w:pPr>
+        <w:rPr>
+          <w:rFonts w:ascii="Arial" w:hAnsi="Arial" w:cs="Arial"/>
+          <w:b/>
+          <w:sz w:val="24"/>
+          <w:szCs w:val="24"/>
+        </w:rPr>
+      </w:pPr>
+      <w:r>
+        <w:rPr>
+          <w:rFonts w:ascii="Arial" w:hAnsi="Arial" w:cs="Arial"/>
+          <w:b/>
+          <w:sz w:val="24"/>
+          <w:szCs w:val="24"/>
+        </w:rPr>
+        <w:t>-Botón "Volver a Inicio" (pertenece al botón "Confirmar") -&gt; Contiene Errores.</w:t>
+      </w:r>
+    </w:p>
+    <w:p>
+      <w:pPr>
+        <w:rPr>
+          <w:rFonts w:ascii="Arial" w:hAnsi="Arial" w:cs="Arial"/>
+          <w:b/>
+          <w:sz w:val="24"/>
+          <w:szCs w:val="24"/>
+        </w:rPr>
+      </w:pPr>
+      <w:r>
+        <w:rPr>
+          <w:rFonts w:ascii="Arial" w:hAnsi="Arial" w:cs="Arial"/>
+          <w:b/>
+          <w:sz w:val="24"/>
+          <w:szCs w:val="24"/>
+        </w:rPr>
+        <w:t xml:space="preserve">Resultado esperado: Regresar a la Pantalla Principal del Sistema </w:t>
+      </w:r>
+      <w:proofErr w:type="spellStart"/>
+      <w:r>
+        <w:rPr>
+          <w:rFonts w:ascii="Arial" w:hAnsi="Arial" w:cs="Arial"/>
+          <w:b/>
+          <w:sz w:val="24"/>
+          <w:szCs w:val="24"/>
+        </w:rPr>
+        <w:t>Vaspa</w:t>
+      </w:r>
+      <w:proofErr w:type="spellEnd"/>
+      <w:r>
+        <w:rPr>
+          <w:rFonts w:ascii="Arial" w:hAnsi="Arial" w:cs="Arial"/>
+          <w:b/>
+          <w:sz w:val="24"/>
+          <w:szCs w:val="24"/>
+        </w:rPr>
+        <w:t>.</w:t>
+      </w:r>
+    </w:p>
+    <w:p>
+      <w:pPr>
+        <w:pStyle w:val="TableContents"/>
+        <w:rPr>
+          <w:rFonts w:ascii="Arial" w:hAnsi="Arial" w:cs="Arial"/>
+          <w:b/>
+        </w:rPr>
+      </w:pPr>
+      <w:r>
+        <w:rPr>
+          <w:rFonts w:ascii="Arial" w:hAnsi="Arial" w:cs="Arial"/>
+          <w:b/>
+        </w:rPr>
+        <w:t xml:space="preserve">Resultado obtenido: Insatisfactorio. </w:t>
+      </w:r>
+    </w:p>
+    <w:p>
+      <w:pPr>
+        <w:rPr>
+          <w:rFonts w:ascii="Arial" w:hAnsi="Arial" w:cs="Arial"/>
+          <w:b/>
+          <w:sz w:val="24"/>
+          <w:szCs w:val="24"/>
+        </w:rPr>
+      </w:pPr>
+      <w:r>
+        <w:rPr>
+          <w:rFonts w:ascii="Arial" w:hAnsi="Arial" w:cs="Arial"/>
+          <w:b/>
+          <w:sz w:val="24"/>
+          <w:szCs w:val="24"/>
+        </w:rPr>
+        <w:t>No se ha regresado a la pantalla principal del sistema VASPA. El botón no cuenta con ninguna funcionalidad.</w:t>
+      </w:r>
+    </w:p>
+    <w:p>
+      <w:pPr>
+        <w:rPr>
+          <w:rFonts w:ascii="Arial" w:hAnsi="Arial" w:cs="Arial"/>
+          <w:sz w:val="24"/>
+          <w:szCs w:val="24"/>
+        </w:rPr>
+      </w:pPr>
+    </w:p>
+    <w:p>
+      <w:pPr>
+        <w:rPr>
+          <w:rFonts w:ascii="Arial" w:hAnsi="Arial" w:cs="Arial"/>
+          <w:sz w:val="24"/>
+          <w:szCs w:val="24"/>
+        </w:rPr>
+      </w:pPr>
+    </w:p>
+    <w:p>
+      <w:pPr>
+        <w:rPr>
+          <w:rFonts w:ascii="Arial" w:hAnsi="Arial" w:cs="Arial"/>
+          <w:b/>
+          <w:sz w:val="24"/>
+          <w:szCs w:val="24"/>
+        </w:rPr>
+      </w:pPr>
+      <w:r>
+        <w:rPr>
+          <w:rFonts w:ascii="Arial" w:hAnsi="Arial" w:cs="Arial"/>
+          <w:b/>
+          <w:sz w:val="24"/>
+          <w:szCs w:val="24"/>
+        </w:rPr>
+        <w:t>-Botón "Cancelar"  -&gt; Contiene Errores.</w:t>
+      </w:r>
+    </w:p>
+    <w:p>
+      <w:pPr>
+        <w:rPr>
+          <w:rFonts w:ascii="Arial" w:hAnsi="Arial" w:cs="Arial"/>
+          <w:b/>
+          <w:sz w:val="24"/>
+          <w:szCs w:val="24"/>
+        </w:rPr>
+      </w:pPr>
+      <w:r>
+        <w:rPr>
+          <w:rFonts w:ascii="Arial" w:hAnsi="Arial" w:cs="Arial"/>
+          <w:b/>
+          <w:sz w:val="24"/>
+          <w:szCs w:val="24"/>
+        </w:rPr>
+        <w:t xml:space="preserve">Resultado esperado: Regresar a la Pantalla Principal del Sistema </w:t>
+      </w:r>
+      <w:proofErr w:type="spellStart"/>
+      <w:r>
+        <w:rPr>
+          <w:rFonts w:ascii="Arial" w:hAnsi="Arial" w:cs="Arial"/>
+          <w:b/>
+          <w:sz w:val="24"/>
+          <w:szCs w:val="24"/>
+        </w:rPr>
+        <w:t>Vaspa</w:t>
+      </w:r>
+      <w:proofErr w:type="spellEnd"/>
+      <w:r>
+        <w:rPr>
+          <w:rFonts w:ascii="Arial" w:hAnsi="Arial" w:cs="Arial"/>
+          <w:b/>
+          <w:sz w:val="24"/>
+          <w:szCs w:val="24"/>
+        </w:rPr>
+        <w:t>.</w:t>
+      </w:r>
+    </w:p>
+    <w:p>
+      <w:pPr>
+        <w:pStyle w:val="TableContents"/>
+        <w:rPr>
+          <w:rFonts w:ascii="Arial" w:hAnsi="Arial" w:cs="Arial"/>
+          <w:b/>
+        </w:rPr>
+      </w:pPr>
+      <w:r>
+        <w:rPr>
+          <w:rFonts w:ascii="Arial" w:hAnsi="Arial" w:cs="Arial"/>
+          <w:b/>
+        </w:rPr>
+        <w:t xml:space="preserve">Resultado obtenido: Insatisfactorio. </w:t>
+      </w:r>
+    </w:p>
+    <w:p>
+      <w:pPr>
+        <w:rPr>
+          <w:rFonts w:ascii="Arial" w:hAnsi="Arial" w:cs="Arial"/>
+          <w:b/>
+          <w:sz w:val="24"/>
+          <w:szCs w:val="24"/>
+        </w:rPr>
+      </w:pPr>
+      <w:r>
+        <w:rPr>
+          <w:rFonts w:ascii="Arial" w:hAnsi="Arial" w:cs="Arial"/>
+          <w:b/>
+          <w:sz w:val="24"/>
+          <w:szCs w:val="24"/>
+        </w:rPr>
+        <w:t>No se ha regresado a la pantalla principal del sistema VASPA. El botón no cuenta con ninguna funcionalidad.</w:t>
+      </w:r>
     </w:p>
     <w:sectPr>
       <w:pgSz w:w="12240" w:h="15840"/>

</xml_diff>

<commit_message>
-Realización de las Pruebas de Regresión del CU Visualizar Programa. -Realización del diagrama de Secuencia del CU Visualizar Programa.
-Completado de documentación:
-Caso de Prueba Visualizar Programa.
-Especificación Caso de Uso Visualizar Programa.
-Resumen de las pruebas realizadas en el Documento Pruebas de Regresión.
</commit_message>
<xml_diff>
--- a/Construcción/Documentación Pruebas/Resumen de Pruebas Casos de Uso/2 - Pruebas de Regresión.docx
+++ b/Construcción/Documentación Pruebas/Resumen de Pruebas Casos de Uso/2 - Pruebas de Regresión.docx
@@ -2795,6 +2795,332 @@
         </w:rPr>
         <w:t>No se ha regresado a la pantalla principal del sistema VASPA. El botón no cuenta con ninguna funcionalidad.</w:t>
       </w:r>
+    </w:p>
+    <w:p>
+      <w:pPr>
+        <w:rPr>
+          <w:rFonts w:ascii="Arial" w:hAnsi="Arial" w:cs="Arial"/>
+          <w:b/>
+          <w:sz w:val="24"/>
+          <w:szCs w:val="24"/>
+        </w:rPr>
+      </w:pPr>
+    </w:p>
+    <w:p>
+      <w:pPr>
+        <w:rPr>
+          <w:rFonts w:ascii="Arial" w:hAnsi="Arial" w:cs="Arial"/>
+          <w:b/>
+          <w:sz w:val="24"/>
+          <w:szCs w:val="24"/>
+        </w:rPr>
+      </w:pPr>
+      <w:r>
+        <w:rPr>
+          <w:rFonts w:ascii="Arial" w:hAnsi="Arial" w:cs="Arial"/>
+          <w:b/>
+          <w:sz w:val="24"/>
+          <w:szCs w:val="24"/>
+        </w:rPr>
+        <w:lastRenderedPageBreak/>
+        <w:t>----------------------------------------------------------------------------------------------</w:t>
+      </w:r>
+    </w:p>
+    <w:p>
+      <w:pPr>
+        <w:jc w:val="center"/>
+        <w:rPr>
+          <w:rFonts w:ascii="Arial" w:hAnsi="Arial" w:cs="Arial"/>
+          <w:b/>
+          <w:sz w:val="24"/>
+          <w:szCs w:val="24"/>
+        </w:rPr>
+      </w:pPr>
+      <w:r>
+        <w:rPr>
+          <w:rFonts w:ascii="Arial" w:hAnsi="Arial" w:cs="Arial"/>
+          <w:b/>
+          <w:sz w:val="24"/>
+          <w:szCs w:val="24"/>
+          <w:highlight w:val="yellow"/>
+        </w:rPr>
+        <w:t>-VISUALIZAR PROGRAMA</w:t>
+      </w:r>
+      <w:r>
+        <w:rPr>
+          <w:rFonts w:ascii="Arial" w:hAnsi="Arial" w:cs="Arial"/>
+          <w:b/>
+          <w:sz w:val="24"/>
+          <w:szCs w:val="24"/>
+          <w:highlight w:val="yellow"/>
+        </w:rPr>
+        <w:t>:</w:t>
+      </w:r>
+    </w:p>
+    <w:p>
+      <w:pPr>
+        <w:rPr>
+          <w:rFonts w:ascii="Arial" w:hAnsi="Arial" w:cs="Arial"/>
+          <w:b/>
+          <w:sz w:val="24"/>
+          <w:szCs w:val="24"/>
+        </w:rPr>
+      </w:pPr>
+    </w:p>
+    <w:p>
+      <w:pPr>
+        <w:rPr>
+          <w:rFonts w:ascii="Arial" w:hAnsi="Arial" w:cs="Arial"/>
+          <w:b/>
+          <w:sz w:val="24"/>
+          <w:szCs w:val="24"/>
+        </w:rPr>
+      </w:pPr>
+      <w:r>
+        <w:rPr>
+          <w:rFonts w:ascii="Arial" w:hAnsi="Arial" w:cs="Arial"/>
+          <w:b/>
+          <w:sz w:val="24"/>
+          <w:szCs w:val="24"/>
+        </w:rPr>
+        <w:t>Estado del CU: Desaprobado (Corregir Errores</w:t>
+      </w:r>
+      <w:r>
+        <w:rPr>
+          <w:rFonts w:ascii="Arial" w:hAnsi="Arial" w:cs="Arial"/>
+          <w:b/>
+          <w:sz w:val="24"/>
+          <w:szCs w:val="24"/>
+        </w:rPr>
+        <w:t>)</w:t>
+      </w:r>
+    </w:p>
+    <w:p>
+      <w:pPr>
+        <w:rPr>
+          <w:rFonts w:ascii="Arial" w:hAnsi="Arial" w:cs="Arial"/>
+          <w:b/>
+          <w:sz w:val="24"/>
+          <w:szCs w:val="24"/>
+        </w:rPr>
+      </w:pPr>
+    </w:p>
+    <w:p>
+      <w:pPr>
+        <w:rPr>
+          <w:rFonts w:ascii="Arial" w:hAnsi="Arial" w:cs="Arial"/>
+          <w:b/>
+          <w:sz w:val="24"/>
+          <w:szCs w:val="24"/>
+        </w:rPr>
+      </w:pPr>
+      <w:r>
+        <w:rPr>
+          <w:rFonts w:ascii="Arial" w:hAnsi="Arial" w:cs="Arial"/>
+          <w:b/>
+          <w:sz w:val="24"/>
+          <w:szCs w:val="24"/>
+        </w:rPr>
+        <w:t>Este CU en realidad no presenta "errores", sino que lo marque como Desaprobado para que una vez que contemos con el panel principal del sistema VASPA, se le agregue la funcionalidad a los botones que faltaron.</w:t>
+      </w:r>
+    </w:p>
+    <w:p>
+      <w:pPr>
+        <w:rPr>
+          <w:rFonts w:ascii="Arial" w:hAnsi="Arial" w:cs="Arial"/>
+          <w:b/>
+          <w:sz w:val="24"/>
+          <w:szCs w:val="24"/>
+        </w:rPr>
+      </w:pPr>
+    </w:p>
+    <w:p>
+      <w:pPr>
+        <w:rPr>
+          <w:rFonts w:ascii="Arial" w:hAnsi="Arial" w:cs="Arial"/>
+          <w:b/>
+          <w:sz w:val="24"/>
+          <w:szCs w:val="24"/>
+        </w:rPr>
+      </w:pPr>
+    </w:p>
+    <w:p>
+      <w:pPr>
+        <w:rPr>
+          <w:rFonts w:ascii="Arial" w:hAnsi="Arial" w:cs="Arial"/>
+          <w:b/>
+          <w:sz w:val="24"/>
+          <w:szCs w:val="24"/>
+        </w:rPr>
+      </w:pPr>
+      <w:r>
+        <w:rPr>
+          <w:rFonts w:ascii="Arial" w:hAnsi="Arial" w:cs="Arial"/>
+          <w:b/>
+          <w:sz w:val="24"/>
+          <w:szCs w:val="24"/>
+        </w:rPr>
+        <w:t>-Botón "Cancelar"  -&gt; Contiene Errores:</w:t>
+      </w:r>
+    </w:p>
+    <w:p>
+      <w:pPr>
+        <w:rPr>
+          <w:rFonts w:ascii="Arial" w:hAnsi="Arial" w:cs="Arial"/>
+          <w:b/>
+          <w:sz w:val="24"/>
+          <w:szCs w:val="24"/>
+        </w:rPr>
+      </w:pPr>
+      <w:r>
+        <w:rPr>
+          <w:rFonts w:ascii="Arial" w:hAnsi="Arial" w:cs="Arial"/>
+          <w:b/>
+          <w:sz w:val="24"/>
+          <w:szCs w:val="24"/>
+        </w:rPr>
+        <w:t xml:space="preserve">Resultado esperado: Regresar a la Pantalla Principal del Sistema </w:t>
+      </w:r>
+      <w:proofErr w:type="spellStart"/>
+      <w:r>
+        <w:rPr>
+          <w:rFonts w:ascii="Arial" w:hAnsi="Arial" w:cs="Arial"/>
+          <w:b/>
+          <w:sz w:val="24"/>
+          <w:szCs w:val="24"/>
+        </w:rPr>
+        <w:t>Vaspa</w:t>
+      </w:r>
+      <w:proofErr w:type="spellEnd"/>
+      <w:r>
+        <w:rPr>
+          <w:rFonts w:ascii="Arial" w:hAnsi="Arial" w:cs="Arial"/>
+          <w:b/>
+          <w:sz w:val="24"/>
+          <w:szCs w:val="24"/>
+        </w:rPr>
+        <w:t>.</w:t>
+      </w:r>
+    </w:p>
+    <w:p>
+      <w:pPr>
+        <w:pStyle w:val="TableContents"/>
+        <w:rPr>
+          <w:rFonts w:ascii="Arial" w:hAnsi="Arial" w:cs="Arial"/>
+          <w:b/>
+        </w:rPr>
+      </w:pPr>
+      <w:r>
+        <w:rPr>
+          <w:rFonts w:ascii="Arial" w:hAnsi="Arial" w:cs="Arial"/>
+          <w:b/>
+        </w:rPr>
+        <w:t xml:space="preserve">Resultado obtenido: Insatisfactorio. </w:t>
+      </w:r>
+    </w:p>
+    <w:p>
+      <w:pPr>
+        <w:rPr>
+          <w:rFonts w:ascii="Arial" w:hAnsi="Arial" w:cs="Arial"/>
+          <w:b/>
+          <w:sz w:val="24"/>
+          <w:szCs w:val="24"/>
+        </w:rPr>
+      </w:pPr>
+      <w:r>
+        <w:rPr>
+          <w:rFonts w:ascii="Arial" w:hAnsi="Arial" w:cs="Arial"/>
+          <w:b/>
+          <w:sz w:val="24"/>
+          <w:szCs w:val="24"/>
+        </w:rPr>
+        <w:t>No se ha regresado a la pantalla principal del sistema VASPA. El botón no cuenta con ninguna funcionalidad.</w:t>
+      </w:r>
+    </w:p>
+    <w:p>
+      <w:pPr>
+        <w:rPr>
+          <w:sz w:val="24"/>
+          <w:szCs w:val="24"/>
+        </w:rPr>
+      </w:pPr>
+    </w:p>
+    <w:p>
+      <w:pPr>
+        <w:rPr>
+          <w:rFonts w:ascii="Arial" w:hAnsi="Arial" w:cs="Arial"/>
+          <w:b/>
+          <w:sz w:val="24"/>
+          <w:szCs w:val="24"/>
+        </w:rPr>
+      </w:pPr>
+    </w:p>
+    <w:p>
+      <w:pPr>
+        <w:rPr>
+          <w:rFonts w:ascii="Arial" w:hAnsi="Arial" w:cs="Arial"/>
+          <w:b/>
+          <w:sz w:val="24"/>
+          <w:szCs w:val="24"/>
+        </w:rPr>
+      </w:pPr>
+      <w:r>
+        <w:rPr>
+          <w:rFonts w:ascii="Arial" w:hAnsi="Arial" w:cs="Arial"/>
+          <w:b/>
+          <w:sz w:val="24"/>
+          <w:szCs w:val="24"/>
+        </w:rPr>
+        <w:t xml:space="preserve">-NOTA: Se debe corregir el nombre de la pestaña que se abre del navegador cuando quiero visualizar el programa de una asignatura ya que dicha pestaña se abre con el nombre del archivo original como el título. En mi caso, </w:t>
+      </w:r>
+      <w:r>
+        <w:rPr>
+          <w:rFonts w:ascii="Arial" w:hAnsi="Arial" w:cs="Arial"/>
+          <w:b/>
+          <w:sz w:val="24"/>
+          <w:szCs w:val="24"/>
+        </w:rPr>
+        <w:t>subí</w:t>
+      </w:r>
+      <w:r>
+        <w:rPr>
+          <w:rFonts w:ascii="Arial" w:hAnsi="Arial" w:cs="Arial"/>
+          <w:b/>
+          <w:sz w:val="24"/>
+          <w:szCs w:val="24"/>
+        </w:rPr>
+        <w:t xml:space="preserve"> el programa de Laboratorio de Programación (para probar nada más) y la pestaña llevaba el nombre "LP programa 2013", donde debería haber sido por ejemplo: " prg_1649_016_uarg_pact.pdf" respetando la carrera y el código. </w:t>
+      </w:r>
+    </w:p>
+    <w:p>
+      <w:pPr>
+        <w:rPr>
+          <w:rFonts w:ascii="Arial" w:hAnsi="Arial" w:cs="Arial"/>
+          <w:b/>
+          <w:sz w:val="24"/>
+          <w:szCs w:val="24"/>
+        </w:rPr>
+      </w:pPr>
+    </w:p>
+    <w:p>
+      <w:pPr>
+        <w:rPr>
+          <w:rFonts w:ascii="Arial" w:hAnsi="Arial" w:cs="Arial"/>
+          <w:b/>
+          <w:sz w:val="24"/>
+          <w:szCs w:val="24"/>
+        </w:rPr>
+      </w:pPr>
+    </w:p>
+    <w:p>
+      <w:pPr>
+        <w:rPr>
+          <w:rFonts w:ascii="Arial" w:hAnsi="Arial" w:cs="Arial"/>
+          <w:b/>
+          <w:sz w:val="24"/>
+          <w:szCs w:val="24"/>
+        </w:rPr>
+      </w:pPr>
     </w:p>
     <w:sectPr>
       <w:pgSz w:w="12240" w:h="15840"/>

</xml_diff>

<commit_message>
-Prueba de Regresión del CU Gestionar Profesor finalizada. -Estado del CU Gestionar Profesor: Aprobado. -Completado del Documento: Caso de Prueba - Gestionar Profesor. -Subida del Script bdusuarios.sql
</commit_message>
<xml_diff>
--- a/Construcción/Documentación Pruebas/Resumen de Pruebas Casos de Uso/2 - Pruebas de Regresión.docx
+++ b/Construcción/Documentación Pruebas/Resumen de Pruebas Casos de Uso/2 - Pruebas de Regresión.docx
@@ -1648,6 +1648,143 @@
           <w:sz w:val="24"/>
           <w:szCs w:val="24"/>
         </w:rPr>
+        <w:t>Se han corregido los errores de las pruebas de Regresión y no ha aparecido ninguno nuevo.</w:t>
+      </w:r>
+    </w:p>
+    <w:p>
+      <w:pPr>
+        <w:rPr>
+          <w:rFonts w:ascii="Arial" w:hAnsi="Arial" w:cs="Arial"/>
+          <w:b/>
+          <w:sz w:val="24"/>
+          <w:szCs w:val="24"/>
+        </w:rPr>
+      </w:pPr>
+      <w:r>
+        <w:rPr>
+          <w:rFonts w:ascii="Arial" w:hAnsi="Arial" w:cs="Arial"/>
+          <w:b/>
+          <w:sz w:val="24"/>
+          <w:szCs w:val="24"/>
+        </w:rPr>
+        <w:t xml:space="preserve"> Estado del CU: </w:t>
+      </w:r>
+      <w:r>
+        <w:rPr>
+          <w:rFonts w:ascii="Arial" w:hAnsi="Arial" w:cs="Arial"/>
+          <w:b/>
+          <w:sz w:val="24"/>
+          <w:szCs w:val="24"/>
+        </w:rPr>
+        <w:t>Aprobado (CU cerrado - No se debe modificar)</w:t>
+      </w:r>
+    </w:p>
+    <w:p>
+      <w:pPr>
+        <w:rPr>
+          <w:rFonts w:ascii="Arial" w:hAnsi="Arial" w:cs="Arial"/>
+          <w:b/>
+          <w:sz w:val="24"/>
+          <w:szCs w:val="24"/>
+        </w:rPr>
+      </w:pPr>
+    </w:p>
+    <w:p>
+      <w:pPr>
+        <w:rPr>
+          <w:rFonts w:ascii="Arial" w:hAnsi="Arial" w:cs="Arial"/>
+          <w:b/>
+          <w:sz w:val="24"/>
+          <w:szCs w:val="24"/>
+        </w:rPr>
+      </w:pPr>
+    </w:p>
+    <w:p>
+      <w:pPr>
+        <w:rPr>
+          <w:rFonts w:ascii="Arial" w:hAnsi="Arial" w:cs="Arial"/>
+          <w:b/>
+          <w:sz w:val="24"/>
+          <w:szCs w:val="24"/>
+        </w:rPr>
+      </w:pPr>
+    </w:p>
+    <w:p>
+      <w:pPr>
+        <w:rPr>
+          <w:rFonts w:ascii="Arial" w:hAnsi="Arial" w:cs="Arial"/>
+          <w:b/>
+          <w:sz w:val="24"/>
+          <w:szCs w:val="24"/>
+        </w:rPr>
+      </w:pPr>
+      <w:r>
+        <w:rPr>
+          <w:rFonts w:ascii="Arial" w:hAnsi="Arial" w:cs="Arial"/>
+          <w:b/>
+          <w:sz w:val="24"/>
+          <w:szCs w:val="24"/>
+        </w:rPr>
+        <w:t>----------------------------------------------------------------------------------------------</w:t>
+      </w:r>
+    </w:p>
+    <w:p>
+      <w:pPr>
+        <w:jc w:val="center"/>
+        <w:rPr>
+          <w:rFonts w:ascii="Arial" w:hAnsi="Arial" w:cs="Arial"/>
+          <w:b/>
+          <w:sz w:val="24"/>
+          <w:szCs w:val="24"/>
+        </w:rPr>
+      </w:pPr>
+      <w:r>
+        <w:rPr>
+          <w:rFonts w:ascii="Arial" w:hAnsi="Arial" w:cs="Arial"/>
+          <w:b/>
+          <w:sz w:val="24"/>
+          <w:szCs w:val="24"/>
+          <w:highlight w:val="yellow"/>
+        </w:rPr>
+        <w:t>-SUBIR PROGRAMA FIRMADO</w:t>
+      </w:r>
+      <w:r>
+        <w:rPr>
+          <w:rFonts w:ascii="Arial" w:hAnsi="Arial" w:cs="Arial"/>
+          <w:b/>
+          <w:sz w:val="24"/>
+          <w:szCs w:val="24"/>
+          <w:highlight w:val="yellow"/>
+        </w:rPr>
+        <w:t>:</w:t>
+      </w:r>
+    </w:p>
+    <w:p>
+      <w:pPr>
+        <w:rPr>
+          <w:rFonts w:ascii="Arial" w:hAnsi="Arial" w:cs="Arial"/>
+          <w:b/>
+          <w:sz w:val="24"/>
+          <w:szCs w:val="24"/>
+        </w:rPr>
+      </w:pPr>
+    </w:p>
+    <w:p>
+      <w:pPr>
+        <w:rPr>
+          <w:rFonts w:ascii="Arial" w:hAnsi="Arial" w:cs="Arial"/>
+          <w:b/>
+          <w:sz w:val="24"/>
+          <w:szCs w:val="24"/>
+        </w:rPr>
+      </w:pPr>
+      <w:r>
+        <w:rPr>
+          <w:rFonts w:ascii="Arial" w:hAnsi="Arial" w:cs="Arial"/>
+          <w:b/>
+          <w:sz w:val="24"/>
+          <w:szCs w:val="24"/>
+        </w:rPr>
         <w:t>Estado del CU: Desaprobado (Corregir Errores</w:t>
       </w:r>
       <w:r>
@@ -1686,60 +1823,94 @@
           <w:sz w:val="24"/>
           <w:szCs w:val="24"/>
         </w:rPr>
-        <w:t xml:space="preserve">Este CU en realidad no presenta "errores", sino que lo marque como Desaprobado para aclarar unas cuestiones con ustedes y en base a lo que acordemos, corregirlo. </w:t>
-      </w:r>
-    </w:p>
-    <w:p>
-      <w:pPr>
-        <w:rPr>
-          <w:rFonts w:ascii="Arial" w:hAnsi="Arial" w:cs="Arial"/>
-          <w:b/>
-          <w:sz w:val="24"/>
-          <w:szCs w:val="24"/>
-        </w:rPr>
-      </w:pPr>
-    </w:p>
-    <w:p>
-      <w:pPr>
-        <w:pStyle w:val="Prrafodelista"/>
-        <w:numPr>
-          <w:ilvl w:val="0"/>
-          <w:numId w:val="1"/>
-        </w:numPr>
-        <w:rPr>
-          <w:rFonts w:ascii="Arial" w:hAnsi="Arial" w:cs="Arial"/>
-          <w:b/>
-          <w:sz w:val="24"/>
-          <w:szCs w:val="24"/>
-        </w:rPr>
-      </w:pPr>
-      <w:r>
-        <w:rPr>
-          <w:rFonts w:ascii="Arial" w:hAnsi="Arial" w:cs="Arial"/>
-          <w:b/>
-          <w:sz w:val="24"/>
-          <w:szCs w:val="24"/>
-        </w:rPr>
-        <w:t xml:space="preserve">Alta Profesor: </w:t>
-      </w:r>
-    </w:p>
-    <w:p>
-      <w:pPr>
-        <w:rPr>
-          <w:rFonts w:ascii="Arial" w:hAnsi="Arial" w:cs="Arial"/>
-          <w:b/>
-          <w:sz w:val="24"/>
-          <w:szCs w:val="24"/>
-        </w:rPr>
-      </w:pPr>
-      <w:r>
-        <w:rPr>
-          <w:rFonts w:ascii="Arial" w:hAnsi="Arial" w:cs="Arial"/>
-          <w:b/>
-          <w:sz w:val="24"/>
-          <w:szCs w:val="24"/>
-        </w:rPr>
-        <w:t xml:space="preserve">- En cuanto al alta, en el Input </w:t>
+        <w:t>Este CU en realidad no presenta "errores", sino que lo marque como Desaprobado para que una vez que contemos con el panel principal del sistema VASPA, se le agregue la funcionalidad a los botones que faltaron.</w:t>
+      </w:r>
+    </w:p>
+    <w:p>
+      <w:pPr>
+        <w:rPr>
+          <w:rFonts w:ascii="Arial" w:hAnsi="Arial" w:cs="Arial"/>
+          <w:b/>
+          <w:sz w:val="24"/>
+          <w:szCs w:val="24"/>
+        </w:rPr>
+      </w:pPr>
+    </w:p>
+    <w:p>
+      <w:pPr>
+        <w:rPr>
+          <w:rFonts w:ascii="Arial" w:hAnsi="Arial" w:cs="Arial"/>
+          <w:b/>
+          <w:sz w:val="24"/>
+          <w:szCs w:val="24"/>
+        </w:rPr>
+      </w:pPr>
+      <w:r>
+        <w:rPr>
+          <w:rFonts w:ascii="Arial" w:hAnsi="Arial" w:cs="Arial"/>
+          <w:b/>
+          <w:sz w:val="24"/>
+          <w:szCs w:val="24"/>
+        </w:rPr>
+        <w:t xml:space="preserve">- Una de las cosas que debemos tener en cuenta es el tamaño máximo de los programas que se pueden subir al sistema. ¿Hasta qué tamaño se debe subir un programa al sistema? Es un tema que deberíamos aclarar con los profesores cuando hagamos una reunión, o, en su defecto, por correo. </w:t>
+      </w:r>
+    </w:p>
+    <w:p>
+      <w:pPr>
+        <w:rPr>
+          <w:rFonts w:ascii="Arial" w:hAnsi="Arial" w:cs="Arial"/>
+          <w:b/>
+          <w:sz w:val="24"/>
+          <w:szCs w:val="24"/>
+        </w:rPr>
+      </w:pPr>
+    </w:p>
+    <w:p>
+      <w:pPr>
+        <w:rPr>
+          <w:rFonts w:ascii="Arial" w:hAnsi="Arial" w:cs="Arial"/>
+          <w:b/>
+          <w:sz w:val="24"/>
+          <w:szCs w:val="24"/>
+        </w:rPr>
+      </w:pPr>
+    </w:p>
+    <w:p>
+      <w:pPr>
+        <w:rPr>
+          <w:rFonts w:ascii="Arial" w:hAnsi="Arial" w:cs="Arial"/>
+          <w:b/>
+          <w:sz w:val="24"/>
+          <w:szCs w:val="24"/>
+        </w:rPr>
+      </w:pPr>
+      <w:r>
+        <w:rPr>
+          <w:rFonts w:ascii="Arial" w:hAnsi="Arial" w:cs="Arial"/>
+          <w:b/>
+          <w:sz w:val="24"/>
+          <w:szCs w:val="24"/>
+        </w:rPr>
+        <w:t>-Botón "Volver a Inicio" (pertenece al botón "Confirmar") -&gt; Contiene Errores.</w:t>
+      </w:r>
+    </w:p>
+    <w:p>
+      <w:pPr>
+        <w:rPr>
+          <w:rFonts w:ascii="Arial" w:hAnsi="Arial" w:cs="Arial"/>
+          <w:b/>
+          <w:sz w:val="24"/>
+          <w:szCs w:val="24"/>
+        </w:rPr>
+      </w:pPr>
+      <w:r>
+        <w:rPr>
+          <w:rFonts w:ascii="Arial" w:hAnsi="Arial" w:cs="Arial"/>
+          <w:b/>
+          <w:sz w:val="24"/>
+          <w:szCs w:val="24"/>
+        </w:rPr>
+        <w:t xml:space="preserve">Resultado esperado: Regresar a la Pantalla Principal del Sistema </w:t>
       </w:r>
       <w:proofErr w:type="spellStart"/>
       <w:r>
@@ -1749,7 +1920,7 @@
           <w:sz w:val="24"/>
           <w:szCs w:val="24"/>
         </w:rPr>
-        <w:t>text</w:t>
+        <w:t>Vaspa</w:t>
       </w:r>
       <w:proofErr w:type="spellEnd"/>
       <w:r>
@@ -1759,7 +1930,99 @@
           <w:sz w:val="24"/>
           <w:szCs w:val="24"/>
         </w:rPr>
-        <w:t xml:space="preserve"> "Apellido" han sido corregidos todos los errores anteriormente marcados (esta aprobado), pero tengo una duda con los apellidos del tipo: D ' </w:t>
+        <w:t>.</w:t>
+      </w:r>
+    </w:p>
+    <w:p>
+      <w:pPr>
+        <w:pStyle w:val="TableContents"/>
+        <w:rPr>
+          <w:rFonts w:ascii="Arial" w:hAnsi="Arial" w:cs="Arial"/>
+          <w:b/>
+        </w:rPr>
+      </w:pPr>
+      <w:r>
+        <w:rPr>
+          <w:rFonts w:ascii="Arial" w:hAnsi="Arial" w:cs="Arial"/>
+          <w:b/>
+        </w:rPr>
+        <w:lastRenderedPageBreak/>
+        <w:t xml:space="preserve">Resultado obtenido: Insatisfactorio. </w:t>
+      </w:r>
+    </w:p>
+    <w:p>
+      <w:pPr>
+        <w:rPr>
+          <w:rFonts w:ascii="Arial" w:hAnsi="Arial" w:cs="Arial"/>
+          <w:b/>
+          <w:sz w:val="24"/>
+          <w:szCs w:val="24"/>
+        </w:rPr>
+      </w:pPr>
+      <w:r>
+        <w:rPr>
+          <w:rFonts w:ascii="Arial" w:hAnsi="Arial" w:cs="Arial"/>
+          <w:b/>
+          <w:sz w:val="24"/>
+          <w:szCs w:val="24"/>
+        </w:rPr>
+        <w:t>No se ha regresado a la pantalla principal del sistema VASPA. El botón no cuenta con ninguna funcionalidad.</w:t>
+      </w:r>
+    </w:p>
+    <w:p>
+      <w:pPr>
+        <w:rPr>
+          <w:rFonts w:ascii="Arial" w:hAnsi="Arial" w:cs="Arial"/>
+          <w:sz w:val="24"/>
+          <w:szCs w:val="24"/>
+        </w:rPr>
+      </w:pPr>
+    </w:p>
+    <w:p>
+      <w:pPr>
+        <w:rPr>
+          <w:rFonts w:ascii="Arial" w:hAnsi="Arial" w:cs="Arial"/>
+          <w:sz w:val="24"/>
+          <w:szCs w:val="24"/>
+        </w:rPr>
+      </w:pPr>
+    </w:p>
+    <w:p>
+      <w:pPr>
+        <w:rPr>
+          <w:rFonts w:ascii="Arial" w:hAnsi="Arial" w:cs="Arial"/>
+          <w:b/>
+          <w:sz w:val="24"/>
+          <w:szCs w:val="24"/>
+        </w:rPr>
+      </w:pPr>
+      <w:r>
+        <w:rPr>
+          <w:rFonts w:ascii="Arial" w:hAnsi="Arial" w:cs="Arial"/>
+          <w:b/>
+          <w:sz w:val="24"/>
+          <w:szCs w:val="24"/>
+        </w:rPr>
+        <w:t>-Botón "Cancelar"  -&gt; Contiene Errores.</w:t>
+      </w:r>
+    </w:p>
+    <w:p>
+      <w:pPr>
+        <w:rPr>
+          <w:rFonts w:ascii="Arial" w:hAnsi="Arial" w:cs="Arial"/>
+          <w:b/>
+          <w:sz w:val="24"/>
+          <w:szCs w:val="24"/>
+        </w:rPr>
+      </w:pPr>
+      <w:r>
+        <w:rPr>
+          <w:rFonts w:ascii="Arial" w:hAnsi="Arial" w:cs="Arial"/>
+          <w:b/>
+          <w:sz w:val="24"/>
+          <w:szCs w:val="24"/>
+        </w:rPr>
+        <w:t xml:space="preserve">Resultado esperado: Regresar a la Pantalla Principal del Sistema </w:t>
       </w:r>
       <w:proofErr w:type="spellStart"/>
       <w:r>
@@ -1769,7 +2032,7 @@
           <w:sz w:val="24"/>
           <w:szCs w:val="24"/>
         </w:rPr>
-        <w:t>Angelo</w:t>
+        <w:t>Vaspa</w:t>
       </w:r>
       <w:proofErr w:type="spellEnd"/>
       <w:r>
@@ -1779,276 +2042,311 @@
           <w:sz w:val="24"/>
           <w:szCs w:val="24"/>
         </w:rPr>
-        <w:t xml:space="preserve"> , por ejemplo (este tipo de apellidos fue sugerido por Fran para ser probados). Ya que he probado las siguientes combinaciones y en todas, estos apellidos no han sido aceptados como "válidos". </w:t>
-      </w:r>
-    </w:p>
-    <w:p>
-      <w:pPr>
-        <w:rPr>
-          <w:rFonts w:ascii="Arial" w:hAnsi="Arial"/>
-          <w:b/>
-          <w:sz w:val="24"/>
-          <w:szCs w:val="24"/>
-        </w:rPr>
-      </w:pPr>
-      <w:r>
-        <w:rPr>
-          <w:rFonts w:ascii="Arial" w:hAnsi="Arial"/>
-          <w:b/>
-          <w:sz w:val="24"/>
-          <w:szCs w:val="24"/>
-        </w:rPr>
-        <w:t xml:space="preserve">Por ejemplo: </w:t>
+        <w:t>.</w:t>
+      </w:r>
+    </w:p>
+    <w:p>
+      <w:pPr>
+        <w:pStyle w:val="TableContents"/>
+        <w:rPr>
+          <w:rFonts w:ascii="Arial" w:hAnsi="Arial" w:cs="Arial"/>
+          <w:b/>
+        </w:rPr>
+      </w:pPr>
+      <w:r>
+        <w:rPr>
+          <w:rFonts w:ascii="Arial" w:hAnsi="Arial" w:cs="Arial"/>
+          <w:b/>
+        </w:rPr>
+        <w:t xml:space="preserve">Resultado obtenido: Insatisfactorio. </w:t>
+      </w:r>
+    </w:p>
+    <w:p>
+      <w:pPr>
+        <w:rPr>
+          <w:rFonts w:ascii="Arial" w:hAnsi="Arial" w:cs="Arial"/>
+          <w:b/>
+          <w:sz w:val="24"/>
+          <w:szCs w:val="24"/>
+        </w:rPr>
+      </w:pPr>
+      <w:r>
+        <w:rPr>
+          <w:rFonts w:ascii="Arial" w:hAnsi="Arial" w:cs="Arial"/>
+          <w:b/>
+          <w:sz w:val="24"/>
+          <w:szCs w:val="24"/>
+        </w:rPr>
+        <w:t>No se ha regresado a la pantalla principal del sistema VASPA. El botón no cuenta con ninguna funcionalidad.</w:t>
+      </w:r>
+    </w:p>
+    <w:p>
+      <w:pPr>
+        <w:rPr>
+          <w:rFonts w:ascii="Arial" w:hAnsi="Arial" w:cs="Arial"/>
+          <w:b/>
+          <w:sz w:val="24"/>
+          <w:szCs w:val="24"/>
+        </w:rPr>
+      </w:pPr>
+    </w:p>
+    <w:p>
+      <w:pPr>
+        <w:rPr>
+          <w:rFonts w:ascii="Arial" w:hAnsi="Arial" w:cs="Arial"/>
+          <w:b/>
+          <w:sz w:val="24"/>
+          <w:szCs w:val="24"/>
+        </w:rPr>
+      </w:pPr>
+      <w:r>
+        <w:rPr>
+          <w:rFonts w:ascii="Arial" w:hAnsi="Arial" w:cs="Arial"/>
+          <w:b/>
+          <w:sz w:val="24"/>
+          <w:szCs w:val="24"/>
+        </w:rPr>
+        <w:t>----------------------------------------------------------------------------------------------</w:t>
+      </w:r>
+    </w:p>
+    <w:p>
+      <w:pPr>
+        <w:jc w:val="center"/>
+        <w:rPr>
+          <w:rFonts w:ascii="Arial" w:hAnsi="Arial" w:cs="Arial"/>
+          <w:b/>
+          <w:sz w:val="24"/>
+          <w:szCs w:val="24"/>
+        </w:rPr>
+      </w:pPr>
+      <w:r>
+        <w:rPr>
+          <w:rFonts w:ascii="Arial" w:hAnsi="Arial" w:cs="Arial"/>
+          <w:b/>
+          <w:sz w:val="24"/>
+          <w:szCs w:val="24"/>
+          <w:highlight w:val="yellow"/>
+        </w:rPr>
+        <w:t>-VISUALIZAR PROGRAMA</w:t>
+      </w:r>
+      <w:r>
+        <w:rPr>
+          <w:rFonts w:ascii="Arial" w:hAnsi="Arial" w:cs="Arial"/>
+          <w:b/>
+          <w:sz w:val="24"/>
+          <w:szCs w:val="24"/>
+          <w:highlight w:val="yellow"/>
+        </w:rPr>
+        <w:t>:</w:t>
+      </w:r>
+    </w:p>
+    <w:p>
+      <w:pPr>
+        <w:rPr>
+          <w:rFonts w:ascii="Arial" w:hAnsi="Arial" w:cs="Arial"/>
+          <w:b/>
+          <w:sz w:val="24"/>
+          <w:szCs w:val="24"/>
+        </w:rPr>
+      </w:pPr>
+    </w:p>
+    <w:p>
+      <w:pPr>
+        <w:rPr>
+          <w:rFonts w:ascii="Arial" w:hAnsi="Arial" w:cs="Arial"/>
+          <w:b/>
+          <w:sz w:val="24"/>
+          <w:szCs w:val="24"/>
+        </w:rPr>
+      </w:pPr>
+      <w:r>
+        <w:rPr>
+          <w:rFonts w:ascii="Arial" w:hAnsi="Arial" w:cs="Arial"/>
+          <w:b/>
+          <w:sz w:val="24"/>
+          <w:szCs w:val="24"/>
+        </w:rPr>
+        <w:t>Estado del CU: Desaprobado (Corregir Errores</w:t>
+      </w:r>
+      <w:r>
+        <w:rPr>
+          <w:rFonts w:ascii="Arial" w:hAnsi="Arial" w:cs="Arial"/>
+          <w:b/>
+          <w:sz w:val="24"/>
+          <w:szCs w:val="24"/>
+        </w:rPr>
+        <w:t>)</w:t>
+      </w:r>
+    </w:p>
+    <w:p>
+      <w:pPr>
+        <w:rPr>
+          <w:rFonts w:ascii="Arial" w:hAnsi="Arial" w:cs="Arial"/>
+          <w:b/>
+          <w:sz w:val="24"/>
+          <w:szCs w:val="24"/>
+        </w:rPr>
+      </w:pPr>
+    </w:p>
+    <w:p>
+      <w:pPr>
+        <w:rPr>
+          <w:rFonts w:ascii="Arial" w:hAnsi="Arial" w:cs="Arial"/>
+          <w:b/>
+          <w:sz w:val="24"/>
+          <w:szCs w:val="24"/>
+        </w:rPr>
+      </w:pPr>
+      <w:r>
+        <w:rPr>
+          <w:rFonts w:ascii="Arial" w:hAnsi="Arial" w:cs="Arial"/>
+          <w:b/>
+          <w:sz w:val="24"/>
+          <w:szCs w:val="24"/>
+        </w:rPr>
+        <w:t>Este CU en realidad no presenta "errores", sino que lo marque como Desaprobado para que una vez que contemos con el panel principal del sistema VASPA, se le agregue la funcionalidad a los botones que faltaron.</w:t>
+      </w:r>
+    </w:p>
+    <w:p>
+      <w:pPr>
+        <w:rPr>
+          <w:rFonts w:ascii="Arial" w:hAnsi="Arial" w:cs="Arial"/>
+          <w:b/>
+          <w:sz w:val="24"/>
+          <w:szCs w:val="24"/>
+        </w:rPr>
+      </w:pPr>
+    </w:p>
+    <w:p>
+      <w:pPr>
+        <w:rPr>
+          <w:rFonts w:ascii="Arial" w:hAnsi="Arial" w:cs="Arial"/>
+          <w:b/>
+          <w:sz w:val="24"/>
+          <w:szCs w:val="24"/>
+        </w:rPr>
+      </w:pPr>
+    </w:p>
+    <w:p>
+      <w:pPr>
+        <w:rPr>
+          <w:rFonts w:ascii="Arial" w:hAnsi="Arial" w:cs="Arial"/>
+          <w:b/>
+          <w:sz w:val="24"/>
+          <w:szCs w:val="24"/>
+        </w:rPr>
+      </w:pPr>
+      <w:r>
+        <w:rPr>
+          <w:rFonts w:ascii="Arial" w:hAnsi="Arial" w:cs="Arial"/>
+          <w:b/>
+          <w:sz w:val="24"/>
+          <w:szCs w:val="24"/>
+        </w:rPr>
+        <w:t>-Botón "Cancelar"  -&gt; Contiene Errores:</w:t>
+      </w:r>
+    </w:p>
+    <w:p>
+      <w:pPr>
+        <w:rPr>
+          <w:rFonts w:ascii="Arial" w:hAnsi="Arial" w:cs="Arial"/>
+          <w:b/>
+          <w:sz w:val="24"/>
+          <w:szCs w:val="24"/>
+        </w:rPr>
+      </w:pPr>
+      <w:r>
+        <w:rPr>
+          <w:rFonts w:ascii="Arial" w:hAnsi="Arial" w:cs="Arial"/>
+          <w:b/>
+          <w:sz w:val="24"/>
+          <w:szCs w:val="24"/>
+        </w:rPr>
+        <w:t xml:space="preserve">Resultado esperado: Regresar a la Pantalla Principal del Sistema </w:t>
       </w:r>
       <w:proofErr w:type="spellStart"/>
       <w:r>
         <w:rPr>
-          <w:rFonts w:ascii="Arial" w:hAnsi="Arial"/>
-          <w:b/>
-          <w:sz w:val="24"/>
-          <w:szCs w:val="24"/>
-        </w:rPr>
-        <w:t>D'Angelo</w:t>
+          <w:rFonts w:ascii="Arial" w:hAnsi="Arial" w:cs="Arial"/>
+          <w:b/>
+          <w:sz w:val="24"/>
+          <w:szCs w:val="24"/>
+        </w:rPr>
+        <w:t>Vaspa</w:t>
       </w:r>
       <w:proofErr w:type="spellEnd"/>
       <w:r>
         <w:rPr>
-          <w:rFonts w:ascii="Arial" w:hAnsi="Arial"/>
-          <w:b/>
-          <w:sz w:val="24"/>
-          <w:szCs w:val="24"/>
-        </w:rPr>
-        <w:t xml:space="preserve">, </w:t>
-      </w:r>
-      <w:r>
-        <w:rPr>
-          <w:rFonts w:ascii="Arial" w:hAnsi="Arial"/>
-          <w:b/>
-          <w:sz w:val="24"/>
-          <w:szCs w:val="24"/>
-        </w:rPr>
-        <w:t xml:space="preserve">D' </w:t>
-      </w:r>
-      <w:proofErr w:type="spellStart"/>
-      <w:r>
-        <w:rPr>
-          <w:rFonts w:ascii="Arial" w:hAnsi="Arial"/>
-          <w:b/>
-          <w:sz w:val="24"/>
-          <w:szCs w:val="24"/>
-        </w:rPr>
-        <w:t>angelo</w:t>
-      </w:r>
-      <w:proofErr w:type="spellEnd"/>
-      <w:r>
-        <w:rPr>
-          <w:rFonts w:ascii="Arial" w:hAnsi="Arial"/>
-          <w:b/>
-          <w:sz w:val="24"/>
-          <w:szCs w:val="24"/>
-        </w:rPr>
-        <w:t xml:space="preserve">, </w:t>
-      </w:r>
-      <w:proofErr w:type="spellStart"/>
-      <w:r>
-        <w:rPr>
-          <w:rFonts w:ascii="Arial" w:hAnsi="Arial"/>
-          <w:b/>
-          <w:sz w:val="24"/>
-          <w:szCs w:val="24"/>
-        </w:rPr>
-        <w:t>D'angelo</w:t>
-      </w:r>
-      <w:proofErr w:type="spellEnd"/>
-      <w:r>
-        <w:rPr>
-          <w:rFonts w:ascii="Arial" w:hAnsi="Arial"/>
-          <w:b/>
-          <w:sz w:val="24"/>
-          <w:szCs w:val="24"/>
-        </w:rPr>
-        <w:t xml:space="preserve">, </w:t>
-      </w:r>
-      <w:proofErr w:type="spellStart"/>
-      <w:r>
-        <w:rPr>
-          <w:rFonts w:ascii="Arial" w:hAnsi="Arial"/>
-          <w:b/>
-          <w:sz w:val="24"/>
-          <w:szCs w:val="24"/>
-        </w:rPr>
-        <w:t>d'angelo</w:t>
-      </w:r>
-      <w:proofErr w:type="spellEnd"/>
-    </w:p>
-    <w:p>
-      <w:pPr>
-        <w:rPr>
-          <w:rFonts w:ascii="Arial" w:hAnsi="Arial"/>
-          <w:b/>
-          <w:sz w:val="24"/>
-          <w:szCs w:val="24"/>
-        </w:rPr>
-      </w:pPr>
-    </w:p>
-    <w:p>
-      <w:pPr>
-        <w:rPr>
-          <w:rFonts w:ascii="Arial" w:hAnsi="Arial"/>
-          <w:b/>
-          <w:sz w:val="24"/>
-          <w:szCs w:val="24"/>
-        </w:rPr>
-      </w:pPr>
-      <w:r>
-        <w:rPr>
-          <w:rFonts w:ascii="Arial" w:hAnsi="Arial"/>
-          <w:b/>
-          <w:sz w:val="24"/>
-          <w:szCs w:val="24"/>
-        </w:rPr>
-        <w:t>Resultado esperado: Mensaje de confirmación exitoso. Dar de alta el profesor.</w:t>
+          <w:rFonts w:ascii="Arial" w:hAnsi="Arial" w:cs="Arial"/>
+          <w:b/>
+          <w:sz w:val="24"/>
+          <w:szCs w:val="24"/>
+        </w:rPr>
+        <w:t>.</w:t>
       </w:r>
     </w:p>
     <w:p>
       <w:pPr>
         <w:pStyle w:val="TableContents"/>
         <w:rPr>
-          <w:rFonts w:ascii="Arial" w:hAnsi="Arial"/>
-          <w:b/>
-        </w:rPr>
-      </w:pPr>
-      <w:r>
-        <w:rPr>
-          <w:rFonts w:ascii="Arial" w:hAnsi="Arial"/>
-          <w:b/>
-        </w:rPr>
-        <w:t>Resultado Obtenido: Mensaje de error: "Ha ocurrido un error". El profesor no fue dado de alta.</w:t>
-      </w:r>
-    </w:p>
-    <w:p>
-      <w:pPr>
-        <w:rPr>
-          <w:rFonts w:ascii="Arial" w:hAnsi="Arial" w:cs="Arial"/>
-          <w:b/>
-          <w:sz w:val="24"/>
-          <w:szCs w:val="24"/>
-        </w:rPr>
-      </w:pPr>
-    </w:p>
-    <w:p>
-      <w:pPr>
-        <w:rPr>
-          <w:rFonts w:ascii="Arial" w:hAnsi="Arial" w:cs="Arial"/>
-          <w:b/>
-          <w:sz w:val="24"/>
-          <w:szCs w:val="24"/>
-        </w:rPr>
-      </w:pPr>
-      <w:r>
-        <w:rPr>
-          <w:rFonts w:ascii="Arial" w:hAnsi="Arial" w:cs="Arial"/>
-          <w:b/>
-          <w:sz w:val="24"/>
-          <w:szCs w:val="24"/>
-        </w:rPr>
-        <w:t xml:space="preserve">Mi duda es: Se debe corregir este caso particular, o ya fue ? </w:t>
-      </w:r>
-      <w:proofErr w:type="spellStart"/>
-      <w:r>
-        <w:rPr>
-          <w:rFonts w:ascii="Arial" w:hAnsi="Arial" w:cs="Arial"/>
-          <w:b/>
-          <w:sz w:val="24"/>
-          <w:szCs w:val="24"/>
-        </w:rPr>
-        <w:t>jaja</w:t>
-      </w:r>
-      <w:proofErr w:type="spellEnd"/>
-    </w:p>
-    <w:p>
-      <w:pPr>
-        <w:rPr>
-          <w:rFonts w:ascii="Arial" w:hAnsi="Arial" w:cs="Arial"/>
-          <w:b/>
-          <w:sz w:val="24"/>
-          <w:szCs w:val="24"/>
-        </w:rPr>
-      </w:pPr>
-    </w:p>
-    <w:p>
-      <w:pPr>
-        <w:rPr>
-          <w:rFonts w:ascii="Arial" w:hAnsi="Arial" w:cs="Arial"/>
-          <w:b/>
-          <w:sz w:val="24"/>
-          <w:szCs w:val="24"/>
-        </w:rPr>
-      </w:pPr>
-      <w:r>
-        <w:rPr>
-          <w:rFonts w:ascii="Arial" w:hAnsi="Arial" w:cs="Arial"/>
-          <w:b/>
-          <w:sz w:val="24"/>
-          <w:szCs w:val="24"/>
-        </w:rPr>
-        <w:t xml:space="preserve">-El input DNI está aprobado, no tiene ningún error, solo hago una pequeña sugerencia: </w:t>
-      </w:r>
-    </w:p>
-    <w:p>
-      <w:pPr>
-        <w:rPr>
-          <w:rFonts w:ascii="Arial" w:hAnsi="Arial" w:cs="Arial"/>
-          <w:b/>
-          <w:sz w:val="24"/>
-          <w:szCs w:val="24"/>
-        </w:rPr>
-      </w:pPr>
-      <w:r>
-        <w:rPr>
-          <w:rFonts w:ascii="Arial" w:hAnsi="Arial" w:cs="Arial"/>
-          <w:b/>
-          <w:sz w:val="24"/>
-          <w:szCs w:val="24"/>
-        </w:rPr>
-        <w:t>Sugerencia: En los casos que ocurre un error</w:t>
-      </w:r>
-      <w:r>
-        <w:rPr>
-          <w:rFonts w:ascii="Arial" w:hAnsi="Arial" w:cs="Arial"/>
-          <w:b/>
-          <w:sz w:val="24"/>
-          <w:szCs w:val="24"/>
-        </w:rPr>
-        <w:t xml:space="preserve"> al insertar</w:t>
-      </w:r>
-      <w:r>
-        <w:rPr>
-          <w:rFonts w:ascii="Arial" w:hAnsi="Arial" w:cs="Arial"/>
-          <w:b/>
-          <w:sz w:val="24"/>
-          <w:szCs w:val="24"/>
-        </w:rPr>
-        <w:t xml:space="preserve"> un DNI repetido</w:t>
-      </w:r>
-      <w:r>
-        <w:rPr>
-          <w:rFonts w:ascii="Arial" w:hAnsi="Arial" w:cs="Arial"/>
-          <w:b/>
-          <w:sz w:val="24"/>
-          <w:szCs w:val="24"/>
-        </w:rPr>
-        <w:t>, se debería</w:t>
-      </w:r>
-      <w:r>
-        <w:rPr>
-          <w:rFonts w:ascii="Arial" w:hAnsi="Arial" w:cs="Arial"/>
-          <w:b/>
-          <w:sz w:val="24"/>
-          <w:szCs w:val="24"/>
-        </w:rPr>
-        <w:t xml:space="preserve"> poner información adicional que le diga al usuario que es lo que </w:t>
-      </w:r>
+          <w:rFonts w:ascii="Arial" w:hAnsi="Arial" w:cs="Arial"/>
+          <w:b/>
+        </w:rPr>
+      </w:pPr>
+      <w:r>
+        <w:rPr>
+          <w:rFonts w:ascii="Arial" w:hAnsi="Arial" w:cs="Arial"/>
+          <w:b/>
+        </w:rPr>
+        <w:t xml:space="preserve">Resultado obtenido: Insatisfactorio. </w:t>
+      </w:r>
+    </w:p>
+    <w:p>
+      <w:pPr>
+        <w:rPr>
+          <w:rFonts w:ascii="Arial" w:hAnsi="Arial" w:cs="Arial"/>
+          <w:b/>
+          <w:sz w:val="24"/>
+          <w:szCs w:val="24"/>
+        </w:rPr>
+      </w:pPr>
+      <w:r>
+        <w:rPr>
+          <w:rFonts w:ascii="Arial" w:hAnsi="Arial" w:cs="Arial"/>
+          <w:b/>
+          <w:sz w:val="24"/>
+          <w:szCs w:val="24"/>
+        </w:rPr>
+        <w:t>No se ha regresado a la pantalla principal del sistema VASPA. El botón no cuenta con ninguna funcionalidad.</w:t>
+      </w:r>
+    </w:p>
+    <w:p>
+      <w:pPr>
+        <w:rPr>
+          <w:sz w:val="24"/>
+          <w:szCs w:val="24"/>
+        </w:rPr>
+      </w:pPr>
+    </w:p>
+    <w:p>
+      <w:pPr>
+        <w:rPr>
+          <w:rFonts w:ascii="Arial" w:hAnsi="Arial" w:cs="Arial"/>
+          <w:b/>
+          <w:sz w:val="24"/>
+          <w:szCs w:val="24"/>
+        </w:rPr>
+      </w:pPr>
+    </w:p>
+    <w:p>
+      <w:pPr>
+        <w:rPr>
+          <w:rFonts w:ascii="Arial" w:hAnsi="Arial" w:cs="Arial"/>
+          <w:b/>
+          <w:sz w:val="24"/>
+          <w:szCs w:val="24"/>
+        </w:rPr>
+      </w:pPr>
       <w:r>
         <w:rPr>
           <w:rFonts w:ascii="Arial" w:hAnsi="Arial" w:cs="Arial"/>
@@ -2057,1020 +2355,6 @@
           <w:szCs w:val="24"/>
         </w:rPr>
         <w:lastRenderedPageBreak/>
-        <w:t xml:space="preserve">ocurrió. </w:t>
-      </w:r>
-      <w:r>
-        <w:rPr>
-          <w:rFonts w:ascii="Arial" w:hAnsi="Arial" w:cs="Arial"/>
-          <w:b/>
-          <w:sz w:val="24"/>
-          <w:szCs w:val="24"/>
-        </w:rPr>
-        <w:t xml:space="preserve">Porque solamente dice "Ha ocurrido un error" y no da mucha información al usuario. </w:t>
-      </w:r>
-    </w:p>
-    <w:p>
-      <w:pPr>
-        <w:rPr>
-          <w:rFonts w:ascii="Arial" w:hAnsi="Arial" w:cs="Arial"/>
-          <w:b/>
-          <w:sz w:val="24"/>
-          <w:szCs w:val="24"/>
-        </w:rPr>
-      </w:pPr>
-      <w:r>
-        <w:rPr>
-          <w:rFonts w:ascii="Arial" w:hAnsi="Arial" w:cs="Arial"/>
-          <w:b/>
-          <w:sz w:val="24"/>
-          <w:szCs w:val="24"/>
-        </w:rPr>
-        <w:t xml:space="preserve">Debería decir "Ha ocurrido un error. El DNI ingresado se encuentra repetido" o algo parecido </w:t>
-      </w:r>
-      <w:proofErr w:type="spellStart"/>
-      <w:r>
-        <w:rPr>
-          <w:rFonts w:ascii="Arial" w:hAnsi="Arial" w:cs="Arial"/>
-          <w:b/>
-          <w:sz w:val="24"/>
-          <w:szCs w:val="24"/>
-        </w:rPr>
-        <w:t>jaja</w:t>
-      </w:r>
-      <w:proofErr w:type="spellEnd"/>
-      <w:r>
-        <w:rPr>
-          <w:rFonts w:ascii="Arial" w:hAnsi="Arial" w:cs="Arial"/>
-          <w:b/>
-          <w:sz w:val="24"/>
-          <w:szCs w:val="24"/>
-        </w:rPr>
-        <w:t xml:space="preserve">. </w:t>
-      </w:r>
-    </w:p>
-    <w:p>
-      <w:pPr>
-        <w:rPr>
-          <w:rFonts w:ascii="Arial" w:hAnsi="Arial" w:cs="Arial"/>
-          <w:b/>
-          <w:sz w:val="24"/>
-          <w:szCs w:val="24"/>
-        </w:rPr>
-      </w:pPr>
-    </w:p>
-    <w:p>
-      <w:pPr>
-        <w:rPr>
-          <w:rFonts w:ascii="Arial" w:hAnsi="Arial" w:cs="Arial"/>
-          <w:b/>
-          <w:sz w:val="24"/>
-          <w:szCs w:val="24"/>
-        </w:rPr>
-      </w:pPr>
-      <w:r>
-        <w:rPr>
-          <w:rFonts w:ascii="Arial" w:hAnsi="Arial" w:cs="Arial"/>
-          <w:b/>
-          <w:sz w:val="24"/>
-          <w:szCs w:val="24"/>
-        </w:rPr>
-        <w:t xml:space="preserve">-El input Email está aprobado, no tiene ningún error, solo hago una pequeña sugerencia: </w:t>
-      </w:r>
-    </w:p>
-    <w:p>
-      <w:pPr>
-        <w:rPr>
-          <w:rFonts w:ascii="Arial" w:hAnsi="Arial" w:cs="Arial"/>
-          <w:b/>
-          <w:sz w:val="24"/>
-          <w:szCs w:val="24"/>
-        </w:rPr>
-      </w:pPr>
-      <w:r>
-        <w:rPr>
-          <w:rFonts w:ascii="Arial" w:hAnsi="Arial" w:cs="Arial"/>
-          <w:b/>
-          <w:sz w:val="24"/>
-          <w:szCs w:val="24"/>
-        </w:rPr>
-        <w:t xml:space="preserve">Sugerencia: En los casos que ocurre un error al insertar un Email repetido, se debería poner información adicional que le diga al usuario que es lo que ocurrió. Porque solamente dice "Ha ocurrido un error" y no da mucha información al usuario. </w:t>
-      </w:r>
-    </w:p>
-    <w:p>
-      <w:pPr>
-        <w:rPr>
-          <w:rFonts w:ascii="Arial" w:hAnsi="Arial" w:cs="Arial"/>
-          <w:b/>
-          <w:sz w:val="24"/>
-          <w:szCs w:val="24"/>
-        </w:rPr>
-      </w:pPr>
-      <w:r>
-        <w:rPr>
-          <w:rFonts w:ascii="Arial" w:hAnsi="Arial" w:cs="Arial"/>
-          <w:b/>
-          <w:sz w:val="24"/>
-          <w:szCs w:val="24"/>
-        </w:rPr>
-        <w:t xml:space="preserve">Debería decir "Ha ocurrido un error. El Email ingresado se encuentra repetido" o algo parecido </w:t>
-      </w:r>
-      <w:proofErr w:type="spellStart"/>
-      <w:r>
-        <w:rPr>
-          <w:rFonts w:ascii="Arial" w:hAnsi="Arial" w:cs="Arial"/>
-          <w:b/>
-          <w:sz w:val="24"/>
-          <w:szCs w:val="24"/>
-        </w:rPr>
-        <w:t>jaja</w:t>
-      </w:r>
-      <w:proofErr w:type="spellEnd"/>
-      <w:r>
-        <w:rPr>
-          <w:rFonts w:ascii="Arial" w:hAnsi="Arial" w:cs="Arial"/>
-          <w:b/>
-          <w:sz w:val="24"/>
-          <w:szCs w:val="24"/>
-        </w:rPr>
-        <w:t xml:space="preserve">. </w:t>
-      </w:r>
-    </w:p>
-    <w:p>
-      <w:pPr>
-        <w:rPr>
-          <w:rFonts w:ascii="Arial" w:hAnsi="Arial" w:cs="Arial"/>
-          <w:b/>
-          <w:sz w:val="24"/>
-          <w:szCs w:val="24"/>
-        </w:rPr>
-      </w:pPr>
-    </w:p>
-    <w:p>
-      <w:pPr>
-        <w:rPr>
-          <w:rFonts w:ascii="Arial" w:hAnsi="Arial" w:cs="Arial"/>
-          <w:b/>
-          <w:sz w:val="24"/>
-          <w:szCs w:val="24"/>
-        </w:rPr>
-      </w:pPr>
-    </w:p>
-    <w:p>
-      <w:pPr>
-        <w:rPr>
-          <w:rFonts w:ascii="Arial" w:hAnsi="Arial" w:cs="Arial"/>
-          <w:b/>
-          <w:sz w:val="24"/>
-          <w:szCs w:val="24"/>
-        </w:rPr>
-      </w:pPr>
-    </w:p>
-    <w:p>
-      <w:pPr>
-        <w:pStyle w:val="Prrafodelista"/>
-        <w:numPr>
-          <w:ilvl w:val="0"/>
-          <w:numId w:val="1"/>
-        </w:numPr>
-        <w:rPr>
-          <w:rFonts w:ascii="Arial" w:hAnsi="Arial" w:cs="Arial"/>
-          <w:b/>
-          <w:sz w:val="24"/>
-          <w:szCs w:val="24"/>
-        </w:rPr>
-      </w:pPr>
-      <w:r>
-        <w:rPr>
-          <w:rFonts w:ascii="Arial" w:hAnsi="Arial" w:cs="Arial"/>
-          <w:b/>
-          <w:sz w:val="24"/>
-          <w:szCs w:val="24"/>
-        </w:rPr>
-        <w:t xml:space="preserve">Modificación Profesor: </w:t>
-      </w:r>
-    </w:p>
-    <w:p>
-      <w:pPr>
-        <w:rPr>
-          <w:rFonts w:ascii="Arial" w:hAnsi="Arial" w:cs="Arial"/>
-          <w:b/>
-          <w:sz w:val="24"/>
-          <w:szCs w:val="24"/>
-        </w:rPr>
-      </w:pPr>
-    </w:p>
-    <w:p>
-      <w:pPr>
-        <w:rPr>
-          <w:rFonts w:ascii="Arial" w:hAnsi="Arial" w:cs="Arial"/>
-          <w:b/>
-          <w:sz w:val="24"/>
-          <w:szCs w:val="24"/>
-        </w:rPr>
-      </w:pPr>
-      <w:r>
-        <w:rPr>
-          <w:rFonts w:ascii="Arial" w:hAnsi="Arial" w:cs="Arial"/>
-          <w:b/>
-          <w:sz w:val="24"/>
-          <w:szCs w:val="24"/>
-        </w:rPr>
-        <w:t xml:space="preserve">-Input </w:t>
-      </w:r>
-      <w:proofErr w:type="spellStart"/>
-      <w:r>
-        <w:rPr>
-          <w:rFonts w:ascii="Arial" w:hAnsi="Arial" w:cs="Arial"/>
-          <w:b/>
-          <w:sz w:val="24"/>
-          <w:szCs w:val="24"/>
-        </w:rPr>
-        <w:t>text</w:t>
-      </w:r>
-      <w:proofErr w:type="spellEnd"/>
-      <w:r>
-        <w:rPr>
-          <w:rFonts w:ascii="Arial" w:hAnsi="Arial" w:cs="Arial"/>
-          <w:b/>
-          <w:sz w:val="24"/>
-          <w:szCs w:val="24"/>
-        </w:rPr>
-        <w:t xml:space="preserve"> Apellido: </w:t>
-      </w:r>
-      <w:r>
-        <w:rPr>
-          <w:rFonts w:ascii="Arial" w:hAnsi="Arial" w:cs="Arial"/>
-          <w:b/>
-          <w:sz w:val="24"/>
-          <w:szCs w:val="24"/>
-        </w:rPr>
-        <w:t xml:space="preserve">Lo mismo que en el Alta Profesor, solo que acá no me deja modificar un apellido por otro apellido del tipo: D' </w:t>
-      </w:r>
-      <w:proofErr w:type="spellStart"/>
-      <w:r>
-        <w:rPr>
-          <w:rFonts w:ascii="Arial" w:hAnsi="Arial" w:cs="Arial"/>
-          <w:b/>
-          <w:sz w:val="24"/>
-          <w:szCs w:val="24"/>
-        </w:rPr>
-        <w:t>Angelo</w:t>
-      </w:r>
-      <w:proofErr w:type="spellEnd"/>
-      <w:r>
-        <w:rPr>
-          <w:rFonts w:ascii="Arial" w:hAnsi="Arial" w:cs="Arial"/>
-          <w:b/>
-          <w:sz w:val="24"/>
-          <w:szCs w:val="24"/>
-        </w:rPr>
-        <w:t xml:space="preserve">. </w:t>
-      </w:r>
-    </w:p>
-    <w:p>
-      <w:pPr>
-        <w:rPr>
-          <w:rFonts w:ascii="Arial" w:hAnsi="Arial" w:cs="Arial"/>
-          <w:b/>
-          <w:sz w:val="24"/>
-          <w:szCs w:val="24"/>
-        </w:rPr>
-      </w:pPr>
-      <w:r>
-        <w:rPr>
-          <w:rFonts w:ascii="Arial" w:hAnsi="Arial" w:cs="Arial"/>
-          <w:b/>
-          <w:sz w:val="24"/>
-          <w:szCs w:val="24"/>
-        </w:rPr>
-        <w:t>-Input DNI: Lo mismo que en el Alta Profesor.</w:t>
-      </w:r>
-    </w:p>
-    <w:p>
-      <w:pPr>
-        <w:rPr>
-          <w:rFonts w:ascii="Arial" w:hAnsi="Arial" w:cs="Arial"/>
-          <w:b/>
-          <w:sz w:val="24"/>
-          <w:szCs w:val="24"/>
-        </w:rPr>
-      </w:pPr>
-      <w:r>
-        <w:rPr>
-          <w:rFonts w:ascii="Arial" w:hAnsi="Arial" w:cs="Arial"/>
-          <w:b/>
-          <w:sz w:val="24"/>
-          <w:szCs w:val="24"/>
-        </w:rPr>
-        <w:t xml:space="preserve">-input Email: Lo mismo que en el Alta Profesor. </w:t>
-      </w:r>
-    </w:p>
-    <w:p>
-      <w:pPr>
-        <w:rPr>
-          <w:rFonts w:ascii="Arial" w:hAnsi="Arial" w:cs="Arial"/>
-          <w:b/>
-          <w:sz w:val="24"/>
-          <w:szCs w:val="24"/>
-        </w:rPr>
-      </w:pPr>
-    </w:p>
-    <w:p>
-      <w:pPr>
-        <w:rPr>
-          <w:rFonts w:ascii="Arial" w:hAnsi="Arial" w:cs="Arial"/>
-          <w:b/>
-          <w:sz w:val="24"/>
-          <w:szCs w:val="24"/>
-        </w:rPr>
-      </w:pPr>
-    </w:p>
-    <w:p>
-      <w:pPr>
-        <w:rPr>
-          <w:rFonts w:ascii="Arial" w:hAnsi="Arial" w:cs="Arial"/>
-          <w:b/>
-          <w:sz w:val="24"/>
-          <w:szCs w:val="24"/>
-        </w:rPr>
-      </w:pPr>
-    </w:p>
-    <w:p>
-      <w:pPr>
-        <w:rPr>
-          <w:rFonts w:ascii="Arial" w:hAnsi="Arial" w:cs="Arial"/>
-          <w:b/>
-          <w:sz w:val="24"/>
-          <w:szCs w:val="24"/>
-        </w:rPr>
-      </w:pPr>
-    </w:p>
-    <w:p>
-      <w:pPr>
-        <w:rPr>
-          <w:rFonts w:ascii="Arial" w:hAnsi="Arial" w:cs="Arial"/>
-          <w:b/>
-          <w:sz w:val="24"/>
-          <w:szCs w:val="24"/>
-        </w:rPr>
-      </w:pPr>
-    </w:p>
-    <w:p>
-      <w:pPr>
-        <w:rPr>
-          <w:rFonts w:ascii="Arial" w:hAnsi="Arial" w:cs="Arial"/>
-          <w:b/>
-          <w:sz w:val="24"/>
-          <w:szCs w:val="24"/>
-        </w:rPr>
-      </w:pPr>
-    </w:p>
-    <w:p>
-      <w:pPr>
-        <w:rPr>
-          <w:rFonts w:ascii="Arial" w:hAnsi="Arial" w:cs="Arial"/>
-          <w:b/>
-          <w:sz w:val="24"/>
-          <w:szCs w:val="24"/>
-        </w:rPr>
-      </w:pPr>
-      <w:r>
-        <w:rPr>
-          <w:rFonts w:ascii="Arial" w:hAnsi="Arial" w:cs="Arial"/>
-          <w:b/>
-          <w:sz w:val="24"/>
-          <w:szCs w:val="24"/>
-        </w:rPr>
-        <w:lastRenderedPageBreak/>
-        <w:t>----------------------------------------------------------------------------------------------</w:t>
-      </w:r>
-    </w:p>
-    <w:p>
-      <w:pPr>
-        <w:jc w:val="center"/>
-        <w:rPr>
-          <w:rFonts w:ascii="Arial" w:hAnsi="Arial" w:cs="Arial"/>
-          <w:b/>
-          <w:sz w:val="24"/>
-          <w:szCs w:val="24"/>
-        </w:rPr>
-      </w:pPr>
-      <w:r>
-        <w:rPr>
-          <w:rFonts w:ascii="Arial" w:hAnsi="Arial" w:cs="Arial"/>
-          <w:b/>
-          <w:sz w:val="24"/>
-          <w:szCs w:val="24"/>
-          <w:highlight w:val="yellow"/>
-        </w:rPr>
-        <w:t>-SUBIR PROGRAMA FIRMADO</w:t>
-      </w:r>
-      <w:r>
-        <w:rPr>
-          <w:rFonts w:ascii="Arial" w:hAnsi="Arial" w:cs="Arial"/>
-          <w:b/>
-          <w:sz w:val="24"/>
-          <w:szCs w:val="24"/>
-          <w:highlight w:val="yellow"/>
-        </w:rPr>
-        <w:t>:</w:t>
-      </w:r>
-    </w:p>
-    <w:p>
-      <w:pPr>
-        <w:rPr>
-          <w:rFonts w:ascii="Arial" w:hAnsi="Arial" w:cs="Arial"/>
-          <w:b/>
-          <w:sz w:val="24"/>
-          <w:szCs w:val="24"/>
-        </w:rPr>
-      </w:pPr>
-    </w:p>
-    <w:p>
-      <w:pPr>
-        <w:rPr>
-          <w:rFonts w:ascii="Arial" w:hAnsi="Arial" w:cs="Arial"/>
-          <w:b/>
-          <w:sz w:val="24"/>
-          <w:szCs w:val="24"/>
-        </w:rPr>
-      </w:pPr>
-      <w:r>
-        <w:rPr>
-          <w:rFonts w:ascii="Arial" w:hAnsi="Arial" w:cs="Arial"/>
-          <w:b/>
-          <w:sz w:val="24"/>
-          <w:szCs w:val="24"/>
-        </w:rPr>
-        <w:t>Estado del CU: Desaprobado (Corregir Errores</w:t>
-      </w:r>
-      <w:r>
-        <w:rPr>
-          <w:rFonts w:ascii="Arial" w:hAnsi="Arial" w:cs="Arial"/>
-          <w:b/>
-          <w:sz w:val="24"/>
-          <w:szCs w:val="24"/>
-        </w:rPr>
-        <w:t>)</w:t>
-      </w:r>
-    </w:p>
-    <w:p>
-      <w:pPr>
-        <w:rPr>
-          <w:rFonts w:ascii="Arial" w:hAnsi="Arial" w:cs="Arial"/>
-          <w:b/>
-          <w:sz w:val="24"/>
-          <w:szCs w:val="24"/>
-        </w:rPr>
-      </w:pPr>
-    </w:p>
-    <w:p>
-      <w:pPr>
-        <w:rPr>
-          <w:rFonts w:ascii="Arial" w:hAnsi="Arial" w:cs="Arial"/>
-          <w:b/>
-          <w:sz w:val="24"/>
-          <w:szCs w:val="24"/>
-        </w:rPr>
-      </w:pPr>
-      <w:r>
-        <w:rPr>
-          <w:rFonts w:ascii="Arial" w:hAnsi="Arial" w:cs="Arial"/>
-          <w:b/>
-          <w:sz w:val="24"/>
-          <w:szCs w:val="24"/>
-        </w:rPr>
-        <w:t>Este CU en realidad no presenta "errores", sino que lo marque como Desaprobado para que una vez que contemos con el panel principal del sistema VASPA, se le agregue la funcionalidad a los botones que faltaron.</w:t>
-      </w:r>
-    </w:p>
-    <w:p>
-      <w:pPr>
-        <w:rPr>
-          <w:rFonts w:ascii="Arial" w:hAnsi="Arial" w:cs="Arial"/>
-          <w:b/>
-          <w:sz w:val="24"/>
-          <w:szCs w:val="24"/>
-        </w:rPr>
-      </w:pPr>
-    </w:p>
-    <w:p>
-      <w:pPr>
-        <w:rPr>
-          <w:rFonts w:ascii="Arial" w:hAnsi="Arial" w:cs="Arial"/>
-          <w:b/>
-          <w:sz w:val="24"/>
-          <w:szCs w:val="24"/>
-        </w:rPr>
-      </w:pPr>
-      <w:r>
-        <w:rPr>
-          <w:rFonts w:ascii="Arial" w:hAnsi="Arial" w:cs="Arial"/>
-          <w:b/>
-          <w:sz w:val="24"/>
-          <w:szCs w:val="24"/>
-        </w:rPr>
-        <w:t xml:space="preserve">- Una de las cosas que debemos tener en cuenta es el tamaño máximo de los programas que se pueden subir al sistema. ¿Hasta qué tamaño se debe subir un programa al sistema? Es un tema que deberíamos aclarar con los profesores cuando hagamos una reunión, o, en su defecto, por correo. </w:t>
-      </w:r>
-    </w:p>
-    <w:p>
-      <w:pPr>
-        <w:rPr>
-          <w:rFonts w:ascii="Arial" w:hAnsi="Arial" w:cs="Arial"/>
-          <w:b/>
-          <w:sz w:val="24"/>
-          <w:szCs w:val="24"/>
-        </w:rPr>
-      </w:pPr>
-    </w:p>
-    <w:p>
-      <w:pPr>
-        <w:rPr>
-          <w:rFonts w:ascii="Arial" w:hAnsi="Arial" w:cs="Arial"/>
-          <w:b/>
-          <w:sz w:val="24"/>
-          <w:szCs w:val="24"/>
-        </w:rPr>
-      </w:pPr>
-    </w:p>
-    <w:p>
-      <w:pPr>
-        <w:rPr>
-          <w:rFonts w:ascii="Arial" w:hAnsi="Arial" w:cs="Arial"/>
-          <w:b/>
-          <w:sz w:val="24"/>
-          <w:szCs w:val="24"/>
-        </w:rPr>
-      </w:pPr>
-      <w:r>
-        <w:rPr>
-          <w:rFonts w:ascii="Arial" w:hAnsi="Arial" w:cs="Arial"/>
-          <w:b/>
-          <w:sz w:val="24"/>
-          <w:szCs w:val="24"/>
-        </w:rPr>
-        <w:t>-Botón "Volver a Inicio" (pertenece al botón "Confirmar") -&gt; Contiene Errores.</w:t>
-      </w:r>
-    </w:p>
-    <w:p>
-      <w:pPr>
-        <w:rPr>
-          <w:rFonts w:ascii="Arial" w:hAnsi="Arial" w:cs="Arial"/>
-          <w:b/>
-          <w:sz w:val="24"/>
-          <w:szCs w:val="24"/>
-        </w:rPr>
-      </w:pPr>
-      <w:r>
-        <w:rPr>
-          <w:rFonts w:ascii="Arial" w:hAnsi="Arial" w:cs="Arial"/>
-          <w:b/>
-          <w:sz w:val="24"/>
-          <w:szCs w:val="24"/>
-        </w:rPr>
-        <w:t xml:space="preserve">Resultado esperado: Regresar a la Pantalla Principal del Sistema </w:t>
-      </w:r>
-      <w:proofErr w:type="spellStart"/>
-      <w:r>
-        <w:rPr>
-          <w:rFonts w:ascii="Arial" w:hAnsi="Arial" w:cs="Arial"/>
-          <w:b/>
-          <w:sz w:val="24"/>
-          <w:szCs w:val="24"/>
-        </w:rPr>
-        <w:t>Vaspa</w:t>
-      </w:r>
-      <w:proofErr w:type="spellEnd"/>
-      <w:r>
-        <w:rPr>
-          <w:rFonts w:ascii="Arial" w:hAnsi="Arial" w:cs="Arial"/>
-          <w:b/>
-          <w:sz w:val="24"/>
-          <w:szCs w:val="24"/>
-        </w:rPr>
-        <w:t>.</w:t>
-      </w:r>
-    </w:p>
-    <w:p>
-      <w:pPr>
-        <w:pStyle w:val="TableContents"/>
-        <w:rPr>
-          <w:rFonts w:ascii="Arial" w:hAnsi="Arial" w:cs="Arial"/>
-          <w:b/>
-        </w:rPr>
-      </w:pPr>
-      <w:r>
-        <w:rPr>
-          <w:rFonts w:ascii="Arial" w:hAnsi="Arial" w:cs="Arial"/>
-          <w:b/>
-        </w:rPr>
-        <w:t xml:space="preserve">Resultado obtenido: Insatisfactorio. </w:t>
-      </w:r>
-    </w:p>
-    <w:p>
-      <w:pPr>
-        <w:rPr>
-          <w:rFonts w:ascii="Arial" w:hAnsi="Arial" w:cs="Arial"/>
-          <w:b/>
-          <w:sz w:val="24"/>
-          <w:szCs w:val="24"/>
-        </w:rPr>
-      </w:pPr>
-      <w:r>
-        <w:rPr>
-          <w:rFonts w:ascii="Arial" w:hAnsi="Arial" w:cs="Arial"/>
-          <w:b/>
-          <w:sz w:val="24"/>
-          <w:szCs w:val="24"/>
-        </w:rPr>
-        <w:t>No se ha regresado a la pantalla principal del sistema VASPA. El botón no cuenta con ninguna funcionalidad.</w:t>
-      </w:r>
-    </w:p>
-    <w:p>
-      <w:pPr>
-        <w:rPr>
-          <w:rFonts w:ascii="Arial" w:hAnsi="Arial" w:cs="Arial"/>
-          <w:sz w:val="24"/>
-          <w:szCs w:val="24"/>
-        </w:rPr>
-      </w:pPr>
-    </w:p>
-    <w:p>
-      <w:pPr>
-        <w:rPr>
-          <w:rFonts w:ascii="Arial" w:hAnsi="Arial" w:cs="Arial"/>
-          <w:sz w:val="24"/>
-          <w:szCs w:val="24"/>
-        </w:rPr>
-      </w:pPr>
-    </w:p>
-    <w:p>
-      <w:pPr>
-        <w:rPr>
-          <w:rFonts w:ascii="Arial" w:hAnsi="Arial" w:cs="Arial"/>
-          <w:b/>
-          <w:sz w:val="24"/>
-          <w:szCs w:val="24"/>
-        </w:rPr>
-      </w:pPr>
-      <w:r>
-        <w:rPr>
-          <w:rFonts w:ascii="Arial" w:hAnsi="Arial" w:cs="Arial"/>
-          <w:b/>
-          <w:sz w:val="24"/>
-          <w:szCs w:val="24"/>
-        </w:rPr>
-        <w:t>-Botón "Cancelar"  -&gt; Contiene Errores.</w:t>
-      </w:r>
-    </w:p>
-    <w:p>
-      <w:pPr>
-        <w:rPr>
-          <w:rFonts w:ascii="Arial" w:hAnsi="Arial" w:cs="Arial"/>
-          <w:b/>
-          <w:sz w:val="24"/>
-          <w:szCs w:val="24"/>
-        </w:rPr>
-      </w:pPr>
-      <w:r>
-        <w:rPr>
-          <w:rFonts w:ascii="Arial" w:hAnsi="Arial" w:cs="Arial"/>
-          <w:b/>
-          <w:sz w:val="24"/>
-          <w:szCs w:val="24"/>
-        </w:rPr>
-        <w:t xml:space="preserve">Resultado esperado: Regresar a la Pantalla Principal del Sistema </w:t>
-      </w:r>
-      <w:proofErr w:type="spellStart"/>
-      <w:r>
-        <w:rPr>
-          <w:rFonts w:ascii="Arial" w:hAnsi="Arial" w:cs="Arial"/>
-          <w:b/>
-          <w:sz w:val="24"/>
-          <w:szCs w:val="24"/>
-        </w:rPr>
-        <w:t>Vaspa</w:t>
-      </w:r>
-      <w:proofErr w:type="spellEnd"/>
-      <w:r>
-        <w:rPr>
-          <w:rFonts w:ascii="Arial" w:hAnsi="Arial" w:cs="Arial"/>
-          <w:b/>
-          <w:sz w:val="24"/>
-          <w:szCs w:val="24"/>
-        </w:rPr>
-        <w:t>.</w:t>
-      </w:r>
-    </w:p>
-    <w:p>
-      <w:pPr>
-        <w:pStyle w:val="TableContents"/>
-        <w:rPr>
-          <w:rFonts w:ascii="Arial" w:hAnsi="Arial" w:cs="Arial"/>
-          <w:b/>
-        </w:rPr>
-      </w:pPr>
-      <w:r>
-        <w:rPr>
-          <w:rFonts w:ascii="Arial" w:hAnsi="Arial" w:cs="Arial"/>
-          <w:b/>
-        </w:rPr>
-        <w:t xml:space="preserve">Resultado obtenido: Insatisfactorio. </w:t>
-      </w:r>
-    </w:p>
-    <w:p>
-      <w:pPr>
-        <w:rPr>
-          <w:rFonts w:ascii="Arial" w:hAnsi="Arial" w:cs="Arial"/>
-          <w:b/>
-          <w:sz w:val="24"/>
-          <w:szCs w:val="24"/>
-        </w:rPr>
-      </w:pPr>
-      <w:r>
-        <w:rPr>
-          <w:rFonts w:ascii="Arial" w:hAnsi="Arial" w:cs="Arial"/>
-          <w:b/>
-          <w:sz w:val="24"/>
-          <w:szCs w:val="24"/>
-        </w:rPr>
-        <w:t>No se ha regresado a la pantalla principal del sistema VASPA. El botón no cuenta con ninguna funcionalidad.</w:t>
-      </w:r>
-    </w:p>
-    <w:p>
-      <w:pPr>
-        <w:rPr>
-          <w:rFonts w:ascii="Arial" w:hAnsi="Arial" w:cs="Arial"/>
-          <w:b/>
-          <w:sz w:val="24"/>
-          <w:szCs w:val="24"/>
-        </w:rPr>
-      </w:pPr>
-    </w:p>
-    <w:p>
-      <w:pPr>
-        <w:rPr>
-          <w:rFonts w:ascii="Arial" w:hAnsi="Arial" w:cs="Arial"/>
-          <w:b/>
-          <w:sz w:val="24"/>
-          <w:szCs w:val="24"/>
-        </w:rPr>
-      </w:pPr>
-      <w:r>
-        <w:rPr>
-          <w:rFonts w:ascii="Arial" w:hAnsi="Arial" w:cs="Arial"/>
-          <w:b/>
-          <w:sz w:val="24"/>
-          <w:szCs w:val="24"/>
-        </w:rPr>
-        <w:lastRenderedPageBreak/>
-        <w:t>----------------------------------------------------------------------------------------------</w:t>
-      </w:r>
-    </w:p>
-    <w:p>
-      <w:pPr>
-        <w:jc w:val="center"/>
-        <w:rPr>
-          <w:rFonts w:ascii="Arial" w:hAnsi="Arial" w:cs="Arial"/>
-          <w:b/>
-          <w:sz w:val="24"/>
-          <w:szCs w:val="24"/>
-        </w:rPr>
-      </w:pPr>
-      <w:r>
-        <w:rPr>
-          <w:rFonts w:ascii="Arial" w:hAnsi="Arial" w:cs="Arial"/>
-          <w:b/>
-          <w:sz w:val="24"/>
-          <w:szCs w:val="24"/>
-          <w:highlight w:val="yellow"/>
-        </w:rPr>
-        <w:t>-VISUALIZAR PROGRAMA</w:t>
-      </w:r>
-      <w:r>
-        <w:rPr>
-          <w:rFonts w:ascii="Arial" w:hAnsi="Arial" w:cs="Arial"/>
-          <w:b/>
-          <w:sz w:val="24"/>
-          <w:szCs w:val="24"/>
-          <w:highlight w:val="yellow"/>
-        </w:rPr>
-        <w:t>:</w:t>
-      </w:r>
-    </w:p>
-    <w:p>
-      <w:pPr>
-        <w:rPr>
-          <w:rFonts w:ascii="Arial" w:hAnsi="Arial" w:cs="Arial"/>
-          <w:b/>
-          <w:sz w:val="24"/>
-          <w:szCs w:val="24"/>
-        </w:rPr>
-      </w:pPr>
-    </w:p>
-    <w:p>
-      <w:pPr>
-        <w:rPr>
-          <w:rFonts w:ascii="Arial" w:hAnsi="Arial" w:cs="Arial"/>
-          <w:b/>
-          <w:sz w:val="24"/>
-          <w:szCs w:val="24"/>
-        </w:rPr>
-      </w:pPr>
-      <w:r>
-        <w:rPr>
-          <w:rFonts w:ascii="Arial" w:hAnsi="Arial" w:cs="Arial"/>
-          <w:b/>
-          <w:sz w:val="24"/>
-          <w:szCs w:val="24"/>
-        </w:rPr>
-        <w:t>Estado del CU: Desaprobado (Corregir Errores</w:t>
-      </w:r>
-      <w:r>
-        <w:rPr>
-          <w:rFonts w:ascii="Arial" w:hAnsi="Arial" w:cs="Arial"/>
-          <w:b/>
-          <w:sz w:val="24"/>
-          <w:szCs w:val="24"/>
-        </w:rPr>
-        <w:t>)</w:t>
-      </w:r>
-    </w:p>
-    <w:p>
-      <w:pPr>
-        <w:rPr>
-          <w:rFonts w:ascii="Arial" w:hAnsi="Arial" w:cs="Arial"/>
-          <w:b/>
-          <w:sz w:val="24"/>
-          <w:szCs w:val="24"/>
-        </w:rPr>
-      </w:pPr>
-    </w:p>
-    <w:p>
-      <w:pPr>
-        <w:rPr>
-          <w:rFonts w:ascii="Arial" w:hAnsi="Arial" w:cs="Arial"/>
-          <w:b/>
-          <w:sz w:val="24"/>
-          <w:szCs w:val="24"/>
-        </w:rPr>
-      </w:pPr>
-      <w:r>
-        <w:rPr>
-          <w:rFonts w:ascii="Arial" w:hAnsi="Arial" w:cs="Arial"/>
-          <w:b/>
-          <w:sz w:val="24"/>
-          <w:szCs w:val="24"/>
-        </w:rPr>
-        <w:t>Este CU en realidad no presenta "errores", sino que lo marque como Desaprobado para que una vez que contemos con el panel principal del sistema VASPA, se le agregue la funcionalidad a los botones que faltaron.</w:t>
-      </w:r>
-    </w:p>
-    <w:p>
-      <w:pPr>
-        <w:rPr>
-          <w:rFonts w:ascii="Arial" w:hAnsi="Arial" w:cs="Arial"/>
-          <w:b/>
-          <w:sz w:val="24"/>
-          <w:szCs w:val="24"/>
-        </w:rPr>
-      </w:pPr>
-    </w:p>
-    <w:p>
-      <w:pPr>
-        <w:rPr>
-          <w:rFonts w:ascii="Arial" w:hAnsi="Arial" w:cs="Arial"/>
-          <w:b/>
-          <w:sz w:val="24"/>
-          <w:szCs w:val="24"/>
-        </w:rPr>
-      </w:pPr>
-    </w:p>
-    <w:p>
-      <w:pPr>
-        <w:rPr>
-          <w:rFonts w:ascii="Arial" w:hAnsi="Arial" w:cs="Arial"/>
-          <w:b/>
-          <w:sz w:val="24"/>
-          <w:szCs w:val="24"/>
-        </w:rPr>
-      </w:pPr>
-      <w:r>
-        <w:rPr>
-          <w:rFonts w:ascii="Arial" w:hAnsi="Arial" w:cs="Arial"/>
-          <w:b/>
-          <w:sz w:val="24"/>
-          <w:szCs w:val="24"/>
-        </w:rPr>
-        <w:t>-Botón "Cancelar"  -&gt; Contiene Errores:</w:t>
-      </w:r>
-    </w:p>
-    <w:p>
-      <w:pPr>
-        <w:rPr>
-          <w:rFonts w:ascii="Arial" w:hAnsi="Arial" w:cs="Arial"/>
-          <w:b/>
-          <w:sz w:val="24"/>
-          <w:szCs w:val="24"/>
-        </w:rPr>
-      </w:pPr>
-      <w:r>
-        <w:rPr>
-          <w:rFonts w:ascii="Arial" w:hAnsi="Arial" w:cs="Arial"/>
-          <w:b/>
-          <w:sz w:val="24"/>
-          <w:szCs w:val="24"/>
-        </w:rPr>
-        <w:t xml:space="preserve">Resultado esperado: Regresar a la Pantalla Principal del Sistema </w:t>
-      </w:r>
-      <w:proofErr w:type="spellStart"/>
-      <w:r>
-        <w:rPr>
-          <w:rFonts w:ascii="Arial" w:hAnsi="Arial" w:cs="Arial"/>
-          <w:b/>
-          <w:sz w:val="24"/>
-          <w:szCs w:val="24"/>
-        </w:rPr>
-        <w:t>Vaspa</w:t>
-      </w:r>
-      <w:proofErr w:type="spellEnd"/>
-      <w:r>
-        <w:rPr>
-          <w:rFonts w:ascii="Arial" w:hAnsi="Arial" w:cs="Arial"/>
-          <w:b/>
-          <w:sz w:val="24"/>
-          <w:szCs w:val="24"/>
-        </w:rPr>
-        <w:t>.</w:t>
-      </w:r>
-    </w:p>
-    <w:p>
-      <w:pPr>
-        <w:pStyle w:val="TableContents"/>
-        <w:rPr>
-          <w:rFonts w:ascii="Arial" w:hAnsi="Arial" w:cs="Arial"/>
-          <w:b/>
-        </w:rPr>
-      </w:pPr>
-      <w:r>
-        <w:rPr>
-          <w:rFonts w:ascii="Arial" w:hAnsi="Arial" w:cs="Arial"/>
-          <w:b/>
-        </w:rPr>
-        <w:t xml:space="preserve">Resultado obtenido: Insatisfactorio. </w:t>
-      </w:r>
-    </w:p>
-    <w:p>
-      <w:pPr>
-        <w:rPr>
-          <w:rFonts w:ascii="Arial" w:hAnsi="Arial" w:cs="Arial"/>
-          <w:b/>
-          <w:sz w:val="24"/>
-          <w:szCs w:val="24"/>
-        </w:rPr>
-      </w:pPr>
-      <w:r>
-        <w:rPr>
-          <w:rFonts w:ascii="Arial" w:hAnsi="Arial" w:cs="Arial"/>
-          <w:b/>
-          <w:sz w:val="24"/>
-          <w:szCs w:val="24"/>
-        </w:rPr>
-        <w:t>No se ha regresado a la pantalla principal del sistema VASPA. El botón no cuenta con ninguna funcionalidad.</w:t>
-      </w:r>
-    </w:p>
-    <w:p>
-      <w:pPr>
-        <w:rPr>
-          <w:sz w:val="24"/>
-          <w:szCs w:val="24"/>
-        </w:rPr>
-      </w:pPr>
-    </w:p>
-    <w:p>
-      <w:pPr>
-        <w:rPr>
-          <w:rFonts w:ascii="Arial" w:hAnsi="Arial" w:cs="Arial"/>
-          <w:b/>
-          <w:sz w:val="24"/>
-          <w:szCs w:val="24"/>
-        </w:rPr>
-      </w:pPr>
-    </w:p>
-    <w:p>
-      <w:pPr>
-        <w:rPr>
-          <w:rFonts w:ascii="Arial" w:hAnsi="Arial" w:cs="Arial"/>
-          <w:b/>
-          <w:sz w:val="24"/>
-          <w:szCs w:val="24"/>
-        </w:rPr>
-      </w:pPr>
-      <w:r>
-        <w:rPr>
-          <w:rFonts w:ascii="Arial" w:hAnsi="Arial" w:cs="Arial"/>
-          <w:b/>
-          <w:sz w:val="24"/>
-          <w:szCs w:val="24"/>
-        </w:rPr>
         <w:t xml:space="preserve">-NOTA: Se debe corregir el nombre de la pestaña que se abre del navegador cuando quiero visualizar el programa de una asignatura ya que dicha pestaña se abre con el nombre del archivo original como el título. En mi caso, </w:t>
       </w:r>
       <w:r>

</xml_diff>

<commit_message>
-Realización de las Pruebas de Regresión del CU Subir Plan. -Completado del documento: Caso de Prueba - Subir Plan. -Resumen de las pruebas de regresión del CU Subir Plan.
</commit_message>
<xml_diff>
--- a/Construcción/Documentación Pruebas/Resumen de Pruebas Casos de Uso/2 - Pruebas de Regresión.docx
+++ b/Construcción/Documentación Pruebas/Resumen de Pruebas Casos de Uso/2 - Pruebas de Regresión.docx
@@ -2374,6 +2374,387 @@
           <w:szCs w:val="24"/>
         </w:rPr>
         <w:t xml:space="preserve"> el programa de Laboratorio de Programación (para probar nada más) y la pestaña llevaba el nombre "LP programa 2013", donde debería haber sido por ejemplo: " prg_1649_016_uarg_pact.pdf" respetando la carrera y el código. </w:t>
+      </w:r>
+    </w:p>
+    <w:p>
+      <w:pPr>
+        <w:rPr>
+          <w:rFonts w:ascii="Arial" w:hAnsi="Arial" w:cs="Arial"/>
+          <w:b/>
+          <w:sz w:val="24"/>
+          <w:szCs w:val="24"/>
+        </w:rPr>
+      </w:pPr>
+    </w:p>
+    <w:p>
+      <w:pPr>
+        <w:rPr>
+          <w:rFonts w:ascii="Arial" w:hAnsi="Arial" w:cs="Arial"/>
+          <w:b/>
+          <w:sz w:val="24"/>
+          <w:szCs w:val="24"/>
+        </w:rPr>
+      </w:pPr>
+    </w:p>
+    <w:p>
+      <w:pPr>
+        <w:rPr>
+          <w:rFonts w:ascii="Arial" w:hAnsi="Arial" w:cs="Arial"/>
+          <w:b/>
+          <w:sz w:val="24"/>
+          <w:szCs w:val="24"/>
+        </w:rPr>
+      </w:pPr>
+      <w:r>
+        <w:rPr>
+          <w:rFonts w:ascii="Arial" w:hAnsi="Arial" w:cs="Arial"/>
+          <w:b/>
+          <w:sz w:val="24"/>
+          <w:szCs w:val="24"/>
+        </w:rPr>
+        <w:t>----------------------------------------------------------------------------------------------</w:t>
+      </w:r>
+    </w:p>
+    <w:p>
+      <w:pPr>
+        <w:jc w:val="center"/>
+        <w:rPr>
+          <w:rFonts w:ascii="Arial" w:hAnsi="Arial" w:cs="Arial"/>
+          <w:b/>
+          <w:sz w:val="24"/>
+          <w:szCs w:val="24"/>
+        </w:rPr>
+      </w:pPr>
+      <w:r>
+        <w:rPr>
+          <w:rFonts w:ascii="Arial" w:hAnsi="Arial" w:cs="Arial"/>
+          <w:b/>
+          <w:sz w:val="24"/>
+          <w:szCs w:val="24"/>
+          <w:highlight w:val="yellow"/>
+        </w:rPr>
+        <w:t>-SUBIR PLAN</w:t>
+      </w:r>
+      <w:r>
+        <w:rPr>
+          <w:rFonts w:ascii="Arial" w:hAnsi="Arial" w:cs="Arial"/>
+          <w:b/>
+          <w:sz w:val="24"/>
+          <w:szCs w:val="24"/>
+          <w:highlight w:val="yellow"/>
+        </w:rPr>
+        <w:t>:</w:t>
+      </w:r>
+    </w:p>
+    <w:p>
+      <w:pPr>
+        <w:rPr>
+          <w:rFonts w:ascii="Arial" w:hAnsi="Arial" w:cs="Arial"/>
+          <w:b/>
+          <w:sz w:val="24"/>
+          <w:szCs w:val="24"/>
+        </w:rPr>
+      </w:pPr>
+    </w:p>
+    <w:p>
+      <w:pPr>
+        <w:rPr>
+          <w:rFonts w:ascii="Arial" w:hAnsi="Arial" w:cs="Arial"/>
+          <w:b/>
+          <w:sz w:val="24"/>
+          <w:szCs w:val="24"/>
+        </w:rPr>
+      </w:pPr>
+      <w:r>
+        <w:rPr>
+          <w:rFonts w:ascii="Arial" w:hAnsi="Arial" w:cs="Arial"/>
+          <w:b/>
+          <w:sz w:val="24"/>
+          <w:szCs w:val="24"/>
+        </w:rPr>
+        <w:t>Estado del CU: Desaprobado (Corregir Errores</w:t>
+      </w:r>
+      <w:r>
+        <w:rPr>
+          <w:rFonts w:ascii="Arial" w:hAnsi="Arial" w:cs="Arial"/>
+          <w:b/>
+          <w:sz w:val="24"/>
+          <w:szCs w:val="24"/>
+        </w:rPr>
+        <w:t>)</w:t>
+      </w:r>
+    </w:p>
+    <w:p>
+      <w:pPr>
+        <w:rPr>
+          <w:rFonts w:ascii="Arial" w:hAnsi="Arial" w:cs="Arial"/>
+          <w:b/>
+          <w:sz w:val="24"/>
+          <w:szCs w:val="24"/>
+        </w:rPr>
+      </w:pPr>
+    </w:p>
+    <w:p>
+      <w:pPr>
+        <w:rPr>
+          <w:rFonts w:ascii="Arial" w:hAnsi="Arial" w:cs="Arial"/>
+          <w:b/>
+          <w:sz w:val="24"/>
+          <w:szCs w:val="24"/>
+        </w:rPr>
+      </w:pPr>
+      <w:r>
+        <w:rPr>
+          <w:rFonts w:ascii="Arial" w:hAnsi="Arial" w:cs="Arial"/>
+          <w:b/>
+          <w:sz w:val="24"/>
+          <w:szCs w:val="24"/>
+        </w:rPr>
+        <w:t>Este CU en realidad no presenta "errores", sino que lo marque como Desaprobado para que una vez que contemos con el panel principal del sistema VASPA, se le agregue la funcionalidad a los botones que faltaron.</w:t>
+      </w:r>
+    </w:p>
+    <w:p>
+      <w:pPr>
+        <w:rPr>
+          <w:rFonts w:ascii="Arial" w:hAnsi="Arial" w:cs="Arial"/>
+          <w:b/>
+          <w:sz w:val="24"/>
+          <w:szCs w:val="24"/>
+        </w:rPr>
+      </w:pPr>
+    </w:p>
+    <w:p>
+      <w:pPr>
+        <w:rPr>
+          <w:rFonts w:ascii="Arial" w:hAnsi="Arial" w:cs="Arial"/>
+          <w:b/>
+          <w:sz w:val="24"/>
+          <w:szCs w:val="24"/>
+        </w:rPr>
+      </w:pPr>
+      <w:r>
+        <w:rPr>
+          <w:rFonts w:ascii="Arial" w:hAnsi="Arial" w:cs="Arial"/>
+          <w:b/>
+          <w:sz w:val="24"/>
+          <w:szCs w:val="24"/>
+        </w:rPr>
+        <w:t xml:space="preserve">- Una de las cosas que debemos tener en cuenta es el tamaño máximo de los planes que se pueden subir al sistema. ¿Hasta qué tamaño se debe subir un plan al sistema? Es un tema que deberíamos aclarar con los profesores cuando hagamos una reunión, o, en su defecto, por correo. </w:t>
+      </w:r>
+    </w:p>
+    <w:p>
+      <w:pPr>
+        <w:rPr>
+          <w:rFonts w:ascii="Arial" w:hAnsi="Arial" w:cs="Arial"/>
+          <w:b/>
+          <w:sz w:val="24"/>
+          <w:szCs w:val="24"/>
+        </w:rPr>
+      </w:pPr>
+    </w:p>
+    <w:p>
+      <w:pPr>
+        <w:rPr>
+          <w:rFonts w:ascii="Arial" w:hAnsi="Arial" w:cs="Arial"/>
+          <w:b/>
+          <w:sz w:val="24"/>
+          <w:szCs w:val="24"/>
+        </w:rPr>
+      </w:pPr>
+      <w:r>
+        <w:rPr>
+          <w:rFonts w:ascii="Arial" w:hAnsi="Arial" w:cs="Arial"/>
+          <w:b/>
+          <w:sz w:val="24"/>
+          <w:szCs w:val="24"/>
+        </w:rPr>
+        <w:t>-Botón "Volver a Inicio" (pertenece al botón "Confirmar") -&gt; Contiene Errores.</w:t>
+      </w:r>
+    </w:p>
+    <w:p>
+      <w:pPr>
+        <w:rPr>
+          <w:rFonts w:ascii="Arial" w:hAnsi="Arial" w:cs="Arial"/>
+          <w:b/>
+          <w:sz w:val="24"/>
+          <w:szCs w:val="24"/>
+        </w:rPr>
+      </w:pPr>
+      <w:r>
+        <w:rPr>
+          <w:rFonts w:ascii="Arial" w:hAnsi="Arial" w:cs="Arial"/>
+          <w:b/>
+          <w:sz w:val="24"/>
+          <w:szCs w:val="24"/>
+        </w:rPr>
+        <w:t xml:space="preserve">Resultado esperado: Regresar a la Pantalla Principal del Sistema </w:t>
+      </w:r>
+      <w:proofErr w:type="spellStart"/>
+      <w:r>
+        <w:rPr>
+          <w:rFonts w:ascii="Arial" w:hAnsi="Arial" w:cs="Arial"/>
+          <w:b/>
+          <w:sz w:val="24"/>
+          <w:szCs w:val="24"/>
+        </w:rPr>
+        <w:t>Vaspa</w:t>
+      </w:r>
+      <w:proofErr w:type="spellEnd"/>
+      <w:r>
+        <w:rPr>
+          <w:rFonts w:ascii="Arial" w:hAnsi="Arial" w:cs="Arial"/>
+          <w:b/>
+          <w:sz w:val="24"/>
+          <w:szCs w:val="24"/>
+        </w:rPr>
+        <w:t>.</w:t>
+      </w:r>
+    </w:p>
+    <w:p>
+      <w:pPr>
+        <w:pStyle w:val="TableContents"/>
+        <w:rPr>
+          <w:rFonts w:ascii="Arial" w:hAnsi="Arial" w:cs="Arial"/>
+          <w:b/>
+        </w:rPr>
+      </w:pPr>
+      <w:r>
+        <w:rPr>
+          <w:rFonts w:ascii="Arial" w:hAnsi="Arial" w:cs="Arial"/>
+          <w:b/>
+        </w:rPr>
+        <w:t xml:space="preserve">Resultado obtenido: Insatisfactorio. </w:t>
+      </w:r>
+    </w:p>
+    <w:p>
+      <w:pPr>
+        <w:rPr>
+          <w:rFonts w:ascii="Arial" w:hAnsi="Arial" w:cs="Arial"/>
+          <w:b/>
+          <w:sz w:val="24"/>
+          <w:szCs w:val="24"/>
+        </w:rPr>
+      </w:pPr>
+      <w:r>
+        <w:rPr>
+          <w:rFonts w:ascii="Arial" w:hAnsi="Arial" w:cs="Arial"/>
+          <w:b/>
+          <w:sz w:val="24"/>
+          <w:szCs w:val="24"/>
+        </w:rPr>
+        <w:t>No se ha regresado a la pantalla principal del sistema VASPA. El botón no cuenta con ninguna funcionalidad.</w:t>
+      </w:r>
+    </w:p>
+    <w:p>
+      <w:pPr>
+        <w:rPr>
+          <w:rFonts w:ascii="Arial" w:hAnsi="Arial" w:cs="Arial"/>
+          <w:sz w:val="24"/>
+          <w:szCs w:val="24"/>
+        </w:rPr>
+      </w:pPr>
+    </w:p>
+    <w:p>
+      <w:pPr>
+        <w:rPr>
+          <w:rFonts w:ascii="Arial" w:hAnsi="Arial" w:cs="Arial"/>
+          <w:sz w:val="24"/>
+          <w:szCs w:val="24"/>
+        </w:rPr>
+      </w:pPr>
+    </w:p>
+    <w:p>
+      <w:pPr>
+        <w:rPr>
+          <w:rFonts w:ascii="Arial" w:hAnsi="Arial" w:cs="Arial"/>
+          <w:b/>
+          <w:sz w:val="24"/>
+          <w:szCs w:val="24"/>
+        </w:rPr>
+      </w:pPr>
+      <w:r>
+        <w:rPr>
+          <w:rFonts w:ascii="Arial" w:hAnsi="Arial" w:cs="Arial"/>
+          <w:b/>
+          <w:sz w:val="24"/>
+          <w:szCs w:val="24"/>
+        </w:rPr>
+        <w:lastRenderedPageBreak/>
+        <w:t>-Botón "Cancelar"  -&gt; Contiene Errores.</w:t>
+      </w:r>
+    </w:p>
+    <w:p>
+      <w:pPr>
+        <w:rPr>
+          <w:rFonts w:ascii="Arial" w:hAnsi="Arial" w:cs="Arial"/>
+          <w:b/>
+          <w:sz w:val="24"/>
+          <w:szCs w:val="24"/>
+        </w:rPr>
+      </w:pPr>
+      <w:r>
+        <w:rPr>
+          <w:rFonts w:ascii="Arial" w:hAnsi="Arial" w:cs="Arial"/>
+          <w:b/>
+          <w:sz w:val="24"/>
+          <w:szCs w:val="24"/>
+        </w:rPr>
+        <w:t xml:space="preserve">Resultado esperado: Regresar a la Pantalla Principal del Sistema </w:t>
+      </w:r>
+      <w:proofErr w:type="spellStart"/>
+      <w:r>
+        <w:rPr>
+          <w:rFonts w:ascii="Arial" w:hAnsi="Arial" w:cs="Arial"/>
+          <w:b/>
+          <w:sz w:val="24"/>
+          <w:szCs w:val="24"/>
+        </w:rPr>
+        <w:t>Vaspa</w:t>
+      </w:r>
+      <w:proofErr w:type="spellEnd"/>
+      <w:r>
+        <w:rPr>
+          <w:rFonts w:ascii="Arial" w:hAnsi="Arial" w:cs="Arial"/>
+          <w:b/>
+          <w:sz w:val="24"/>
+          <w:szCs w:val="24"/>
+        </w:rPr>
+        <w:t>.</w:t>
+      </w:r>
+    </w:p>
+    <w:p>
+      <w:pPr>
+        <w:pStyle w:val="TableContents"/>
+        <w:rPr>
+          <w:rFonts w:ascii="Arial" w:hAnsi="Arial" w:cs="Arial"/>
+          <w:b/>
+        </w:rPr>
+      </w:pPr>
+      <w:r>
+        <w:rPr>
+          <w:rFonts w:ascii="Arial" w:hAnsi="Arial" w:cs="Arial"/>
+          <w:b/>
+        </w:rPr>
+        <w:t xml:space="preserve">Resultado obtenido: Insatisfactorio. </w:t>
+      </w:r>
+    </w:p>
+    <w:p>
+      <w:pPr>
+        <w:rPr>
+          <w:rFonts w:ascii="Arial" w:hAnsi="Arial" w:cs="Arial"/>
+          <w:b/>
+          <w:sz w:val="24"/>
+          <w:szCs w:val="24"/>
+        </w:rPr>
+      </w:pPr>
+      <w:r>
+        <w:rPr>
+          <w:rFonts w:ascii="Arial" w:hAnsi="Arial" w:cs="Arial"/>
+          <w:b/>
+          <w:sz w:val="24"/>
+          <w:szCs w:val="24"/>
+        </w:rPr>
+        <w:t>No se ha regresado a la pantalla principal del sistema VASPA. El botón no cuenta con ninguna funcionalidad.</w:t>
       </w:r>
     </w:p>
     <w:p>

</xml_diff>

<commit_message>
-Realización de las Pruebas de Regresión del CU Visualizar Plan. -Completado del documento: Caso de Prueba - Visualizar Plan. -Realización del Resumen de las pruebas de regresión en el respectivo documento.
</commit_message>
<xml_diff>
--- a/Construcción/Documentación Pruebas/Resumen de Pruebas Casos de Uso/2 - Pruebas de Regresión.docx
+++ b/Construcción/Documentación Pruebas/Resumen de Pruebas Casos de Uso/2 - Pruebas de Regresión.docx
@@ -2776,6 +2776,265 @@
           <w:szCs w:val="24"/>
         </w:rPr>
       </w:pPr>
+    </w:p>
+    <w:p>
+      <w:pPr>
+        <w:rPr>
+          <w:rFonts w:ascii="Arial" w:hAnsi="Arial" w:cs="Arial"/>
+          <w:b/>
+          <w:sz w:val="24"/>
+          <w:szCs w:val="24"/>
+        </w:rPr>
+      </w:pPr>
+      <w:r>
+        <w:rPr>
+          <w:rFonts w:ascii="Arial" w:hAnsi="Arial" w:cs="Arial"/>
+          <w:b/>
+          <w:sz w:val="24"/>
+          <w:szCs w:val="24"/>
+        </w:rPr>
+        <w:t>----------------------------------------------------------------------------------------------</w:t>
+      </w:r>
+    </w:p>
+    <w:p>
+      <w:pPr>
+        <w:jc w:val="center"/>
+        <w:rPr>
+          <w:rFonts w:ascii="Arial" w:hAnsi="Arial" w:cs="Arial"/>
+          <w:b/>
+          <w:sz w:val="24"/>
+          <w:szCs w:val="24"/>
+        </w:rPr>
+      </w:pPr>
+      <w:r>
+        <w:rPr>
+          <w:rFonts w:ascii="Arial" w:hAnsi="Arial" w:cs="Arial"/>
+          <w:b/>
+          <w:sz w:val="24"/>
+          <w:szCs w:val="24"/>
+          <w:highlight w:val="yellow"/>
+        </w:rPr>
+        <w:t>-VISUALIZAR PLAN</w:t>
+      </w:r>
+      <w:r>
+        <w:rPr>
+          <w:rFonts w:ascii="Arial" w:hAnsi="Arial" w:cs="Arial"/>
+          <w:b/>
+          <w:sz w:val="24"/>
+          <w:szCs w:val="24"/>
+          <w:highlight w:val="yellow"/>
+        </w:rPr>
+        <w:t>:</w:t>
+      </w:r>
+    </w:p>
+    <w:p>
+      <w:pPr>
+        <w:rPr>
+          <w:rFonts w:ascii="Arial" w:hAnsi="Arial" w:cs="Arial"/>
+          <w:b/>
+          <w:sz w:val="24"/>
+          <w:szCs w:val="24"/>
+        </w:rPr>
+      </w:pPr>
+    </w:p>
+    <w:p>
+      <w:pPr>
+        <w:rPr>
+          <w:rFonts w:ascii="Arial" w:hAnsi="Arial" w:cs="Arial"/>
+          <w:b/>
+          <w:sz w:val="24"/>
+          <w:szCs w:val="24"/>
+        </w:rPr>
+      </w:pPr>
+      <w:r>
+        <w:rPr>
+          <w:rFonts w:ascii="Arial" w:hAnsi="Arial" w:cs="Arial"/>
+          <w:b/>
+          <w:sz w:val="24"/>
+          <w:szCs w:val="24"/>
+        </w:rPr>
+        <w:t>Estado del CU: Desaprobado (Corregir Errores</w:t>
+      </w:r>
+      <w:r>
+        <w:rPr>
+          <w:rFonts w:ascii="Arial" w:hAnsi="Arial" w:cs="Arial"/>
+          <w:b/>
+          <w:sz w:val="24"/>
+          <w:szCs w:val="24"/>
+        </w:rPr>
+        <w:t>)</w:t>
+      </w:r>
+    </w:p>
+    <w:p>
+      <w:pPr>
+        <w:rPr>
+          <w:rFonts w:ascii="Arial" w:hAnsi="Arial" w:cs="Arial"/>
+          <w:b/>
+          <w:sz w:val="24"/>
+          <w:szCs w:val="24"/>
+        </w:rPr>
+      </w:pPr>
+    </w:p>
+    <w:p>
+      <w:pPr>
+        <w:rPr>
+          <w:rFonts w:ascii="Arial" w:hAnsi="Arial" w:cs="Arial"/>
+          <w:b/>
+          <w:sz w:val="24"/>
+          <w:szCs w:val="24"/>
+        </w:rPr>
+      </w:pPr>
+      <w:r>
+        <w:rPr>
+          <w:rFonts w:ascii="Arial" w:hAnsi="Arial" w:cs="Arial"/>
+          <w:b/>
+          <w:sz w:val="24"/>
+          <w:szCs w:val="24"/>
+        </w:rPr>
+        <w:t>Este CU en realidad no presenta "errores", sino que lo marque como Desaprobado para que una vez que contemos con el panel principal del sistema VASPA, se le agregue la funcionalidad a los botones que faltaron.</w:t>
+      </w:r>
+    </w:p>
+    <w:p>
+      <w:pPr>
+        <w:rPr>
+          <w:rFonts w:ascii="Arial" w:hAnsi="Arial" w:cs="Arial"/>
+          <w:b/>
+          <w:sz w:val="24"/>
+          <w:szCs w:val="24"/>
+        </w:rPr>
+      </w:pPr>
+    </w:p>
+    <w:p>
+      <w:pPr>
+        <w:rPr>
+          <w:rFonts w:ascii="Arial" w:hAnsi="Arial" w:cs="Arial"/>
+          <w:b/>
+          <w:sz w:val="24"/>
+          <w:szCs w:val="24"/>
+        </w:rPr>
+      </w:pPr>
+      <w:r>
+        <w:rPr>
+          <w:rFonts w:ascii="Arial" w:hAnsi="Arial" w:cs="Arial"/>
+          <w:b/>
+          <w:sz w:val="24"/>
+          <w:szCs w:val="24"/>
+        </w:rPr>
+        <w:t>-Botón "Cancelar"  -&gt; Contiene Errores:</w:t>
+      </w:r>
+    </w:p>
+    <w:p>
+      <w:pPr>
+        <w:rPr>
+          <w:rFonts w:ascii="Arial" w:hAnsi="Arial" w:cs="Arial"/>
+          <w:b/>
+          <w:sz w:val="24"/>
+          <w:szCs w:val="24"/>
+        </w:rPr>
+      </w:pPr>
+      <w:r>
+        <w:rPr>
+          <w:rFonts w:ascii="Arial" w:hAnsi="Arial" w:cs="Arial"/>
+          <w:b/>
+          <w:sz w:val="24"/>
+          <w:szCs w:val="24"/>
+        </w:rPr>
+        <w:t xml:space="preserve">Resultado esperado: Regresar a la Pantalla Principal del Sistema </w:t>
+      </w:r>
+      <w:proofErr w:type="spellStart"/>
+      <w:r>
+        <w:rPr>
+          <w:rFonts w:ascii="Arial" w:hAnsi="Arial" w:cs="Arial"/>
+          <w:b/>
+          <w:sz w:val="24"/>
+          <w:szCs w:val="24"/>
+        </w:rPr>
+        <w:t>Vaspa</w:t>
+      </w:r>
+      <w:proofErr w:type="spellEnd"/>
+      <w:r>
+        <w:rPr>
+          <w:rFonts w:ascii="Arial" w:hAnsi="Arial" w:cs="Arial"/>
+          <w:b/>
+          <w:sz w:val="24"/>
+          <w:szCs w:val="24"/>
+        </w:rPr>
+        <w:t>.</w:t>
+      </w:r>
+    </w:p>
+    <w:p>
+      <w:pPr>
+        <w:pStyle w:val="TableContents"/>
+        <w:rPr>
+          <w:rFonts w:ascii="Arial" w:hAnsi="Arial" w:cs="Arial"/>
+          <w:b/>
+        </w:rPr>
+      </w:pPr>
+      <w:r>
+        <w:rPr>
+          <w:rFonts w:ascii="Arial" w:hAnsi="Arial" w:cs="Arial"/>
+          <w:b/>
+        </w:rPr>
+        <w:t xml:space="preserve">Resultado obtenido: Insatisfactorio. </w:t>
+      </w:r>
+    </w:p>
+    <w:p>
+      <w:pPr>
+        <w:rPr>
+          <w:rFonts w:ascii="Arial" w:hAnsi="Arial" w:cs="Arial"/>
+          <w:b/>
+          <w:sz w:val="24"/>
+          <w:szCs w:val="24"/>
+        </w:rPr>
+      </w:pPr>
+      <w:r>
+        <w:rPr>
+          <w:rFonts w:ascii="Arial" w:hAnsi="Arial" w:cs="Arial"/>
+          <w:b/>
+          <w:sz w:val="24"/>
+          <w:szCs w:val="24"/>
+        </w:rPr>
+        <w:t>No se ha regresado a la pantalla principal del sistema VASPA. El botón no cuenta con ninguna funcionalidad.</w:t>
+      </w:r>
+    </w:p>
+    <w:p>
+      <w:pPr>
+        <w:rPr>
+          <w:rFonts w:ascii="Arial" w:hAnsi="Arial" w:cs="Arial"/>
+          <w:b/>
+          <w:sz w:val="24"/>
+          <w:szCs w:val="24"/>
+        </w:rPr>
+      </w:pPr>
+    </w:p>
+    <w:p>
+      <w:pPr>
+        <w:rPr>
+          <w:rFonts w:ascii="Arial" w:hAnsi="Arial" w:cs="Arial"/>
+          <w:b/>
+          <w:sz w:val="24"/>
+          <w:szCs w:val="24"/>
+        </w:rPr>
+      </w:pPr>
+    </w:p>
+    <w:p>
+      <w:pPr>
+        <w:rPr>
+          <w:rFonts w:ascii="Arial" w:hAnsi="Arial" w:cs="Arial"/>
+          <w:b/>
+          <w:sz w:val="24"/>
+          <w:szCs w:val="24"/>
+        </w:rPr>
+      </w:pPr>
+      <w:r>
+        <w:rPr>
+          <w:rFonts w:ascii="Arial" w:hAnsi="Arial" w:cs="Arial"/>
+          <w:b/>
+          <w:sz w:val="24"/>
+          <w:szCs w:val="24"/>
+        </w:rPr>
+        <w:t>----------------------------------------------------------------------------------------------</w:t>
+      </w:r>
     </w:p>
     <w:p>
       <w:pPr>

</xml_diff>

<commit_message>
-Actualización del Diagrama de CU del Sistema VASPA.
-Creación de diagramas de Casos de Uso individuales del sistema.

-Creación y actualización de los siguientes documentos:
Especificación CU Generar Informe Gerencial y Especificación CU Realizar Carga Masiva de Programas.

-Completado y actualización de los siguientes documentos:
Especificación de Requerimientos y Modelo de Casos de Uso.
</commit_message>
<xml_diff>
--- a/Construcción/Documentación Pruebas/Resumen de Pruebas Casos de Uso/2 - Pruebas de Regresión.docx
+++ b/Construcción/Documentación Pruebas/Resumen de Pruebas Casos de Uso/2 - Pruebas de Regresión.docx
@@ -2355,63 +2355,6 @@
           <w:szCs w:val="24"/>
         </w:rPr>
         <w:lastRenderedPageBreak/>
-        <w:t xml:space="preserve">-NOTA: Se debe corregir el nombre de la pestaña que se abre del navegador cuando quiero visualizar el programa de una asignatura ya que dicha pestaña se abre con el nombre del archivo original como el título. En mi caso, </w:t>
-      </w:r>
-      <w:r>
-        <w:rPr>
-          <w:rFonts w:ascii="Arial" w:hAnsi="Arial" w:cs="Arial"/>
-          <w:b/>
-          <w:sz w:val="24"/>
-          <w:szCs w:val="24"/>
-        </w:rPr>
-        <w:t>subí</w:t>
-      </w:r>
-      <w:r>
-        <w:rPr>
-          <w:rFonts w:ascii="Arial" w:hAnsi="Arial" w:cs="Arial"/>
-          <w:b/>
-          <w:sz w:val="24"/>
-          <w:szCs w:val="24"/>
-        </w:rPr>
-        <w:t xml:space="preserve"> el programa de Laboratorio de Programación (para probar nada más) y la pestaña llevaba el nombre "LP programa 2013", donde debería haber sido por ejemplo: " prg_1649_016_uarg_pact.pdf" respetando la carrera y el código. </w:t>
-      </w:r>
-    </w:p>
-    <w:p>
-      <w:pPr>
-        <w:rPr>
-          <w:rFonts w:ascii="Arial" w:hAnsi="Arial" w:cs="Arial"/>
-          <w:b/>
-          <w:sz w:val="24"/>
-          <w:szCs w:val="24"/>
-        </w:rPr>
-      </w:pPr>
-    </w:p>
-    <w:p>
-      <w:pPr>
-        <w:rPr>
-          <w:rFonts w:ascii="Arial" w:hAnsi="Arial" w:cs="Arial"/>
-          <w:b/>
-          <w:sz w:val="24"/>
-          <w:szCs w:val="24"/>
-        </w:rPr>
-      </w:pPr>
-    </w:p>
-    <w:p>
-      <w:pPr>
-        <w:rPr>
-          <w:rFonts w:ascii="Arial" w:hAnsi="Arial" w:cs="Arial"/>
-          <w:b/>
-          <w:sz w:val="24"/>
-          <w:szCs w:val="24"/>
-        </w:rPr>
-      </w:pPr>
-      <w:r>
-        <w:rPr>
-          <w:rFonts w:ascii="Arial" w:hAnsi="Arial" w:cs="Arial"/>
-          <w:b/>
-          <w:sz w:val="24"/>
-          <w:szCs w:val="24"/>
-        </w:rPr>
         <w:t>----------------------------------------------------------------------------------------------</w:t>
       </w:r>
     </w:p>
@@ -2679,120 +2622,120 @@
           <w:sz w:val="24"/>
           <w:szCs w:val="24"/>
         </w:rPr>
+        <w:t>-Botón "Cancelar"  -&gt; Contiene Errores.</w:t>
+      </w:r>
+    </w:p>
+    <w:p>
+      <w:pPr>
+        <w:rPr>
+          <w:rFonts w:ascii="Arial" w:hAnsi="Arial" w:cs="Arial"/>
+          <w:b/>
+          <w:sz w:val="24"/>
+          <w:szCs w:val="24"/>
+        </w:rPr>
+      </w:pPr>
+      <w:r>
+        <w:rPr>
+          <w:rFonts w:ascii="Arial" w:hAnsi="Arial" w:cs="Arial"/>
+          <w:b/>
+          <w:sz w:val="24"/>
+          <w:szCs w:val="24"/>
+        </w:rPr>
+        <w:t xml:space="preserve">Resultado esperado: Regresar a la Pantalla Principal del Sistema </w:t>
+      </w:r>
+      <w:proofErr w:type="spellStart"/>
+      <w:r>
+        <w:rPr>
+          <w:rFonts w:ascii="Arial" w:hAnsi="Arial" w:cs="Arial"/>
+          <w:b/>
+          <w:sz w:val="24"/>
+          <w:szCs w:val="24"/>
+        </w:rPr>
+        <w:t>Vaspa</w:t>
+      </w:r>
+      <w:proofErr w:type="spellEnd"/>
+      <w:r>
+        <w:rPr>
+          <w:rFonts w:ascii="Arial" w:hAnsi="Arial" w:cs="Arial"/>
+          <w:b/>
+          <w:sz w:val="24"/>
+          <w:szCs w:val="24"/>
+        </w:rPr>
+        <w:t>.</w:t>
+      </w:r>
+    </w:p>
+    <w:p>
+      <w:pPr>
+        <w:pStyle w:val="TableContents"/>
+        <w:rPr>
+          <w:rFonts w:ascii="Arial" w:hAnsi="Arial" w:cs="Arial"/>
+          <w:b/>
+        </w:rPr>
+      </w:pPr>
+      <w:r>
+        <w:rPr>
+          <w:rFonts w:ascii="Arial" w:hAnsi="Arial" w:cs="Arial"/>
+          <w:b/>
+        </w:rPr>
+        <w:t xml:space="preserve">Resultado obtenido: Insatisfactorio. </w:t>
+      </w:r>
+    </w:p>
+    <w:p>
+      <w:pPr>
+        <w:rPr>
+          <w:rFonts w:ascii="Arial" w:hAnsi="Arial" w:cs="Arial"/>
+          <w:b/>
+          <w:sz w:val="24"/>
+          <w:szCs w:val="24"/>
+        </w:rPr>
+      </w:pPr>
+      <w:r>
+        <w:rPr>
+          <w:rFonts w:ascii="Arial" w:hAnsi="Arial" w:cs="Arial"/>
+          <w:b/>
+          <w:sz w:val="24"/>
+          <w:szCs w:val="24"/>
+        </w:rPr>
+        <w:t>No se ha regresado a la pantalla principal del sistema VASPA. El botón no cuenta con ninguna funcionalidad.</w:t>
+      </w:r>
+    </w:p>
+    <w:p>
+      <w:pPr>
+        <w:rPr>
+          <w:rFonts w:ascii="Arial" w:hAnsi="Arial" w:cs="Arial"/>
+          <w:b/>
+          <w:sz w:val="24"/>
+          <w:szCs w:val="24"/>
+        </w:rPr>
+      </w:pPr>
+    </w:p>
+    <w:p>
+      <w:pPr>
+        <w:rPr>
+          <w:rFonts w:ascii="Arial" w:hAnsi="Arial" w:cs="Arial"/>
+          <w:b/>
+          <w:sz w:val="24"/>
+          <w:szCs w:val="24"/>
+        </w:rPr>
+      </w:pPr>
+    </w:p>
+    <w:p>
+      <w:pPr>
+        <w:rPr>
+          <w:rFonts w:ascii="Arial" w:hAnsi="Arial" w:cs="Arial"/>
+          <w:b/>
+          <w:sz w:val="24"/>
+          <w:szCs w:val="24"/>
+        </w:rPr>
+      </w:pPr>
+      <w:r>
+        <w:rPr>
+          <w:rFonts w:ascii="Arial" w:hAnsi="Arial" w:cs="Arial"/>
+          <w:b/>
+          <w:sz w:val="24"/>
+          <w:szCs w:val="24"/>
+        </w:rPr>
         <w:lastRenderedPageBreak/>
-        <w:t>-Botón "Cancelar"  -&gt; Contiene Errores.</w:t>
-      </w:r>
-    </w:p>
-    <w:p>
-      <w:pPr>
-        <w:rPr>
-          <w:rFonts w:ascii="Arial" w:hAnsi="Arial" w:cs="Arial"/>
-          <w:b/>
-          <w:sz w:val="24"/>
-          <w:szCs w:val="24"/>
-        </w:rPr>
-      </w:pPr>
-      <w:r>
-        <w:rPr>
-          <w:rFonts w:ascii="Arial" w:hAnsi="Arial" w:cs="Arial"/>
-          <w:b/>
-          <w:sz w:val="24"/>
-          <w:szCs w:val="24"/>
-        </w:rPr>
-        <w:t xml:space="preserve">Resultado esperado: Regresar a la Pantalla Principal del Sistema </w:t>
-      </w:r>
-      <w:proofErr w:type="spellStart"/>
-      <w:r>
-        <w:rPr>
-          <w:rFonts w:ascii="Arial" w:hAnsi="Arial" w:cs="Arial"/>
-          <w:b/>
-          <w:sz w:val="24"/>
-          <w:szCs w:val="24"/>
-        </w:rPr>
-        <w:t>Vaspa</w:t>
-      </w:r>
-      <w:proofErr w:type="spellEnd"/>
-      <w:r>
-        <w:rPr>
-          <w:rFonts w:ascii="Arial" w:hAnsi="Arial" w:cs="Arial"/>
-          <w:b/>
-          <w:sz w:val="24"/>
-          <w:szCs w:val="24"/>
-        </w:rPr>
-        <w:t>.</w:t>
-      </w:r>
-    </w:p>
-    <w:p>
-      <w:pPr>
-        <w:pStyle w:val="TableContents"/>
-        <w:rPr>
-          <w:rFonts w:ascii="Arial" w:hAnsi="Arial" w:cs="Arial"/>
-          <w:b/>
-        </w:rPr>
-      </w:pPr>
-      <w:r>
-        <w:rPr>
-          <w:rFonts w:ascii="Arial" w:hAnsi="Arial" w:cs="Arial"/>
-          <w:b/>
-        </w:rPr>
-        <w:t xml:space="preserve">Resultado obtenido: Insatisfactorio. </w:t>
-      </w:r>
-    </w:p>
-    <w:p>
-      <w:pPr>
-        <w:rPr>
-          <w:rFonts w:ascii="Arial" w:hAnsi="Arial" w:cs="Arial"/>
-          <w:b/>
-          <w:sz w:val="24"/>
-          <w:szCs w:val="24"/>
-        </w:rPr>
-      </w:pPr>
-      <w:r>
-        <w:rPr>
-          <w:rFonts w:ascii="Arial" w:hAnsi="Arial" w:cs="Arial"/>
-          <w:b/>
-          <w:sz w:val="24"/>
-          <w:szCs w:val="24"/>
-        </w:rPr>
-        <w:t>No se ha regresado a la pantalla principal del sistema VASPA. El botón no cuenta con ninguna funcionalidad.</w:t>
-      </w:r>
-    </w:p>
-    <w:p>
-      <w:pPr>
-        <w:rPr>
-          <w:rFonts w:ascii="Arial" w:hAnsi="Arial" w:cs="Arial"/>
-          <w:b/>
-          <w:sz w:val="24"/>
-          <w:szCs w:val="24"/>
-        </w:rPr>
-      </w:pPr>
-    </w:p>
-    <w:p>
-      <w:pPr>
-        <w:rPr>
-          <w:rFonts w:ascii="Arial" w:hAnsi="Arial" w:cs="Arial"/>
-          <w:b/>
-          <w:sz w:val="24"/>
-          <w:szCs w:val="24"/>
-        </w:rPr>
-      </w:pPr>
-    </w:p>
-    <w:p>
-      <w:pPr>
-        <w:rPr>
-          <w:rFonts w:ascii="Arial" w:hAnsi="Arial" w:cs="Arial"/>
-          <w:b/>
-          <w:sz w:val="24"/>
-          <w:szCs w:val="24"/>
-        </w:rPr>
-      </w:pPr>
-      <w:r>
-        <w:rPr>
-          <w:rFonts w:ascii="Arial" w:hAnsi="Arial" w:cs="Arial"/>
-          <w:b/>
-          <w:sz w:val="24"/>
-          <w:szCs w:val="24"/>
-        </w:rPr>
         <w:t>----------------------------------------------------------------------------------------------</w:t>
       </w:r>
     </w:p>

</xml_diff>

<commit_message>
-Actualización de los siguientes documentos:
-Caso de Prueba Gestionar Plan.
-Resumen pruebas de Regresion.
-Seguimiento de pruebas.
</commit_message>
<xml_diff>
--- a/Construcción/Documentación Pruebas/Resumen de Pruebas Casos de Uso/2 - Pruebas de Regresión.docx
+++ b/Construcción/Documentación Pruebas/Resumen de Pruebas Casos de Uso/2 - Pruebas de Regresión.docx
@@ -257,26 +257,92 @@
           <w:sz w:val="24"/>
           <w:szCs w:val="24"/>
         </w:rPr>
-        <w:t>No ha aparecido ningún error en las pruebas de regresión.</w:t>
-      </w:r>
-    </w:p>
-    <w:p>
-      <w:pPr>
-        <w:rPr>
-          <w:rFonts w:ascii="Arial" w:hAnsi="Arial" w:cs="Arial"/>
-          <w:b/>
-          <w:sz w:val="24"/>
-          <w:szCs w:val="24"/>
-        </w:rPr>
-      </w:pPr>
-      <w:r>
-        <w:rPr>
-          <w:rFonts w:ascii="Arial" w:hAnsi="Arial" w:cs="Arial"/>
-          <w:b/>
-          <w:sz w:val="24"/>
-          <w:szCs w:val="24"/>
-        </w:rPr>
-        <w:t xml:space="preserve">Estado del CU: </w:t>
+        <w:t>Ha aparecido un</w:t>
+      </w:r>
+      <w:r>
+        <w:rPr>
+          <w:rFonts w:ascii="Arial" w:hAnsi="Arial" w:cs="Arial"/>
+          <w:b/>
+          <w:sz w:val="24"/>
+          <w:szCs w:val="24"/>
+        </w:rPr>
+        <w:t xml:space="preserve"> error en las pruebas de regresión.</w:t>
+      </w:r>
+    </w:p>
+    <w:p>
+      <w:pPr>
+        <w:rPr>
+          <w:rFonts w:ascii="Arial" w:hAnsi="Arial" w:cs="Arial"/>
+          <w:b/>
+          <w:sz w:val="24"/>
+          <w:szCs w:val="24"/>
+        </w:rPr>
+      </w:pPr>
+      <w:r>
+        <w:rPr>
+          <w:rFonts w:ascii="Arial" w:hAnsi="Arial" w:cs="Arial"/>
+          <w:b/>
+          <w:sz w:val="24"/>
+          <w:szCs w:val="24"/>
+        </w:rPr>
+        <w:t>Estado del CU: Desaprobado (Corregir errores</w:t>
+      </w:r>
+      <w:r>
+        <w:rPr>
+          <w:rFonts w:ascii="Arial" w:hAnsi="Arial" w:cs="Arial"/>
+          <w:b/>
+          <w:sz w:val="24"/>
+          <w:szCs w:val="24"/>
+        </w:rPr>
+        <w:t>)</w:t>
+      </w:r>
+    </w:p>
+    <w:p>
+      <w:pPr>
+        <w:rPr>
+          <w:rFonts w:ascii="Arial" w:hAnsi="Arial" w:cs="Arial"/>
+          <w:b/>
+          <w:sz w:val="24"/>
+          <w:szCs w:val="24"/>
+        </w:rPr>
+      </w:pPr>
+    </w:p>
+    <w:p>
+      <w:pPr>
+        <w:rPr>
+          <w:rFonts w:ascii="Arial" w:hAnsi="Arial" w:cs="Arial"/>
+          <w:b/>
+          <w:sz w:val="24"/>
+          <w:szCs w:val="24"/>
+        </w:rPr>
+      </w:pPr>
+      <w:r>
+        <w:rPr>
+          <w:rFonts w:ascii="Arial" w:hAnsi="Arial" w:cs="Arial"/>
+          <w:b/>
+          <w:sz w:val="24"/>
+          <w:szCs w:val="24"/>
+        </w:rPr>
+        <w:t>-Prueba realizada a la lista desplegable "Asignaturas" del Botón celeste "Ver Asignaturas":</w:t>
+      </w:r>
+    </w:p>
+    <w:p>
+      <w:pPr>
+        <w:rPr>
+          <w:rFonts w:ascii="Arial" w:hAnsi="Arial" w:cs="Arial"/>
+          <w:b/>
+          <w:sz w:val="24"/>
+          <w:szCs w:val="24"/>
+        </w:rPr>
+      </w:pPr>
+      <w:r>
+        <w:rPr>
+          <w:rFonts w:ascii="Arial" w:hAnsi="Arial" w:cs="Arial"/>
+          <w:b/>
+          <w:sz w:val="24"/>
+          <w:szCs w:val="24"/>
+        </w:rPr>
+        <w:t xml:space="preserve">-El error que surgió fue que al </w:t>
       </w:r>
       <w:proofErr w:type="spellStart"/>
       <w:r>
@@ -286,7 +352,7 @@
           <w:sz w:val="24"/>
           <w:szCs w:val="24"/>
         </w:rPr>
-        <w:t>Aaprobado</w:t>
+        <w:t>clickear</w:t>
       </w:r>
       <w:proofErr w:type="spellEnd"/>
       <w:r>
@@ -296,64 +362,7 @@
           <w:sz w:val="24"/>
           <w:szCs w:val="24"/>
         </w:rPr>
-        <w:t xml:space="preserve"> (CU cerrado - No se debe modificar)</w:t>
-      </w:r>
-    </w:p>
-    <w:p>
-      <w:pPr>
-        <w:rPr>
-          <w:rFonts w:ascii="Arial" w:hAnsi="Arial" w:cs="Arial"/>
-          <w:b/>
-          <w:sz w:val="24"/>
-          <w:szCs w:val="24"/>
-        </w:rPr>
-      </w:pPr>
-    </w:p>
-    <w:p>
-      <w:pPr>
-        <w:rPr>
-          <w:rFonts w:ascii="Arial" w:hAnsi="Arial" w:cs="Arial"/>
-          <w:b/>
-          <w:sz w:val="24"/>
-          <w:szCs w:val="24"/>
-        </w:rPr>
-      </w:pPr>
-      <w:r>
-        <w:rPr>
-          <w:rFonts w:ascii="Arial" w:hAnsi="Arial" w:cs="Arial"/>
-          <w:b/>
-          <w:sz w:val="24"/>
-          <w:szCs w:val="24"/>
-        </w:rPr>
-        <w:t xml:space="preserve">NOTA: FALTARIA TESTEAR EL BOTON CELESTE, EL QUE PERMITE LISTAR LAS ASIGNATURAS ASOCIADAS A UN PLAN. </w:t>
-      </w:r>
-      <w:r>
-        <w:rPr>
-          <w:rFonts w:ascii="Arial" w:hAnsi="Arial" w:cs="Arial"/>
-          <w:b/>
-          <w:sz w:val="24"/>
-          <w:szCs w:val="24"/>
-        </w:rPr>
-        <w:t>ESTAS PRUEBAS SE VAN A REALIZAR A LOS DEMAS CU CUANDO SE IMPLEMENTEN. POR AHORA SE PUEDE REALIZAR A ESTE CU Y AL CU ASIGNATURAS (PARA VER LAS CORRELATIVAS)</w:t>
-      </w:r>
-    </w:p>
-    <w:p>
-      <w:pPr>
-        <w:rPr>
-          <w:rFonts w:ascii="Arial" w:hAnsi="Arial" w:cs="Arial"/>
-          <w:b/>
-          <w:sz w:val="24"/>
-          <w:szCs w:val="24"/>
-        </w:rPr>
-      </w:pPr>
-      <w:r>
-        <w:rPr>
-          <w:rFonts w:ascii="Arial" w:hAnsi="Arial" w:cs="Arial"/>
-          <w:b/>
-          <w:sz w:val="24"/>
-          <w:szCs w:val="24"/>
-        </w:rPr>
-        <w:t>PRUEBA FUTURA (?</w:t>
+        <w:t xml:space="preserve"> en la lista desplegable "Asignaturas" esta despliega todas las asignaturas del sistema, sin discriminar por carrera. Faltaría corregir ese error. Que la lista solo muestre las asignaturas de una carrera.</w:t>
       </w:r>
     </w:p>
     <w:p>
@@ -387,6 +396,36 @@
     </w:p>
     <w:p>
       <w:pPr>
+        <w:rPr>
+          <w:rFonts w:ascii="Arial" w:hAnsi="Arial" w:cs="Arial"/>
+          <w:b/>
+          <w:sz w:val="24"/>
+          <w:szCs w:val="24"/>
+        </w:rPr>
+      </w:pPr>
+    </w:p>
+    <w:p>
+      <w:pPr>
+        <w:rPr>
+          <w:rFonts w:ascii="Arial" w:hAnsi="Arial" w:cs="Arial"/>
+          <w:b/>
+          <w:sz w:val="24"/>
+          <w:szCs w:val="24"/>
+        </w:rPr>
+      </w:pPr>
+    </w:p>
+    <w:p>
+      <w:pPr>
+        <w:rPr>
+          <w:rFonts w:ascii="Arial" w:hAnsi="Arial" w:cs="Arial"/>
+          <w:b/>
+          <w:sz w:val="24"/>
+          <w:szCs w:val="24"/>
+        </w:rPr>
+      </w:pPr>
+    </w:p>
+    <w:p>
+      <w:pPr>
         <w:jc w:val="center"/>
         <w:rPr>
           <w:rFonts w:ascii="Arial" w:hAnsi="Arial" w:cs="Arial"/>
@@ -403,6 +442,7 @@
           <w:szCs w:val="24"/>
           <w:highlight w:val="yellow"/>
         </w:rPr>
+        <w:lastRenderedPageBreak/>
         <w:t>-GESTIONAR PROFESOR</w:t>
       </w:r>
       <w:r>
@@ -443,89 +483,362 @@
           <w:sz w:val="24"/>
           <w:szCs w:val="24"/>
         </w:rPr>
+        <w:t>Se han corregido los errores de las pruebas de Regresión y no ha aparecido ninguno nuevo.</w:t>
+      </w:r>
+    </w:p>
+    <w:p>
+      <w:pPr>
+        <w:rPr>
+          <w:rFonts w:ascii="Arial" w:hAnsi="Arial" w:cs="Arial"/>
+          <w:b/>
+          <w:sz w:val="24"/>
+          <w:szCs w:val="24"/>
+        </w:rPr>
+      </w:pPr>
+      <w:r>
+        <w:rPr>
+          <w:rFonts w:ascii="Arial" w:hAnsi="Arial" w:cs="Arial"/>
+          <w:b/>
+          <w:sz w:val="24"/>
+          <w:szCs w:val="24"/>
+        </w:rPr>
+        <w:t xml:space="preserve"> Estado del CU: </w:t>
+      </w:r>
+      <w:r>
+        <w:rPr>
+          <w:rFonts w:ascii="Arial" w:hAnsi="Arial" w:cs="Arial"/>
+          <w:b/>
+          <w:sz w:val="24"/>
+          <w:szCs w:val="24"/>
+        </w:rPr>
+        <w:t>Aprobado (CU cerrado - No se debe modificar)</w:t>
+      </w:r>
+    </w:p>
+    <w:p>
+      <w:pPr>
+        <w:rPr>
+          <w:rFonts w:ascii="Arial" w:hAnsi="Arial" w:cs="Arial"/>
+          <w:b/>
+          <w:sz w:val="24"/>
+          <w:szCs w:val="24"/>
+        </w:rPr>
+      </w:pPr>
+    </w:p>
+    <w:p>
+      <w:pPr>
+        <w:rPr>
+          <w:rFonts w:ascii="Arial" w:hAnsi="Arial" w:cs="Arial"/>
+          <w:b/>
+          <w:sz w:val="24"/>
+          <w:szCs w:val="24"/>
+        </w:rPr>
+      </w:pPr>
+    </w:p>
+    <w:p>
+      <w:pPr>
+        <w:rPr>
+          <w:rFonts w:ascii="Arial" w:hAnsi="Arial" w:cs="Arial"/>
+          <w:b/>
+          <w:sz w:val="24"/>
+          <w:szCs w:val="24"/>
+        </w:rPr>
+      </w:pPr>
+    </w:p>
+    <w:p>
+      <w:pPr>
+        <w:rPr>
+          <w:rFonts w:ascii="Arial" w:hAnsi="Arial" w:cs="Arial"/>
+          <w:b/>
+          <w:sz w:val="24"/>
+          <w:szCs w:val="24"/>
+        </w:rPr>
+      </w:pPr>
+      <w:r>
+        <w:rPr>
+          <w:rFonts w:ascii="Arial" w:hAnsi="Arial" w:cs="Arial"/>
+          <w:b/>
+          <w:sz w:val="24"/>
+          <w:szCs w:val="24"/>
+        </w:rPr>
+        <w:t>----------------------------------------------------------------------------------------------</w:t>
+      </w:r>
+    </w:p>
+    <w:p>
+      <w:pPr>
+        <w:jc w:val="center"/>
+        <w:rPr>
+          <w:rFonts w:ascii="Arial" w:hAnsi="Arial" w:cs="Arial"/>
+          <w:b/>
+          <w:sz w:val="24"/>
+          <w:szCs w:val="24"/>
+        </w:rPr>
+      </w:pPr>
+      <w:r>
+        <w:rPr>
+          <w:rFonts w:ascii="Arial" w:hAnsi="Arial" w:cs="Arial"/>
+          <w:b/>
+          <w:sz w:val="24"/>
+          <w:szCs w:val="24"/>
+          <w:highlight w:val="yellow"/>
+        </w:rPr>
+        <w:t>-SUBIR PROGRAMA FIRMADO</w:t>
+      </w:r>
+      <w:r>
+        <w:rPr>
+          <w:rFonts w:ascii="Arial" w:hAnsi="Arial" w:cs="Arial"/>
+          <w:b/>
+          <w:sz w:val="24"/>
+          <w:szCs w:val="24"/>
+          <w:highlight w:val="yellow"/>
+        </w:rPr>
+        <w:t>:</w:t>
+      </w:r>
+    </w:p>
+    <w:p>
+      <w:pPr>
+        <w:rPr>
+          <w:rFonts w:ascii="Arial" w:hAnsi="Arial" w:cs="Arial"/>
+          <w:b/>
+          <w:sz w:val="24"/>
+          <w:szCs w:val="24"/>
+        </w:rPr>
+      </w:pPr>
+    </w:p>
+    <w:p>
+      <w:pPr>
+        <w:rPr>
+          <w:rFonts w:ascii="Arial" w:hAnsi="Arial" w:cs="Arial"/>
+          <w:b/>
+          <w:sz w:val="24"/>
+          <w:szCs w:val="24"/>
+        </w:rPr>
+      </w:pPr>
+      <w:r>
+        <w:rPr>
+          <w:rFonts w:ascii="Arial" w:hAnsi="Arial" w:cs="Arial"/>
+          <w:b/>
+          <w:sz w:val="24"/>
+          <w:szCs w:val="24"/>
+        </w:rPr>
+        <w:t>Se han corregido los errores de las pruebas de Regresión y no ha aparecido ninguno nuevo.</w:t>
+      </w:r>
+    </w:p>
+    <w:p>
+      <w:pPr>
+        <w:rPr>
+          <w:rFonts w:ascii="Arial" w:hAnsi="Arial" w:cs="Arial"/>
+          <w:b/>
+          <w:sz w:val="24"/>
+          <w:szCs w:val="24"/>
+        </w:rPr>
+      </w:pPr>
+      <w:r>
+        <w:rPr>
+          <w:rFonts w:ascii="Arial" w:hAnsi="Arial" w:cs="Arial"/>
+          <w:b/>
+          <w:sz w:val="24"/>
+          <w:szCs w:val="24"/>
+        </w:rPr>
+        <w:t xml:space="preserve"> Estado del CU: </w:t>
+      </w:r>
+      <w:r>
+        <w:rPr>
+          <w:rFonts w:ascii="Arial" w:hAnsi="Arial" w:cs="Arial"/>
+          <w:b/>
+          <w:sz w:val="24"/>
+          <w:szCs w:val="24"/>
+        </w:rPr>
+        <w:t>Aprobado (CU cerrado - No se debe modificar)</w:t>
+      </w:r>
+    </w:p>
+    <w:p>
+      <w:pPr>
+        <w:rPr>
+          <w:rFonts w:ascii="Arial" w:hAnsi="Arial" w:cs="Arial"/>
+          <w:b/>
+          <w:sz w:val="24"/>
+          <w:szCs w:val="24"/>
+        </w:rPr>
+      </w:pPr>
+    </w:p>
+    <w:p>
+      <w:pPr>
+        <w:rPr>
+          <w:rFonts w:ascii="Arial" w:hAnsi="Arial" w:cs="Arial"/>
+          <w:b/>
+          <w:sz w:val="24"/>
+          <w:szCs w:val="24"/>
+        </w:rPr>
+      </w:pPr>
+      <w:r>
+        <w:rPr>
+          <w:rFonts w:ascii="Arial" w:hAnsi="Arial" w:cs="Arial"/>
+          <w:b/>
+          <w:sz w:val="24"/>
+          <w:szCs w:val="24"/>
+        </w:rPr>
+        <w:t xml:space="preserve">- Una de las cosas que debemos tener en cuenta es el tamaño máximo de los programas que se pueden subir al sistema. ¿Hasta qué tamaño se debe subir un programa al sistema? Es un tema que deberíamos aclarar con los profesores cuando hagamos una reunión, o, en su defecto, por correo. </w:t>
+      </w:r>
+    </w:p>
+    <w:p>
+      <w:pPr>
+        <w:rPr>
+          <w:rFonts w:ascii="Arial" w:hAnsi="Arial" w:cs="Arial"/>
+          <w:b/>
+          <w:sz w:val="24"/>
+          <w:szCs w:val="24"/>
+        </w:rPr>
+      </w:pPr>
+      <w:r>
+        <w:rPr>
+          <w:rFonts w:ascii="Arial" w:hAnsi="Arial" w:cs="Arial"/>
+          <w:b/>
+          <w:sz w:val="24"/>
+          <w:szCs w:val="24"/>
+        </w:rPr>
+        <w:t>----------------------------------------------------------------------------------------------</w:t>
+      </w:r>
+    </w:p>
+    <w:p>
+      <w:pPr>
+        <w:jc w:val="center"/>
+        <w:rPr>
+          <w:rFonts w:ascii="Arial" w:hAnsi="Arial" w:cs="Arial"/>
+          <w:b/>
+          <w:sz w:val="24"/>
+          <w:szCs w:val="24"/>
+        </w:rPr>
+      </w:pPr>
+      <w:r>
+        <w:rPr>
+          <w:rFonts w:ascii="Arial" w:hAnsi="Arial" w:cs="Arial"/>
+          <w:b/>
+          <w:sz w:val="24"/>
+          <w:szCs w:val="24"/>
+          <w:highlight w:val="yellow"/>
+        </w:rPr>
+        <w:t>-VISUALIZAR PROGRAMA</w:t>
+      </w:r>
+      <w:r>
+        <w:rPr>
+          <w:rFonts w:ascii="Arial" w:hAnsi="Arial" w:cs="Arial"/>
+          <w:b/>
+          <w:sz w:val="24"/>
+          <w:szCs w:val="24"/>
+          <w:highlight w:val="yellow"/>
+        </w:rPr>
+        <w:t>:</w:t>
+      </w:r>
+    </w:p>
+    <w:p>
+      <w:pPr>
+        <w:rPr>
+          <w:rFonts w:ascii="Arial" w:hAnsi="Arial" w:cs="Arial"/>
+          <w:b/>
+          <w:sz w:val="24"/>
+          <w:szCs w:val="24"/>
+        </w:rPr>
+      </w:pPr>
+    </w:p>
+    <w:p>
+      <w:pPr>
+        <w:rPr>
+          <w:rFonts w:ascii="Arial" w:hAnsi="Arial" w:cs="Arial"/>
+          <w:b/>
+          <w:sz w:val="24"/>
+          <w:szCs w:val="24"/>
+        </w:rPr>
+      </w:pPr>
+      <w:r>
+        <w:rPr>
+          <w:rFonts w:ascii="Arial" w:hAnsi="Arial" w:cs="Arial"/>
+          <w:b/>
+          <w:sz w:val="24"/>
+          <w:szCs w:val="24"/>
+        </w:rPr>
+        <w:t>Se han corregido los errores de las pruebas de Regresión y no ha aparecido ninguno nuevo.</w:t>
+      </w:r>
+    </w:p>
+    <w:p>
+      <w:pPr>
+        <w:rPr>
+          <w:rFonts w:ascii="Arial" w:hAnsi="Arial" w:cs="Arial"/>
+          <w:b/>
+          <w:sz w:val="24"/>
+          <w:szCs w:val="24"/>
+        </w:rPr>
+      </w:pPr>
+      <w:r>
+        <w:rPr>
+          <w:rFonts w:ascii="Arial" w:hAnsi="Arial" w:cs="Arial"/>
+          <w:b/>
+          <w:sz w:val="24"/>
+          <w:szCs w:val="24"/>
+        </w:rPr>
+        <w:t xml:space="preserve"> Estado del CU: </w:t>
+      </w:r>
+      <w:r>
+        <w:rPr>
+          <w:rFonts w:ascii="Arial" w:hAnsi="Arial" w:cs="Arial"/>
+          <w:b/>
+          <w:sz w:val="24"/>
+          <w:szCs w:val="24"/>
+        </w:rPr>
+        <w:t>Aprobado (CU cerrado - No se debe modificar)</w:t>
+      </w:r>
+    </w:p>
+    <w:p>
+      <w:pPr>
+        <w:rPr>
+          <w:rFonts w:ascii="Arial" w:hAnsi="Arial" w:cs="Arial"/>
+          <w:b/>
+          <w:sz w:val="24"/>
+          <w:szCs w:val="24"/>
+        </w:rPr>
+      </w:pPr>
+    </w:p>
+    <w:p>
+      <w:pPr>
+        <w:rPr>
+          <w:rFonts w:ascii="Arial" w:hAnsi="Arial" w:cs="Arial"/>
+          <w:b/>
+          <w:sz w:val="24"/>
+          <w:szCs w:val="24"/>
+        </w:rPr>
+      </w:pPr>
+    </w:p>
+    <w:p>
+      <w:pPr>
+        <w:rPr>
+          <w:rFonts w:ascii="Arial" w:hAnsi="Arial" w:cs="Arial"/>
+          <w:b/>
+          <w:sz w:val="24"/>
+          <w:szCs w:val="24"/>
+        </w:rPr>
+      </w:pPr>
+      <w:r>
+        <w:rPr>
+          <w:rFonts w:ascii="Arial" w:hAnsi="Arial" w:cs="Arial"/>
+          <w:b/>
+          <w:sz w:val="24"/>
+          <w:szCs w:val="24"/>
+        </w:rPr>
         <w:lastRenderedPageBreak/>
-        <w:t>Se han corregido los errores de las pruebas de Regresión y no ha aparecido ninguno nuevo.</w:t>
-      </w:r>
-    </w:p>
-    <w:p>
-      <w:pPr>
-        <w:rPr>
-          <w:rFonts w:ascii="Arial" w:hAnsi="Arial" w:cs="Arial"/>
-          <w:b/>
-          <w:sz w:val="24"/>
-          <w:szCs w:val="24"/>
-        </w:rPr>
-      </w:pPr>
-      <w:r>
-        <w:rPr>
-          <w:rFonts w:ascii="Arial" w:hAnsi="Arial" w:cs="Arial"/>
-          <w:b/>
-          <w:sz w:val="24"/>
-          <w:szCs w:val="24"/>
-        </w:rPr>
-        <w:t xml:space="preserve"> Estado del CU: </w:t>
-      </w:r>
-      <w:r>
-        <w:rPr>
-          <w:rFonts w:ascii="Arial" w:hAnsi="Arial" w:cs="Arial"/>
-          <w:b/>
-          <w:sz w:val="24"/>
-          <w:szCs w:val="24"/>
-        </w:rPr>
-        <w:t>Aprobado (CU cerrado - No se debe modificar)</w:t>
-      </w:r>
-    </w:p>
-    <w:p>
-      <w:pPr>
-        <w:rPr>
-          <w:rFonts w:ascii="Arial" w:hAnsi="Arial" w:cs="Arial"/>
-          <w:b/>
-          <w:sz w:val="24"/>
-          <w:szCs w:val="24"/>
-        </w:rPr>
-      </w:pPr>
-    </w:p>
-    <w:p>
-      <w:pPr>
-        <w:rPr>
-          <w:rFonts w:ascii="Arial" w:hAnsi="Arial" w:cs="Arial"/>
-          <w:b/>
-          <w:sz w:val="24"/>
-          <w:szCs w:val="24"/>
-        </w:rPr>
-      </w:pPr>
-    </w:p>
-    <w:p>
-      <w:pPr>
-        <w:rPr>
-          <w:rFonts w:ascii="Arial" w:hAnsi="Arial" w:cs="Arial"/>
-          <w:b/>
-          <w:sz w:val="24"/>
-          <w:szCs w:val="24"/>
-        </w:rPr>
-      </w:pPr>
-    </w:p>
-    <w:p>
-      <w:pPr>
-        <w:rPr>
-          <w:rFonts w:ascii="Arial" w:hAnsi="Arial" w:cs="Arial"/>
-          <w:b/>
-          <w:sz w:val="24"/>
-          <w:szCs w:val="24"/>
-        </w:rPr>
-      </w:pPr>
-      <w:r>
-        <w:rPr>
-          <w:rFonts w:ascii="Arial" w:hAnsi="Arial" w:cs="Arial"/>
-          <w:b/>
-          <w:sz w:val="24"/>
-          <w:szCs w:val="24"/>
-        </w:rPr>
         <w:t>----------------------------------------------------------------------------------------------</w:t>
       </w:r>
     </w:p>
     <w:p>
       <w:pPr>
+        <w:rPr>
+          <w:rFonts w:ascii="Arial" w:hAnsi="Arial" w:cs="Arial"/>
+          <w:b/>
+          <w:sz w:val="24"/>
+          <w:szCs w:val="24"/>
+        </w:rPr>
+      </w:pPr>
+    </w:p>
+    <w:p>
+      <w:pPr>
         <w:jc w:val="center"/>
         <w:rPr>
           <w:rFonts w:ascii="Arial" w:hAnsi="Arial" w:cs="Arial"/>
@@ -542,280 +855,6 @@
           <w:szCs w:val="24"/>
           <w:highlight w:val="yellow"/>
         </w:rPr>
-        <w:t>-SUBIR PROGRAMA FIRMADO</w:t>
-      </w:r>
-      <w:r>
-        <w:rPr>
-          <w:rFonts w:ascii="Arial" w:hAnsi="Arial" w:cs="Arial"/>
-          <w:b/>
-          <w:sz w:val="24"/>
-          <w:szCs w:val="24"/>
-          <w:highlight w:val="yellow"/>
-        </w:rPr>
-        <w:t>:</w:t>
-      </w:r>
-    </w:p>
-    <w:p>
-      <w:pPr>
-        <w:rPr>
-          <w:rFonts w:ascii="Arial" w:hAnsi="Arial" w:cs="Arial"/>
-          <w:b/>
-          <w:sz w:val="24"/>
-          <w:szCs w:val="24"/>
-        </w:rPr>
-      </w:pPr>
-    </w:p>
-    <w:p>
-      <w:pPr>
-        <w:rPr>
-          <w:rFonts w:ascii="Arial" w:hAnsi="Arial" w:cs="Arial"/>
-          <w:b/>
-          <w:sz w:val="24"/>
-          <w:szCs w:val="24"/>
-        </w:rPr>
-      </w:pPr>
-      <w:r>
-        <w:rPr>
-          <w:rFonts w:ascii="Arial" w:hAnsi="Arial" w:cs="Arial"/>
-          <w:b/>
-          <w:sz w:val="24"/>
-          <w:szCs w:val="24"/>
-        </w:rPr>
-        <w:t>Se han corregido los errores de las pruebas de Regresión y no ha aparecido ninguno nuevo.</w:t>
-      </w:r>
-    </w:p>
-    <w:p>
-      <w:pPr>
-        <w:rPr>
-          <w:rFonts w:ascii="Arial" w:hAnsi="Arial" w:cs="Arial"/>
-          <w:b/>
-          <w:sz w:val="24"/>
-          <w:szCs w:val="24"/>
-        </w:rPr>
-      </w:pPr>
-      <w:r>
-        <w:rPr>
-          <w:rFonts w:ascii="Arial" w:hAnsi="Arial" w:cs="Arial"/>
-          <w:b/>
-          <w:sz w:val="24"/>
-          <w:szCs w:val="24"/>
-        </w:rPr>
-        <w:t xml:space="preserve"> Estado del CU: </w:t>
-      </w:r>
-      <w:r>
-        <w:rPr>
-          <w:rFonts w:ascii="Arial" w:hAnsi="Arial" w:cs="Arial"/>
-          <w:b/>
-          <w:sz w:val="24"/>
-          <w:szCs w:val="24"/>
-        </w:rPr>
-        <w:t>Aprobado (CU cerrado - No se debe modificar)</w:t>
-      </w:r>
-    </w:p>
-    <w:p>
-      <w:pPr>
-        <w:rPr>
-          <w:rFonts w:ascii="Arial" w:hAnsi="Arial" w:cs="Arial"/>
-          <w:b/>
-          <w:sz w:val="24"/>
-          <w:szCs w:val="24"/>
-        </w:rPr>
-      </w:pPr>
-    </w:p>
-    <w:p>
-      <w:pPr>
-        <w:rPr>
-          <w:rFonts w:ascii="Arial" w:hAnsi="Arial" w:cs="Arial"/>
-          <w:b/>
-          <w:sz w:val="24"/>
-          <w:szCs w:val="24"/>
-        </w:rPr>
-      </w:pPr>
-      <w:r>
-        <w:rPr>
-          <w:rFonts w:ascii="Arial" w:hAnsi="Arial" w:cs="Arial"/>
-          <w:b/>
-          <w:sz w:val="24"/>
-          <w:szCs w:val="24"/>
-        </w:rPr>
-        <w:t xml:space="preserve">- Una de las cosas que debemos tener en cuenta es el tamaño máximo de los programas que se pueden subir al sistema. ¿Hasta qué tamaño se debe subir un programa al sistema? Es un tema que deberíamos aclarar con los profesores cuando hagamos una reunión, o, en su defecto, por correo. </w:t>
-      </w:r>
-    </w:p>
-    <w:p>
-      <w:pPr>
-        <w:rPr>
-          <w:rFonts w:ascii="Arial" w:hAnsi="Arial" w:cs="Arial"/>
-          <w:b/>
-          <w:sz w:val="24"/>
-          <w:szCs w:val="24"/>
-        </w:rPr>
-      </w:pPr>
-      <w:r>
-        <w:rPr>
-          <w:rFonts w:ascii="Arial" w:hAnsi="Arial" w:cs="Arial"/>
-          <w:b/>
-          <w:sz w:val="24"/>
-          <w:szCs w:val="24"/>
-        </w:rPr>
-        <w:t>----------------------------------------------------------------------------------------------</w:t>
-      </w:r>
-    </w:p>
-    <w:p>
-      <w:pPr>
-        <w:jc w:val="center"/>
-        <w:rPr>
-          <w:rFonts w:ascii="Arial" w:hAnsi="Arial" w:cs="Arial"/>
-          <w:b/>
-          <w:sz w:val="24"/>
-          <w:szCs w:val="24"/>
-        </w:rPr>
-      </w:pPr>
-      <w:r>
-        <w:rPr>
-          <w:rFonts w:ascii="Arial" w:hAnsi="Arial" w:cs="Arial"/>
-          <w:b/>
-          <w:sz w:val="24"/>
-          <w:szCs w:val="24"/>
-          <w:highlight w:val="yellow"/>
-        </w:rPr>
-        <w:t>-VISUALIZAR PROGRAMA</w:t>
-      </w:r>
-      <w:r>
-        <w:rPr>
-          <w:rFonts w:ascii="Arial" w:hAnsi="Arial" w:cs="Arial"/>
-          <w:b/>
-          <w:sz w:val="24"/>
-          <w:szCs w:val="24"/>
-          <w:highlight w:val="yellow"/>
-        </w:rPr>
-        <w:t>:</w:t>
-      </w:r>
-    </w:p>
-    <w:p>
-      <w:pPr>
-        <w:rPr>
-          <w:rFonts w:ascii="Arial" w:hAnsi="Arial" w:cs="Arial"/>
-          <w:b/>
-          <w:sz w:val="24"/>
-          <w:szCs w:val="24"/>
-        </w:rPr>
-      </w:pPr>
-    </w:p>
-    <w:p>
-      <w:pPr>
-        <w:rPr>
-          <w:rFonts w:ascii="Arial" w:hAnsi="Arial" w:cs="Arial"/>
-          <w:b/>
-          <w:sz w:val="24"/>
-          <w:szCs w:val="24"/>
-        </w:rPr>
-      </w:pPr>
-      <w:r>
-        <w:rPr>
-          <w:rFonts w:ascii="Arial" w:hAnsi="Arial" w:cs="Arial"/>
-          <w:b/>
-          <w:sz w:val="24"/>
-          <w:szCs w:val="24"/>
-        </w:rPr>
-        <w:t>Se han corregido los errores de las pruebas de Regresión y no ha aparecido ninguno nuevo.</w:t>
-      </w:r>
-    </w:p>
-    <w:p>
-      <w:pPr>
-        <w:rPr>
-          <w:rFonts w:ascii="Arial" w:hAnsi="Arial" w:cs="Arial"/>
-          <w:b/>
-          <w:sz w:val="24"/>
-          <w:szCs w:val="24"/>
-        </w:rPr>
-      </w:pPr>
-      <w:r>
-        <w:rPr>
-          <w:rFonts w:ascii="Arial" w:hAnsi="Arial" w:cs="Arial"/>
-          <w:b/>
-          <w:sz w:val="24"/>
-          <w:szCs w:val="24"/>
-        </w:rPr>
-        <w:t xml:space="preserve"> Estado del CU: </w:t>
-      </w:r>
-      <w:r>
-        <w:rPr>
-          <w:rFonts w:ascii="Arial" w:hAnsi="Arial" w:cs="Arial"/>
-          <w:b/>
-          <w:sz w:val="24"/>
-          <w:szCs w:val="24"/>
-        </w:rPr>
-        <w:t>Aprobado (CU cerrado - No se debe modificar)</w:t>
-      </w:r>
-    </w:p>
-    <w:p>
-      <w:pPr>
-        <w:rPr>
-          <w:rFonts w:ascii="Arial" w:hAnsi="Arial" w:cs="Arial"/>
-          <w:b/>
-          <w:sz w:val="24"/>
-          <w:szCs w:val="24"/>
-        </w:rPr>
-      </w:pPr>
-    </w:p>
-    <w:p>
-      <w:pPr>
-        <w:rPr>
-          <w:rFonts w:ascii="Arial" w:hAnsi="Arial" w:cs="Arial"/>
-          <w:b/>
-          <w:sz w:val="24"/>
-          <w:szCs w:val="24"/>
-        </w:rPr>
-      </w:pPr>
-    </w:p>
-    <w:p>
-      <w:pPr>
-        <w:rPr>
-          <w:rFonts w:ascii="Arial" w:hAnsi="Arial" w:cs="Arial"/>
-          <w:b/>
-          <w:sz w:val="24"/>
-          <w:szCs w:val="24"/>
-        </w:rPr>
-      </w:pPr>
-      <w:r>
-        <w:rPr>
-          <w:rFonts w:ascii="Arial" w:hAnsi="Arial" w:cs="Arial"/>
-          <w:b/>
-          <w:sz w:val="24"/>
-          <w:szCs w:val="24"/>
-        </w:rPr>
-        <w:t>----------------------------------------------------------------------------------------------</w:t>
-      </w:r>
-    </w:p>
-    <w:p>
-      <w:pPr>
-        <w:rPr>
-          <w:rFonts w:ascii="Arial" w:hAnsi="Arial" w:cs="Arial"/>
-          <w:b/>
-          <w:sz w:val="24"/>
-          <w:szCs w:val="24"/>
-        </w:rPr>
-      </w:pPr>
-    </w:p>
-    <w:p>
-      <w:pPr>
-        <w:jc w:val="center"/>
-        <w:rPr>
-          <w:rFonts w:ascii="Arial" w:hAnsi="Arial" w:cs="Arial"/>
-          <w:b/>
-          <w:sz w:val="24"/>
-          <w:szCs w:val="24"/>
-        </w:rPr>
-      </w:pPr>
-      <w:r>
-        <w:rPr>
-          <w:rFonts w:ascii="Arial" w:hAnsi="Arial" w:cs="Arial"/>
-          <w:b/>
-          <w:sz w:val="24"/>
-          <w:szCs w:val="24"/>
-          <w:highlight w:val="yellow"/>
-        </w:rPr>
-        <w:lastRenderedPageBreak/>
         <w:t>-SUBIR PLAN</w:t>
       </w:r>
       <w:r>

</xml_diff>

<commit_message>
Pruebas de regresión sobre el CU Gestionar Asignatura
</commit_message>
<xml_diff>
--- a/Construcción/Documentación Pruebas/Resumen de Pruebas Casos de Uso/2 - Pruebas de Regresión.docx
+++ b/Construcción/Documentación Pruebas/Resumen de Pruebas Casos de Uso/2 - Pruebas de Regresión.docx
@@ -1,6 +1,6 @@
 
 <file path=word/document.xml><?xml version="1.0" encoding="utf-8"?>
-<w:document xmlns:ve="http://schemas.openxmlformats.org/markup-compatibility/2006" xmlns:o="urn:schemas-microsoft-com:office:office" xmlns:r="http://schemas.openxmlformats.org/officeDocument/2006/relationships" xmlns:m="http://schemas.openxmlformats.org/officeDocument/2006/math" xmlns:v="urn:schemas-microsoft-com:vml" xmlns:wp="http://schemas.openxmlformats.org/drawingml/2006/wordprocessingDrawing" xmlns:w10="urn:schemas-microsoft-com:office:word" xmlns:w="http://schemas.openxmlformats.org/wordprocessingml/2006/main" xmlns:wne="http://schemas.microsoft.com/office/word/2006/wordml">
+<w:document xmlns:wpc="http://schemas.microsoft.com/office/word/2010/wordprocessingCanvas" xmlns:mc="http://schemas.openxmlformats.org/markup-compatibility/2006" xmlns:o="urn:schemas-microsoft-com:office:office" xmlns:r="http://schemas.openxmlformats.org/officeDocument/2006/relationships" xmlns:m="http://schemas.openxmlformats.org/officeDocument/2006/math" xmlns:v="urn:schemas-microsoft-com:vml" xmlns:wp14="http://schemas.microsoft.com/office/word/2010/wordprocessingDrawing" xmlns:wp="http://schemas.openxmlformats.org/drawingml/2006/wordprocessingDrawing" xmlns:w10="urn:schemas-microsoft-com:office:word" xmlns:w="http://schemas.openxmlformats.org/wordprocessingml/2006/main" xmlns:w14="http://schemas.microsoft.com/office/word/2010/wordml" xmlns:w15="http://schemas.microsoft.com/office/word/2012/wordml" xmlns:wpg="http://schemas.microsoft.com/office/word/2010/wordprocessingGroup" xmlns:wpi="http://schemas.microsoft.com/office/word/2010/wordprocessingInk" xmlns:wne="http://schemas.microsoft.com/office/word/2006/wordml" xmlns:wps="http://schemas.microsoft.com/office/word/2010/wordprocessingShape" mc:Ignorable="w14 w15 wp14">
   <w:body>
     <w:p>
       <w:pPr>
@@ -856,6 +856,8 @@
           <w:szCs w:val="24"/>
         </w:rPr>
       </w:pPr>
+      <w:bookmarkStart w:id="0" w:name="_GoBack"/>
+      <w:bookmarkEnd w:id="0"/>
     </w:p>
     <w:p>
       <w:pPr>
@@ -993,6 +995,567 @@
         <w:t>----------------------------------------------------------------------------------------------</w:t>
       </w:r>
     </w:p>
+    <w:p>
+      <w:pPr>
+        <w:jc w:val="center"/>
+        <w:rPr>
+          <w:rFonts w:ascii="Arial" w:hAnsi="Arial" w:cs="Arial"/>
+          <w:b/>
+          <w:sz w:val="24"/>
+          <w:szCs w:val="24"/>
+        </w:rPr>
+      </w:pPr>
+      <w:r>
+        <w:rPr>
+          <w:rFonts w:ascii="Arial" w:hAnsi="Arial" w:cs="Arial"/>
+          <w:b/>
+          <w:sz w:val="24"/>
+          <w:szCs w:val="24"/>
+          <w:highlight w:val="yellow"/>
+        </w:rPr>
+        <w:t>GESTIONAR ASIGNATURA</w:t>
+      </w:r>
+    </w:p>
+    <w:p>
+      <w:pPr>
+        <w:rPr>
+          <w:b/>
+        </w:rPr>
+      </w:pPr>
+      <w:r>
+        <w:rPr>
+          <w:b/>
+        </w:rPr>
+        <w:t>Eliminación de Asignatura</w:t>
+      </w:r>
+    </w:p>
+    <w:p>
+      <w:r>
+        <w:t xml:space="preserve">Cuando no elimina una asignatura no te dice si es porque es una correlativa, si es por ser parte de un plan, si es porque falló la consulta, etc </w:t>
+      </w:r>
+      <w:r>
+        <w:sym w:font="Wingdings" w:char="F0E0"/>
+      </w:r>
+      <w:r>
+        <w:t xml:space="preserve"> agregar mensajes que digan el motivo de fallo</w:t>
+      </w:r>
+    </w:p>
+    <w:p>
+      <w:pPr>
+        <w:pStyle w:val="Prrafodelista"/>
+        <w:numPr>
+          <w:ilvl w:val="0"/>
+          <w:numId w:val="2"/>
+        </w:numPr>
+      </w:pPr>
+      <w:r>
+        <w:t xml:space="preserve">Si el error es de conexión a la BD, el sistema sigue fallando. Pero para ello se debería plantear un manejo de excepciones a nivel general, no es solo este CU. </w:t>
+      </w:r>
+    </w:p>
+    <w:p>
+      <w:pPr>
+        <w:pStyle w:val="Prrafodelista"/>
+      </w:pPr>
+      <w:r>
+        <w:rPr>
+          <w:b/>
+        </w:rPr>
+        <w:t>PRUEBA</w:t>
+      </w:r>
+      <w:r>
+        <w:t xml:space="preserve"> </w:t>
+      </w:r>
+      <w:r>
+        <w:rPr>
+          <w:b/>
+        </w:rPr>
+        <w:t>APROBADA</w:t>
+      </w:r>
+    </w:p>
+    <w:p>
+      <w:pPr>
+        <w:rPr>
+          <w:b/>
+        </w:rPr>
+      </w:pPr>
+      <w:r>
+        <w:rPr>
+          <w:b/>
+        </w:rPr>
+        <w:t>Correlatividades:</w:t>
+      </w:r>
+    </w:p>
+    <w:p>
+      <w:pPr>
+        <w:rPr>
+          <w:b/>
+        </w:rPr>
+      </w:pPr>
+      <w:r>
+        <w:t xml:space="preserve">Eliminación, aunque se elimina bien no informa que lo hizo y queda el msj anterior. Es decir, si agrego una correlativa y después la elimino queda el mensaje de “asignatura agregada con éxito” </w:t>
+      </w:r>
+      <w:r>
+        <w:sym w:font="Wingdings" w:char="F0E0"/>
+      </w:r>
+      <w:r>
+        <w:t xml:space="preserve"> Agregar mensaje de eliminación con éxito  </w:t>
+      </w:r>
+      <w:r>
+        <w:rPr>
+          <w:b/>
+        </w:rPr>
+        <w:t>(LISTO)</w:t>
+      </w:r>
+    </w:p>
+    <w:p>
+      <w:pPr>
+        <w:pStyle w:val="Prrafodelista"/>
+        <w:numPr>
+          <w:ilvl w:val="0"/>
+          <w:numId w:val="2"/>
+        </w:numPr>
+        <w:rPr>
+          <w:b/>
+        </w:rPr>
+      </w:pPr>
+      <w:r>
+        <w:t>Ahora aparece mensaje:</w:t>
+      </w:r>
+    </w:p>
+    <w:p>
+      <w:pPr>
+        <w:pStyle w:val="Prrafodelista"/>
+        <w:rPr>
+          <w:b/>
+        </w:rPr>
+      </w:pPr>
+      <w:r>
+        <w:rPr>
+          <w:b/>
+        </w:rPr>
+        <w:drawing>
+          <wp:inline distT="0" distB="0" distL="0" distR="0" wp14:anchorId="2732D5F8" wp14:editId="4EEC2B58">
+            <wp:extent cx="5612130" cy="328295"/>
+            <wp:effectExtent l="0" t="0" r="0" b="0"/>
+            <wp:docPr id="1" name="Imagen 1"/>
+            <wp:cNvGraphicFramePr>
+              <a:graphicFrameLocks xmlns:a="http://schemas.openxmlformats.org/drawingml/2006/main" noChangeAspect="1"/>
+            </wp:cNvGraphicFramePr>
+            <a:graphic xmlns:a="http://schemas.openxmlformats.org/drawingml/2006/main">
+              <a:graphicData uri="http://schemas.openxmlformats.org/drawingml/2006/picture">
+                <pic:pic xmlns:pic="http://schemas.openxmlformats.org/drawingml/2006/picture">
+                  <pic:nvPicPr>
+                    <pic:cNvPr id="1" name=""/>
+                    <pic:cNvPicPr/>
+                  </pic:nvPicPr>
+                  <pic:blipFill>
+                    <a:blip r:embed="rId5"/>
+                    <a:stretch>
+                      <a:fillRect/>
+                    </a:stretch>
+                  </pic:blipFill>
+                  <pic:spPr>
+                    <a:xfrm>
+                      <a:off x="0" y="0"/>
+                      <a:ext cx="5612130" cy="328295"/>
+                    </a:xfrm>
+                    <a:prstGeom prst="rect">
+                      <a:avLst/>
+                    </a:prstGeom>
+                  </pic:spPr>
+                </pic:pic>
+              </a:graphicData>
+            </a:graphic>
+          </wp:inline>
+        </w:drawing>
+      </w:r>
+    </w:p>
+    <w:p>
+      <w:pPr>
+        <w:pStyle w:val="Prrafodelista"/>
+      </w:pPr>
+      <w:r>
+        <w:rPr>
+          <w:b/>
+        </w:rPr>
+        <w:t>PRUEBA</w:t>
+      </w:r>
+      <w:r>
+        <w:t xml:space="preserve"> </w:t>
+      </w:r>
+      <w:r>
+        <w:rPr>
+          <w:b/>
+        </w:rPr>
+        <w:t>APROBADA</w:t>
+      </w:r>
+    </w:p>
+    <w:p>
+      <w:pPr>
+        <w:rPr>
+          <w:b/>
+        </w:rPr>
+      </w:pPr>
+      <w:r>
+        <w:rPr>
+          <w:b/>
+        </w:rPr>
+        <w:br w:type="page"/>
+      </w:r>
+    </w:p>
+    <w:p>
+      <w:pPr>
+        <w:rPr>
+          <w:b/>
+        </w:rPr>
+      </w:pPr>
+      <w:r>
+        <w:rPr>
+          <w:b/>
+        </w:rPr>
+        <w:lastRenderedPageBreak/>
+        <w:t>Equipo de Cátedra:</w:t>
+      </w:r>
+    </w:p>
+    <w:p>
+      <w:r>
+        <w:t xml:space="preserve">-En la pantalla, el </w:t>
+      </w:r>
+      <w:proofErr w:type="spellStart"/>
+      <w:r>
+        <w:t>label</w:t>
+      </w:r>
+      <w:proofErr w:type="spellEnd"/>
+      <w:r>
+        <w:t xml:space="preserve"> de la lista desplegable de los profesores es incorrecto ya que dice "Asignaturas". </w:t>
+      </w:r>
+    </w:p>
+    <w:p>
+      <w:r>
+        <w:t xml:space="preserve">El </w:t>
+      </w:r>
+      <w:proofErr w:type="spellStart"/>
+      <w:r>
+        <w:t>label</w:t>
+      </w:r>
+      <w:proofErr w:type="spellEnd"/>
+      <w:r>
+        <w:t xml:space="preserve"> se ha corregido</w:t>
+      </w:r>
+    </w:p>
+    <w:p>
+      <w:r>
+        <w:drawing>
+          <wp:inline distT="0" distB="0" distL="0" distR="0" wp14:anchorId="46BCD35F" wp14:editId="3694C5A4">
+            <wp:extent cx="5612130" cy="1207135"/>
+            <wp:effectExtent l="0" t="0" r="0" b="0"/>
+            <wp:docPr id="2" name="Imagen 2"/>
+            <wp:cNvGraphicFramePr>
+              <a:graphicFrameLocks xmlns:a="http://schemas.openxmlformats.org/drawingml/2006/main" noChangeAspect="1"/>
+            </wp:cNvGraphicFramePr>
+            <a:graphic xmlns:a="http://schemas.openxmlformats.org/drawingml/2006/main">
+              <a:graphicData uri="http://schemas.openxmlformats.org/drawingml/2006/picture">
+                <pic:pic xmlns:pic="http://schemas.openxmlformats.org/drawingml/2006/picture">
+                  <pic:nvPicPr>
+                    <pic:cNvPr id="1" name=""/>
+                    <pic:cNvPicPr/>
+                  </pic:nvPicPr>
+                  <pic:blipFill>
+                    <a:blip r:embed="rId6"/>
+                    <a:stretch>
+                      <a:fillRect/>
+                    </a:stretch>
+                  </pic:blipFill>
+                  <pic:spPr>
+                    <a:xfrm>
+                      <a:off x="0" y="0"/>
+                      <a:ext cx="5612130" cy="1207135"/>
+                    </a:xfrm>
+                    <a:prstGeom prst="rect">
+                      <a:avLst/>
+                    </a:prstGeom>
+                  </pic:spPr>
+                </pic:pic>
+              </a:graphicData>
+            </a:graphic>
+          </wp:inline>
+        </w:drawing>
+      </w:r>
+    </w:p>
+    <w:p>
+      <w:pPr>
+        <w:pStyle w:val="Prrafodelista"/>
+      </w:pPr>
+      <w:r>
+        <w:rPr>
+          <w:b/>
+        </w:rPr>
+        <w:t>PRUEBA</w:t>
+      </w:r>
+      <w:r>
+        <w:t xml:space="preserve"> </w:t>
+      </w:r>
+      <w:r>
+        <w:rPr>
+          <w:b/>
+        </w:rPr>
+        <w:t>APROBADA</w:t>
+      </w:r>
+    </w:p>
+    <w:p>
+      <w:r>
+        <w:t xml:space="preserve">-Alta: Si quiero agregar al Profesor Responsable nuevamente, con el rol de Teoría y Práctica te deja. El error se encuentra en que no debería permitir que el profesor Responsable se agregue nuevamente con el Rol Teoría ya que figura dos veces en la tabla. Pero está bien que se agregue como práctica. </w:t>
+      </w:r>
+    </w:p>
+    <w:p>
+      <w:r>
+        <w:t>A veces sale este error:</w:t>
+      </w:r>
+    </w:p>
+    <w:p>
+      <w:pPr>
+        <w:rPr>
+          <w:b/>
+          <w:color w:val="00B050"/>
+        </w:rPr>
+      </w:pPr>
+      <w:r>
+        <w:rPr>
+          <w:b/>
+          <w:color w:val="00B050"/>
+        </w:rPr>
+        <w:drawing>
+          <wp:inline distT="0" distB="0" distL="0" distR="0" wp14:anchorId="5C8A6F7C" wp14:editId="2A117568">
+            <wp:extent cx="5612130" cy="306705"/>
+            <wp:effectExtent l="0" t="0" r="0" b="0"/>
+            <wp:docPr id="3" name="Imagen 3"/>
+            <wp:cNvGraphicFramePr>
+              <a:graphicFrameLocks xmlns:a="http://schemas.openxmlformats.org/drawingml/2006/main" noChangeAspect="1"/>
+            </wp:cNvGraphicFramePr>
+            <a:graphic xmlns:a="http://schemas.openxmlformats.org/drawingml/2006/main">
+              <a:graphicData uri="http://schemas.openxmlformats.org/drawingml/2006/picture">
+                <pic:pic xmlns:pic="http://schemas.openxmlformats.org/drawingml/2006/picture">
+                  <pic:nvPicPr>
+                    <pic:cNvPr id="1" name=""/>
+                    <pic:cNvPicPr/>
+                  </pic:nvPicPr>
+                  <pic:blipFill>
+                    <a:blip r:embed="rId7"/>
+                    <a:stretch>
+                      <a:fillRect/>
+                    </a:stretch>
+                  </pic:blipFill>
+                  <pic:spPr>
+                    <a:xfrm>
+                      <a:off x="0" y="0"/>
+                      <a:ext cx="5612130" cy="306705"/>
+                    </a:xfrm>
+                    <a:prstGeom prst="rect">
+                      <a:avLst/>
+                    </a:prstGeom>
+                  </pic:spPr>
+                </pic:pic>
+              </a:graphicData>
+            </a:graphic>
+          </wp:inline>
+        </w:drawing>
+      </w:r>
+    </w:p>
+    <w:p>
+      <w:r>
+        <w:t>Y a veces este:</w:t>
+      </w:r>
+    </w:p>
+    <w:p>
+      <w:r>
+        <w:drawing>
+          <wp:inline distT="0" distB="0" distL="0" distR="0" wp14:anchorId="2DF9EAA7" wp14:editId="5F1D505C">
+            <wp:extent cx="5612130" cy="311150"/>
+            <wp:effectExtent l="0" t="0" r="0" b="0"/>
+            <wp:docPr id="4" name="Imagen 4"/>
+            <wp:cNvGraphicFramePr>
+              <a:graphicFrameLocks xmlns:a="http://schemas.openxmlformats.org/drawingml/2006/main" noChangeAspect="1"/>
+            </wp:cNvGraphicFramePr>
+            <a:graphic xmlns:a="http://schemas.openxmlformats.org/drawingml/2006/main">
+              <a:graphicData uri="http://schemas.openxmlformats.org/drawingml/2006/picture">
+                <pic:pic xmlns:pic="http://schemas.openxmlformats.org/drawingml/2006/picture">
+                  <pic:nvPicPr>
+                    <pic:cNvPr id="1" name=""/>
+                    <pic:cNvPicPr/>
+                  </pic:nvPicPr>
+                  <pic:blipFill>
+                    <a:blip r:embed="rId8"/>
+                    <a:stretch>
+                      <a:fillRect/>
+                    </a:stretch>
+                  </pic:blipFill>
+                  <pic:spPr>
+                    <a:xfrm>
+                      <a:off x="0" y="0"/>
+                      <a:ext cx="5612130" cy="311150"/>
+                    </a:xfrm>
+                    <a:prstGeom prst="rect">
+                      <a:avLst/>
+                    </a:prstGeom>
+                  </pic:spPr>
+                </pic:pic>
+              </a:graphicData>
+            </a:graphic>
+          </wp:inline>
+        </w:drawing>
+      </w:r>
+    </w:p>
+    <w:p>
+      <w:r>
+        <w:t>Lo importante es que se informa el error.</w:t>
+      </w:r>
+    </w:p>
+    <w:p>
+      <w:pPr>
+        <w:pStyle w:val="Prrafodelista"/>
+      </w:pPr>
+      <w:r>
+        <w:rPr>
+          <w:b/>
+        </w:rPr>
+        <w:t>PRUEBA</w:t>
+      </w:r>
+      <w:r>
+        <w:t xml:space="preserve"> </w:t>
+      </w:r>
+      <w:r>
+        <w:rPr>
+          <w:b/>
+        </w:rPr>
+        <w:t>APROBADA</w:t>
+      </w:r>
+    </w:p>
+    <w:p>
+      <w:r>
+        <w:t xml:space="preserve">-Eliminar: Aunque se elimina bien el profesor, hay un error en el mensaje ya que muestra dos veces el apellido y no su nombre. </w:t>
+      </w:r>
+      <w:proofErr w:type="spellStart"/>
+      <w:r>
+        <w:t>Ej</w:t>
+      </w:r>
+      <w:proofErr w:type="spellEnd"/>
+      <w:r>
+        <w:t>: "Se desvinculó el profesor Hallar, Hallar del Equipo de Cátedra". Corregir</w:t>
+      </w:r>
+    </w:p>
+    <w:p>
+      <w:r>
+        <w:t>Se muestra un mensaje correcto informando la situación:</w:t>
+      </w:r>
+    </w:p>
+    <w:p>
+      <w:r>
+        <w:drawing>
+          <wp:inline distT="0" distB="0" distL="0" distR="0" wp14:anchorId="78709C0B" wp14:editId="2482EE63">
+            <wp:extent cx="5612130" cy="304800"/>
+            <wp:effectExtent l="0" t="0" r="0" b="0"/>
+            <wp:docPr id="5" name="Imagen 5"/>
+            <wp:cNvGraphicFramePr>
+              <a:graphicFrameLocks xmlns:a="http://schemas.openxmlformats.org/drawingml/2006/main" noChangeAspect="1"/>
+            </wp:cNvGraphicFramePr>
+            <a:graphic xmlns:a="http://schemas.openxmlformats.org/drawingml/2006/main">
+              <a:graphicData uri="http://schemas.openxmlformats.org/drawingml/2006/picture">
+                <pic:pic xmlns:pic="http://schemas.openxmlformats.org/drawingml/2006/picture">
+                  <pic:nvPicPr>
+                    <pic:cNvPr id="1" name=""/>
+                    <pic:cNvPicPr/>
+                  </pic:nvPicPr>
+                  <pic:blipFill>
+                    <a:blip r:embed="rId9"/>
+                    <a:stretch>
+                      <a:fillRect/>
+                    </a:stretch>
+                  </pic:blipFill>
+                  <pic:spPr>
+                    <a:xfrm>
+                      <a:off x="0" y="0"/>
+                      <a:ext cx="5612130" cy="304800"/>
+                    </a:xfrm>
+                    <a:prstGeom prst="rect">
+                      <a:avLst/>
+                    </a:prstGeom>
+                  </pic:spPr>
+                </pic:pic>
+              </a:graphicData>
+            </a:graphic>
+          </wp:inline>
+        </w:drawing>
+      </w:r>
+    </w:p>
+    <w:p>
+      <w:pPr>
+        <w:pStyle w:val="Prrafodelista"/>
+      </w:pPr>
+      <w:r>
+        <w:rPr>
+          <w:b/>
+        </w:rPr>
+        <w:t>PRUEBA</w:t>
+      </w:r>
+      <w:r>
+        <w:t xml:space="preserve"> </w:t>
+      </w:r>
+      <w:r>
+        <w:rPr>
+          <w:b/>
+        </w:rPr>
+        <w:t>APROBADA</w:t>
+      </w:r>
+    </w:p>
+    <w:p>
+      <w:pPr>
+        <w:rPr>
+          <w:rFonts w:ascii="Arial" w:hAnsi="Arial" w:cs="Arial"/>
+          <w:b/>
+          <w:sz w:val="24"/>
+          <w:szCs w:val="24"/>
+        </w:rPr>
+      </w:pPr>
+      <w:r>
+        <w:rPr>
+          <w:rFonts w:ascii="Arial" w:hAnsi="Arial" w:cs="Arial"/>
+          <w:b/>
+          <w:sz w:val="24"/>
+          <w:szCs w:val="24"/>
+        </w:rPr>
+        <w:t xml:space="preserve">Estado del CU: </w:t>
+      </w:r>
+      <w:r>
+        <w:rPr>
+          <w:rFonts w:ascii="Arial" w:hAnsi="Arial" w:cs="Arial"/>
+          <w:b/>
+          <w:sz w:val="24"/>
+          <w:szCs w:val="24"/>
+        </w:rPr>
+        <w:t>Aprobado (CU cerrado - No se debe modificar)</w:t>
+      </w:r>
+    </w:p>
+    <w:p>
+      <w:pPr>
+        <w:rPr>
+          <w:rFonts w:ascii="Arial" w:hAnsi="Arial" w:cs="Arial"/>
+          <w:b/>
+          <w:sz w:val="24"/>
+          <w:szCs w:val="24"/>
+        </w:rPr>
+      </w:pPr>
+      <w:r>
+        <w:rPr>
+          <w:rFonts w:ascii="Arial" w:hAnsi="Arial" w:cs="Arial"/>
+          <w:b/>
+          <w:sz w:val="24"/>
+          <w:szCs w:val="24"/>
+        </w:rPr>
+        <w:lastRenderedPageBreak/>
+        <w:t>---------------------------------------------------------------</w:t>
+      </w:r>
+    </w:p>
+    <w:p/>
     <w:sectPr>
       <w:pgSz w:w="12240" w:h="15840"/>
       <w:pgMar w:top="1417" w:right="1701" w:bottom="1417" w:left="1701" w:header="708" w:footer="708" w:gutter="0"/>
@@ -1004,8 +1567,8 @@
 </file>
 
 <file path=word/numbering.xml><?xml version="1.0" encoding="utf-8"?>
-<w:numbering xmlns:ve="http://schemas.openxmlformats.org/markup-compatibility/2006" xmlns:o="urn:schemas-microsoft-com:office:office" xmlns:r="http://schemas.openxmlformats.org/officeDocument/2006/relationships" xmlns:m="http://schemas.openxmlformats.org/officeDocument/2006/math" xmlns:v="urn:schemas-microsoft-com:vml" xmlns:wp="http://schemas.openxmlformats.org/drawingml/2006/wordprocessingDrawing" xmlns:w10="urn:schemas-microsoft-com:office:word" xmlns:w="http://schemas.openxmlformats.org/wordprocessingml/2006/main" xmlns:wne="http://schemas.microsoft.com/office/word/2006/wordml">
-  <w:abstractNum w:abstractNumId="0">
+<w:numbering xmlns:wpc="http://schemas.microsoft.com/office/word/2010/wordprocessingCanvas" xmlns:mc="http://schemas.openxmlformats.org/markup-compatibility/2006" xmlns:o="urn:schemas-microsoft-com:office:office" xmlns:r="http://schemas.openxmlformats.org/officeDocument/2006/relationships" xmlns:m="http://schemas.openxmlformats.org/officeDocument/2006/math" xmlns:v="urn:schemas-microsoft-com:vml" xmlns:wp14="http://schemas.microsoft.com/office/word/2010/wordprocessingDrawing" xmlns:wp="http://schemas.openxmlformats.org/drawingml/2006/wordprocessingDrawing" xmlns:w10="urn:schemas-microsoft-com:office:word" xmlns:w="http://schemas.openxmlformats.org/wordprocessingml/2006/main" xmlns:w14="http://schemas.microsoft.com/office/word/2010/wordml" xmlns:w15="http://schemas.microsoft.com/office/word/2012/wordml" xmlns:wpg="http://schemas.microsoft.com/office/word/2010/wordprocessingGroup" xmlns:wpi="http://schemas.microsoft.com/office/word/2010/wordprocessingInk" xmlns:wne="http://schemas.microsoft.com/office/word/2006/wordml" xmlns:wps="http://schemas.microsoft.com/office/word/2010/wordprocessingShape" mc:Ignorable="w14 w15 wp14">
+  <w:abstractNum w:abstractNumId="0" w15:restartNumberingAfterBreak="0">
     <w:nsid w:val="46AE4373"/>
     <w:multiLevelType w:val="hybridMultilevel"/>
     <w:tmpl w:val="79F64B0E"/>
@@ -1118,14 +1681,129 @@
       </w:rPr>
     </w:lvl>
   </w:abstractNum>
+  <w:abstractNum w:abstractNumId="1" w15:restartNumberingAfterBreak="0">
+    <w:nsid w:val="7EE86C31"/>
+    <w:multiLevelType w:val="hybridMultilevel"/>
+    <w:tmpl w:val="9FBC6B70"/>
+    <w:lvl w:ilvl="0" w:tplc="44FCC832">
+      <w:numFmt w:val="bullet"/>
+      <w:lvlText w:val=""/>
+      <w:lvlJc w:val="left"/>
+      <w:pPr>
+        <w:ind w:left="720" w:hanging="360"/>
+      </w:pPr>
+      <w:rPr>
+        <w:rFonts w:ascii="Wingdings" w:eastAsiaTheme="minorHAnsi" w:hAnsi="Wingdings" w:cstheme="minorBidi" w:hint="default"/>
+      </w:rPr>
+    </w:lvl>
+    <w:lvl w:ilvl="1" w:tplc="2C0A0003" w:tentative="1">
+      <w:start w:val="1"/>
+      <w:numFmt w:val="bullet"/>
+      <w:lvlText w:val="o"/>
+      <w:lvlJc w:val="left"/>
+      <w:pPr>
+        <w:ind w:left="1440" w:hanging="360"/>
+      </w:pPr>
+      <w:rPr>
+        <w:rFonts w:ascii="Courier New" w:hAnsi="Courier New" w:cs="Courier New" w:hint="default"/>
+      </w:rPr>
+    </w:lvl>
+    <w:lvl w:ilvl="2" w:tplc="2C0A0005" w:tentative="1">
+      <w:start w:val="1"/>
+      <w:numFmt w:val="bullet"/>
+      <w:lvlText w:val=""/>
+      <w:lvlJc w:val="left"/>
+      <w:pPr>
+        <w:ind w:left="2160" w:hanging="360"/>
+      </w:pPr>
+      <w:rPr>
+        <w:rFonts w:ascii="Wingdings" w:hAnsi="Wingdings" w:hint="default"/>
+      </w:rPr>
+    </w:lvl>
+    <w:lvl w:ilvl="3" w:tplc="2C0A0001" w:tentative="1">
+      <w:start w:val="1"/>
+      <w:numFmt w:val="bullet"/>
+      <w:lvlText w:val=""/>
+      <w:lvlJc w:val="left"/>
+      <w:pPr>
+        <w:ind w:left="2880" w:hanging="360"/>
+      </w:pPr>
+      <w:rPr>
+        <w:rFonts w:ascii="Symbol" w:hAnsi="Symbol" w:hint="default"/>
+      </w:rPr>
+    </w:lvl>
+    <w:lvl w:ilvl="4" w:tplc="2C0A0003" w:tentative="1">
+      <w:start w:val="1"/>
+      <w:numFmt w:val="bullet"/>
+      <w:lvlText w:val="o"/>
+      <w:lvlJc w:val="left"/>
+      <w:pPr>
+        <w:ind w:left="3600" w:hanging="360"/>
+      </w:pPr>
+      <w:rPr>
+        <w:rFonts w:ascii="Courier New" w:hAnsi="Courier New" w:cs="Courier New" w:hint="default"/>
+      </w:rPr>
+    </w:lvl>
+    <w:lvl w:ilvl="5" w:tplc="2C0A0005" w:tentative="1">
+      <w:start w:val="1"/>
+      <w:numFmt w:val="bullet"/>
+      <w:lvlText w:val=""/>
+      <w:lvlJc w:val="left"/>
+      <w:pPr>
+        <w:ind w:left="4320" w:hanging="360"/>
+      </w:pPr>
+      <w:rPr>
+        <w:rFonts w:ascii="Wingdings" w:hAnsi="Wingdings" w:hint="default"/>
+      </w:rPr>
+    </w:lvl>
+    <w:lvl w:ilvl="6" w:tplc="2C0A0001" w:tentative="1">
+      <w:start w:val="1"/>
+      <w:numFmt w:val="bullet"/>
+      <w:lvlText w:val=""/>
+      <w:lvlJc w:val="left"/>
+      <w:pPr>
+        <w:ind w:left="5040" w:hanging="360"/>
+      </w:pPr>
+      <w:rPr>
+        <w:rFonts w:ascii="Symbol" w:hAnsi="Symbol" w:hint="default"/>
+      </w:rPr>
+    </w:lvl>
+    <w:lvl w:ilvl="7" w:tplc="2C0A0003" w:tentative="1">
+      <w:start w:val="1"/>
+      <w:numFmt w:val="bullet"/>
+      <w:lvlText w:val="o"/>
+      <w:lvlJc w:val="left"/>
+      <w:pPr>
+        <w:ind w:left="5760" w:hanging="360"/>
+      </w:pPr>
+      <w:rPr>
+        <w:rFonts w:ascii="Courier New" w:hAnsi="Courier New" w:cs="Courier New" w:hint="default"/>
+      </w:rPr>
+    </w:lvl>
+    <w:lvl w:ilvl="8" w:tplc="2C0A0005" w:tentative="1">
+      <w:start w:val="1"/>
+      <w:numFmt w:val="bullet"/>
+      <w:lvlText w:val=""/>
+      <w:lvlJc w:val="left"/>
+      <w:pPr>
+        <w:ind w:left="6480" w:hanging="360"/>
+      </w:pPr>
+      <w:rPr>
+        <w:rFonts w:ascii="Wingdings" w:hAnsi="Wingdings" w:hint="default"/>
+      </w:rPr>
+    </w:lvl>
+  </w:abstractNum>
   <w:num w:numId="1">
     <w:abstractNumId w:val="0"/>
+  </w:num>
+  <w:num w:numId="2">
+    <w:abstractNumId w:val="1"/>
   </w:num>
 </w:numbering>
 </file>
 
 <file path=word/styles.xml><?xml version="1.0" encoding="utf-8"?>
-<w:styles xmlns:r="http://schemas.openxmlformats.org/officeDocument/2006/relationships" xmlns:w="http://schemas.openxmlformats.org/wordprocessingml/2006/main">
+<w:styles xmlns:mc="http://schemas.openxmlformats.org/markup-compatibility/2006" xmlns:r="http://schemas.openxmlformats.org/officeDocument/2006/relationships" xmlns:w="http://schemas.openxmlformats.org/wordprocessingml/2006/main" xmlns:w14="http://schemas.microsoft.com/office/word/2010/wordml" xmlns:w15="http://schemas.microsoft.com/office/word/2012/wordml" mc:Ignorable="w14 w15">
   <w:docDefaults>
     <w:rPrDefault>
       <w:rPr>
@@ -1141,144 +1819,378 @@
       </w:pPr>
     </w:pPrDefault>
   </w:docDefaults>
-  <w:latentStyles w:defLockedState="0" w:defUIPriority="99" w:defSemiHidden="1" w:defUnhideWhenUsed="1" w:defQFormat="0" w:count="267">
-    <w:lsdException w:name="Normal" w:semiHidden="0" w:uiPriority="0" w:unhideWhenUsed="0" w:qFormat="1"/>
-    <w:lsdException w:name="heading 1" w:semiHidden="0" w:uiPriority="9" w:unhideWhenUsed="0" w:qFormat="1"/>
-    <w:lsdException w:name="heading 2" w:uiPriority="9" w:qFormat="1"/>
-    <w:lsdException w:name="heading 3" w:uiPriority="9" w:qFormat="1"/>
-    <w:lsdException w:name="heading 4" w:uiPriority="9" w:qFormat="1"/>
-    <w:lsdException w:name="heading 5" w:uiPriority="9" w:qFormat="1"/>
-    <w:lsdException w:name="heading 6" w:uiPriority="9" w:qFormat="1"/>
-    <w:lsdException w:name="heading 7" w:uiPriority="9" w:qFormat="1"/>
-    <w:lsdException w:name="heading 8" w:uiPriority="9" w:qFormat="1"/>
-    <w:lsdException w:name="heading 9" w:uiPriority="9" w:qFormat="1"/>
-    <w:lsdException w:name="toc 1" w:uiPriority="39"/>
-    <w:lsdException w:name="toc 2" w:uiPriority="39"/>
-    <w:lsdException w:name="toc 3" w:uiPriority="39"/>
-    <w:lsdException w:name="toc 4" w:uiPriority="39"/>
-    <w:lsdException w:name="toc 5" w:uiPriority="39"/>
-    <w:lsdException w:name="toc 6" w:uiPriority="39"/>
-    <w:lsdException w:name="toc 7" w:uiPriority="39"/>
-    <w:lsdException w:name="toc 8" w:uiPriority="39"/>
-    <w:lsdException w:name="toc 9" w:uiPriority="39"/>
-    <w:lsdException w:name="caption" w:uiPriority="35" w:qFormat="1"/>
-    <w:lsdException w:name="Title" w:semiHidden="0" w:uiPriority="10" w:unhideWhenUsed="0" w:qFormat="1"/>
-    <w:lsdException w:name="Default Paragraph Font" w:uiPriority="1"/>
-    <w:lsdException w:name="Subtitle" w:semiHidden="0" w:uiPriority="11" w:unhideWhenUsed="0" w:qFormat="1"/>
-    <w:lsdException w:name="Strong" w:semiHidden="0" w:uiPriority="22" w:unhideWhenUsed="0" w:qFormat="1"/>
-    <w:lsdException w:name="Emphasis" w:semiHidden="0" w:uiPriority="20" w:unhideWhenUsed="0" w:qFormat="1"/>
-    <w:lsdException w:name="Table Grid" w:semiHidden="0" w:uiPriority="59" w:unhideWhenUsed="0"/>
-    <w:lsdException w:name="Placeholder Text" w:unhideWhenUsed="0"/>
-    <w:lsdException w:name="No Spacing" w:semiHidden="0" w:uiPriority="1" w:unhideWhenUsed="0" w:qFormat="1"/>
-    <w:lsdException w:name="Light Shading" w:semiHidden="0" w:uiPriority="60" w:unhideWhenUsed="0"/>
-    <w:lsdException w:name="Light List" w:semiHidden="0" w:uiPriority="61" w:unhideWhenUsed="0"/>
-    <w:lsdException w:name="Light Grid" w:semiHidden="0" w:uiPriority="62" w:unhideWhenUsed="0"/>
-    <w:lsdException w:name="Medium Shading 1" w:semiHidden="0" w:uiPriority="63" w:unhideWhenUsed="0"/>
-    <w:lsdException w:name="Medium Shading 2" w:semiHidden="0" w:uiPriority="64" w:unhideWhenUsed="0"/>
-    <w:lsdException w:name="Medium List 1" w:semiHidden="0" w:uiPriority="65" w:unhideWhenUsed="0"/>
-    <w:lsdException w:name="Medium List 2" w:semiHidden="0" w:uiPriority="66" w:unhideWhenUsed="0"/>
-    <w:lsdException w:name="Medium Grid 1" w:semiHidden="0" w:uiPriority="67" w:unhideWhenUsed="0"/>
-    <w:lsdException w:name="Medium Grid 2" w:semiHidden="0" w:uiPriority="68" w:unhideWhenUsed="0"/>
-    <w:lsdException w:name="Medium Grid 3" w:semiHidden="0" w:uiPriority="69" w:unhideWhenUsed="0"/>
-    <w:lsdException w:name="Dark List" w:semiHidden="0" w:uiPriority="70" w:unhideWhenUsed="0"/>
-    <w:lsdException w:name="Colorful Shading" w:semiHidden="0" w:uiPriority="71" w:unhideWhenUsed="0"/>
-    <w:lsdException w:name="Colorful List" w:semiHidden="0" w:uiPriority="72" w:unhideWhenUsed="0"/>
-    <w:lsdException w:name="Colorful Grid" w:semiHidden="0" w:uiPriority="73" w:unhideWhenUsed="0"/>
-    <w:lsdException w:name="Light Shading Accent 1" w:semiHidden="0" w:uiPriority="60" w:unhideWhenUsed="0"/>
-    <w:lsdException w:name="Light List Accent 1" w:semiHidden="0" w:uiPriority="61" w:unhideWhenUsed="0"/>
-    <w:lsdException w:name="Light Grid Accent 1" w:semiHidden="0" w:uiPriority="62" w:unhideWhenUsed="0"/>
-    <w:lsdException w:name="Medium Shading 1 Accent 1" w:semiHidden="0" w:uiPriority="63" w:unhideWhenUsed="0"/>
-    <w:lsdException w:name="Medium Shading 2 Accent 1" w:semiHidden="0" w:uiPriority="64" w:unhideWhenUsed="0"/>
-    <w:lsdException w:name="Medium List 1 Accent 1" w:semiHidden="0" w:uiPriority="65" w:unhideWhenUsed="0"/>
-    <w:lsdException w:name="Revision" w:unhideWhenUsed="0"/>
-    <w:lsdException w:name="List Paragraph" w:semiHidden="0" w:uiPriority="34" w:unhideWhenUsed="0" w:qFormat="1"/>
-    <w:lsdException w:name="Quote" w:semiHidden="0" w:uiPriority="29" w:unhideWhenUsed="0" w:qFormat="1"/>
-    <w:lsdException w:name="Intense Quote" w:semiHidden="0" w:uiPriority="30" w:unhideWhenUsed="0" w:qFormat="1"/>
-    <w:lsdException w:name="Medium List 2 Accent 1" w:semiHidden="0" w:uiPriority="66" w:unhideWhenUsed="0"/>
-    <w:lsdException w:name="Medium Grid 1 Accent 1" w:semiHidden="0" w:uiPriority="67" w:unhideWhenUsed="0"/>
-    <w:lsdException w:name="Medium Grid 2 Accent 1" w:semiHidden="0" w:uiPriority="68" w:unhideWhenUsed="0"/>
-    <w:lsdException w:name="Medium Grid 3 Accent 1" w:semiHidden="0" w:uiPriority="69" w:unhideWhenUsed="0"/>
-    <w:lsdException w:name="Dark List Accent 1" w:semiHidden="0" w:uiPriority="70" w:unhideWhenUsed="0"/>
-    <w:lsdException w:name="Colorful Shading Accent 1" w:semiHidden="0" w:uiPriority="71" w:unhideWhenUsed="0"/>
-    <w:lsdException w:name="Colorful List Accent 1" w:semiHidden="0" w:uiPriority="72" w:unhideWhenUsed="0"/>
-    <w:lsdException w:name="Colorful Grid Accent 1" w:semiHidden="0" w:uiPriority="73" w:unhideWhenUsed="0"/>
-    <w:lsdException w:name="Light Shading Accent 2" w:semiHidden="0" w:uiPriority="60" w:unhideWhenUsed="0"/>
-    <w:lsdException w:name="Light List Accent 2" w:semiHidden="0" w:uiPriority="61" w:unhideWhenUsed="0"/>
-    <w:lsdException w:name="Light Grid Accent 2" w:semiHidden="0" w:uiPriority="62" w:unhideWhenUsed="0"/>
-    <w:lsdException w:name="Medium Shading 1 Accent 2" w:semiHidden="0" w:uiPriority="63" w:unhideWhenUsed="0"/>
-    <w:lsdException w:name="Medium Shading 2 Accent 2" w:semiHidden="0" w:uiPriority="64" w:unhideWhenUsed="0"/>
-    <w:lsdException w:name="Medium List 1 Accent 2" w:semiHidden="0" w:uiPriority="65" w:unhideWhenUsed="0"/>
-    <w:lsdException w:name="Medium List 2 Accent 2" w:semiHidden="0" w:uiPriority="66" w:unhideWhenUsed="0"/>
-    <w:lsdException w:name="Medium Grid 1 Accent 2" w:semiHidden="0" w:uiPriority="67" w:unhideWhenUsed="0"/>
-    <w:lsdException w:name="Medium Grid 2 Accent 2" w:semiHidden="0" w:uiPriority="68" w:unhideWhenUsed="0"/>
-    <w:lsdException w:name="Medium Grid 3 Accent 2" w:semiHidden="0" w:uiPriority="69" w:unhideWhenUsed="0"/>
-    <w:lsdException w:name="Dark List Accent 2" w:semiHidden="0" w:uiPriority="70" w:unhideWhenUsed="0"/>
-    <w:lsdException w:name="Colorful Shading Accent 2" w:semiHidden="0" w:uiPriority="71" w:unhideWhenUsed="0"/>
-    <w:lsdException w:name="Colorful List Accent 2" w:semiHidden="0" w:uiPriority="72" w:unhideWhenUsed="0"/>
-    <w:lsdException w:name="Colorful Grid Accent 2" w:semiHidden="0" w:uiPriority="73" w:unhideWhenUsed="0"/>
-    <w:lsdException w:name="Light Shading Accent 3" w:semiHidden="0" w:uiPriority="60" w:unhideWhenUsed="0"/>
-    <w:lsdException w:name="Light List Accent 3" w:semiHidden="0" w:uiPriority="61" w:unhideWhenUsed="0"/>
-    <w:lsdException w:name="Light Grid Accent 3" w:semiHidden="0" w:uiPriority="62" w:unhideWhenUsed="0"/>
-    <w:lsdException w:name="Medium Shading 1 Accent 3" w:semiHidden="0" w:uiPriority="63" w:unhideWhenUsed="0"/>
-    <w:lsdException w:name="Medium Shading 2 Accent 3" w:semiHidden="0" w:uiPriority="64" w:unhideWhenUsed="0"/>
-    <w:lsdException w:name="Medium List 1 Accent 3" w:semiHidden="0" w:uiPriority="65" w:unhideWhenUsed="0"/>
-    <w:lsdException w:name="Medium List 2 Accent 3" w:semiHidden="0" w:uiPriority="66" w:unhideWhenUsed="0"/>
-    <w:lsdException w:name="Medium Grid 1 Accent 3" w:semiHidden="0" w:uiPriority="67" w:unhideWhenUsed="0"/>
-    <w:lsdException w:name="Medium Grid 2 Accent 3" w:semiHidden="0" w:uiPriority="68" w:unhideWhenUsed="0"/>
-    <w:lsdException w:name="Medium Grid 3 Accent 3" w:semiHidden="0" w:uiPriority="69" w:unhideWhenUsed="0"/>
-    <w:lsdException w:name="Dark List Accent 3" w:semiHidden="0" w:uiPriority="70" w:unhideWhenUsed="0"/>
-    <w:lsdException w:name="Colorful Shading Accent 3" w:semiHidden="0" w:uiPriority="71" w:unhideWhenUsed="0"/>
-    <w:lsdException w:name="Colorful List Accent 3" w:semiHidden="0" w:uiPriority="72" w:unhideWhenUsed="0"/>
-    <w:lsdException w:name="Colorful Grid Accent 3" w:semiHidden="0" w:uiPriority="73" w:unhideWhenUsed="0"/>
-    <w:lsdException w:name="Light Shading Accent 4" w:semiHidden="0" w:uiPriority="60" w:unhideWhenUsed="0"/>
-    <w:lsdException w:name="Light List Accent 4" w:semiHidden="0" w:uiPriority="61" w:unhideWhenUsed="0"/>
-    <w:lsdException w:name="Light Grid Accent 4" w:semiHidden="0" w:uiPriority="62" w:unhideWhenUsed="0"/>
-    <w:lsdException w:name="Medium Shading 1 Accent 4" w:semiHidden="0" w:uiPriority="63" w:unhideWhenUsed="0"/>
-    <w:lsdException w:name="Medium Shading 2 Accent 4" w:semiHidden="0" w:uiPriority="64" w:unhideWhenUsed="0"/>
-    <w:lsdException w:name="Medium List 1 Accent 4" w:semiHidden="0" w:uiPriority="65" w:unhideWhenUsed="0"/>
-    <w:lsdException w:name="Medium List 2 Accent 4" w:semiHidden="0" w:uiPriority="66" w:unhideWhenUsed="0"/>
-    <w:lsdException w:name="Medium Grid 1 Accent 4" w:semiHidden="0" w:uiPriority="67" w:unhideWhenUsed="0"/>
-    <w:lsdException w:name="Medium Grid 2 Accent 4" w:semiHidden="0" w:uiPriority="68" w:unhideWhenUsed="0"/>
-    <w:lsdException w:name="Medium Grid 3 Accent 4" w:semiHidden="0" w:uiPriority="69" w:unhideWhenUsed="0"/>
-    <w:lsdException w:name="Dark List Accent 4" w:semiHidden="0" w:uiPriority="70" w:unhideWhenUsed="0"/>
-    <w:lsdException w:name="Colorful Shading Accent 4" w:semiHidden="0" w:uiPriority="71" w:unhideWhenUsed="0"/>
-    <w:lsdException w:name="Colorful List Accent 4" w:semiHidden="0" w:uiPriority="72" w:unhideWhenUsed="0"/>
-    <w:lsdException w:name="Colorful Grid Accent 4" w:semiHidden="0" w:uiPriority="73" w:unhideWhenUsed="0"/>
-    <w:lsdException w:name="Light Shading Accent 5" w:semiHidden="0" w:uiPriority="60" w:unhideWhenUsed="0"/>
-    <w:lsdException w:name="Light List Accent 5" w:semiHidden="0" w:uiPriority="61" w:unhideWhenUsed="0"/>
-    <w:lsdException w:name="Light Grid Accent 5" w:semiHidden="0" w:uiPriority="62" w:unhideWhenUsed="0"/>
-    <w:lsdException w:name="Medium Shading 1 Accent 5" w:semiHidden="0" w:uiPriority="63" w:unhideWhenUsed="0"/>
-    <w:lsdException w:name="Medium Shading 2 Accent 5" w:semiHidden="0" w:uiPriority="64" w:unhideWhenUsed="0"/>
-    <w:lsdException w:name="Medium List 1 Accent 5" w:semiHidden="0" w:uiPriority="65" w:unhideWhenUsed="0"/>
-    <w:lsdException w:name="Medium List 2 Accent 5" w:semiHidden="0" w:uiPriority="66" w:unhideWhenUsed="0"/>
-    <w:lsdException w:name="Medium Grid 1 Accent 5" w:semiHidden="0" w:uiPriority="67" w:unhideWhenUsed="0"/>
-    <w:lsdException w:name="Medium Grid 2 Accent 5" w:semiHidden="0" w:uiPriority="68" w:unhideWhenUsed="0"/>
-    <w:lsdException w:name="Medium Grid 3 Accent 5" w:semiHidden="0" w:uiPriority="69" w:unhideWhenUsed="0"/>
-    <w:lsdException w:name="Dark List Accent 5" w:semiHidden="0" w:uiPriority="70" w:unhideWhenUsed="0"/>
-    <w:lsdException w:name="Colorful Shading Accent 5" w:semiHidden="0" w:uiPriority="71" w:unhideWhenUsed="0"/>
-    <w:lsdException w:name="Colorful List Accent 5" w:semiHidden="0" w:uiPriority="72" w:unhideWhenUsed="0"/>
-    <w:lsdException w:name="Colorful Grid Accent 5" w:semiHidden="0" w:uiPriority="73" w:unhideWhenUsed="0"/>
-    <w:lsdException w:name="Light Shading Accent 6" w:semiHidden="0" w:uiPriority="60" w:unhideWhenUsed="0"/>
-    <w:lsdException w:name="Light List Accent 6" w:semiHidden="0" w:uiPriority="61" w:unhideWhenUsed="0"/>
-    <w:lsdException w:name="Light Grid Accent 6" w:semiHidden="0" w:uiPriority="62" w:unhideWhenUsed="0"/>
-    <w:lsdException w:name="Medium Shading 1 Accent 6" w:semiHidden="0" w:uiPriority="63" w:unhideWhenUsed="0"/>
-    <w:lsdException w:name="Medium Shading 2 Accent 6" w:semiHidden="0" w:uiPriority="64" w:unhideWhenUsed="0"/>
-    <w:lsdException w:name="Medium List 1 Accent 6" w:semiHidden="0" w:uiPriority="65" w:unhideWhenUsed="0"/>
-    <w:lsdException w:name="Medium List 2 Accent 6" w:semiHidden="0" w:uiPriority="66" w:unhideWhenUsed="0"/>
-    <w:lsdException w:name="Medium Grid 1 Accent 6" w:semiHidden="0" w:uiPriority="67" w:unhideWhenUsed="0"/>
-    <w:lsdException w:name="Medium Grid 2 Accent 6" w:semiHidden="0" w:uiPriority="68" w:unhideWhenUsed="0"/>
-    <w:lsdException w:name="Medium Grid 3 Accent 6" w:semiHidden="0" w:uiPriority="69" w:unhideWhenUsed="0"/>
-    <w:lsdException w:name="Dark List Accent 6" w:semiHidden="0" w:uiPriority="70" w:unhideWhenUsed="0"/>
-    <w:lsdException w:name="Colorful Shading Accent 6" w:semiHidden="0" w:uiPriority="71" w:unhideWhenUsed="0"/>
-    <w:lsdException w:name="Colorful List Accent 6" w:semiHidden="0" w:uiPriority="72" w:unhideWhenUsed="0"/>
-    <w:lsdException w:name="Colorful Grid Accent 6" w:semiHidden="0" w:uiPriority="73" w:unhideWhenUsed="0"/>
-    <w:lsdException w:name="Subtle Emphasis" w:semiHidden="0" w:uiPriority="19" w:unhideWhenUsed="0" w:qFormat="1"/>
-    <w:lsdException w:name="Intense Emphasis" w:semiHidden="0" w:uiPriority="21" w:unhideWhenUsed="0" w:qFormat="1"/>
-    <w:lsdException w:name="Subtle Reference" w:semiHidden="0" w:uiPriority="31" w:unhideWhenUsed="0" w:qFormat="1"/>
-    <w:lsdException w:name="Intense Reference" w:semiHidden="0" w:uiPriority="32" w:unhideWhenUsed="0" w:qFormat="1"/>
-    <w:lsdException w:name="Book Title" w:semiHidden="0" w:uiPriority="33" w:unhideWhenUsed="0" w:qFormat="1"/>
-    <w:lsdException w:name="Bibliography" w:uiPriority="37"/>
-    <w:lsdException w:name="TOC Heading" w:uiPriority="39" w:qFormat="1"/>
+  <w:latentStyles w:defLockedState="0" w:defUIPriority="99" w:defSemiHidden="0" w:defUnhideWhenUsed="0" w:defQFormat="0" w:count="371">
+    <w:lsdException w:name="Normal" w:uiPriority="0" w:qFormat="1"/>
+    <w:lsdException w:name="heading 1" w:uiPriority="9" w:qFormat="1"/>
+    <w:lsdException w:name="heading 2" w:semiHidden="1" w:uiPriority="9" w:unhideWhenUsed="1" w:qFormat="1"/>
+    <w:lsdException w:name="heading 3" w:semiHidden="1" w:uiPriority="9" w:unhideWhenUsed="1" w:qFormat="1"/>
+    <w:lsdException w:name="heading 4" w:semiHidden="1" w:uiPriority="9" w:unhideWhenUsed="1" w:qFormat="1"/>
+    <w:lsdException w:name="heading 5" w:semiHidden="1" w:uiPriority="9" w:unhideWhenUsed="1" w:qFormat="1"/>
+    <w:lsdException w:name="heading 6" w:semiHidden="1" w:uiPriority="9" w:unhideWhenUsed="1" w:qFormat="1"/>
+    <w:lsdException w:name="heading 7" w:semiHidden="1" w:uiPriority="9" w:unhideWhenUsed="1" w:qFormat="1"/>
+    <w:lsdException w:name="heading 8" w:semiHidden="1" w:uiPriority="9" w:unhideWhenUsed="1" w:qFormat="1"/>
+    <w:lsdException w:name="heading 9" w:semiHidden="1" w:uiPriority="9" w:unhideWhenUsed="1" w:qFormat="1"/>
+    <w:lsdException w:name="index 1" w:semiHidden="1" w:unhideWhenUsed="1"/>
+    <w:lsdException w:name="index 2" w:semiHidden="1" w:unhideWhenUsed="1"/>
+    <w:lsdException w:name="index 3" w:semiHidden="1" w:unhideWhenUsed="1"/>
+    <w:lsdException w:name="index 4" w:semiHidden="1" w:unhideWhenUsed="1"/>
+    <w:lsdException w:name="index 5" w:semiHidden="1" w:unhideWhenUsed="1"/>
+    <w:lsdException w:name="index 6" w:semiHidden="1" w:unhideWhenUsed="1"/>
+    <w:lsdException w:name="index 7" w:semiHidden="1" w:unhideWhenUsed="1"/>
+    <w:lsdException w:name="index 8" w:semiHidden="1" w:unhideWhenUsed="1"/>
+    <w:lsdException w:name="index 9" w:semiHidden="1" w:unhideWhenUsed="1"/>
+    <w:lsdException w:name="toc 1" w:semiHidden="1" w:uiPriority="39" w:unhideWhenUsed="1"/>
+    <w:lsdException w:name="toc 2" w:semiHidden="1" w:uiPriority="39" w:unhideWhenUsed="1"/>
+    <w:lsdException w:name="toc 3" w:semiHidden="1" w:uiPriority="39" w:unhideWhenUsed="1"/>
+    <w:lsdException w:name="toc 4" w:semiHidden="1" w:uiPriority="39" w:unhideWhenUsed="1"/>
+    <w:lsdException w:name="toc 5" w:semiHidden="1" w:uiPriority="39" w:unhideWhenUsed="1"/>
+    <w:lsdException w:name="toc 6" w:semiHidden="1" w:uiPriority="39" w:unhideWhenUsed="1"/>
+    <w:lsdException w:name="toc 7" w:semiHidden="1" w:uiPriority="39" w:unhideWhenUsed="1"/>
+    <w:lsdException w:name="toc 8" w:semiHidden="1" w:uiPriority="39" w:unhideWhenUsed="1"/>
+    <w:lsdException w:name="toc 9" w:semiHidden="1" w:uiPriority="39" w:unhideWhenUsed="1"/>
+    <w:lsdException w:name="Normal Indent" w:semiHidden="1" w:unhideWhenUsed="1"/>
+    <w:lsdException w:name="footnote text" w:semiHidden="1" w:unhideWhenUsed="1"/>
+    <w:lsdException w:name="annotation text" w:semiHidden="1" w:unhideWhenUsed="1"/>
+    <w:lsdException w:name="header" w:semiHidden="1" w:unhideWhenUsed="1"/>
+    <w:lsdException w:name="footer" w:semiHidden="1" w:unhideWhenUsed="1"/>
+    <w:lsdException w:name="index heading" w:semiHidden="1" w:unhideWhenUsed="1"/>
+    <w:lsdException w:name="caption" w:semiHidden="1" w:uiPriority="35" w:unhideWhenUsed="1" w:qFormat="1"/>
+    <w:lsdException w:name="table of figures" w:semiHidden="1" w:unhideWhenUsed="1"/>
+    <w:lsdException w:name="envelope address" w:semiHidden="1" w:unhideWhenUsed="1"/>
+    <w:lsdException w:name="envelope return" w:semiHidden="1" w:unhideWhenUsed="1"/>
+    <w:lsdException w:name="footnote reference" w:semiHidden="1" w:unhideWhenUsed="1"/>
+    <w:lsdException w:name="annotation reference" w:semiHidden="1" w:unhideWhenUsed="1"/>
+    <w:lsdException w:name="line number" w:semiHidden="1" w:unhideWhenUsed="1"/>
+    <w:lsdException w:name="page number" w:semiHidden="1" w:unhideWhenUsed="1"/>
+    <w:lsdException w:name="endnote reference" w:semiHidden="1" w:unhideWhenUsed="1"/>
+    <w:lsdException w:name="endnote text" w:semiHidden="1" w:unhideWhenUsed="1"/>
+    <w:lsdException w:name="table of authorities" w:semiHidden="1" w:unhideWhenUsed="1"/>
+    <w:lsdException w:name="macro" w:semiHidden="1" w:unhideWhenUsed="1"/>
+    <w:lsdException w:name="toa heading" w:semiHidden="1" w:unhideWhenUsed="1"/>
+    <w:lsdException w:name="List" w:semiHidden="1" w:unhideWhenUsed="1"/>
+    <w:lsdException w:name="List Bullet" w:semiHidden="1" w:unhideWhenUsed="1"/>
+    <w:lsdException w:name="List Number" w:semiHidden="1" w:unhideWhenUsed="1"/>
+    <w:lsdException w:name="List 2" w:semiHidden="1" w:unhideWhenUsed="1"/>
+    <w:lsdException w:name="List 3" w:semiHidden="1" w:unhideWhenUsed="1"/>
+    <w:lsdException w:name="List 4" w:semiHidden="1" w:unhideWhenUsed="1"/>
+    <w:lsdException w:name="List 5" w:semiHidden="1" w:unhideWhenUsed="1"/>
+    <w:lsdException w:name="List Bullet 2" w:semiHidden="1" w:unhideWhenUsed="1"/>
+    <w:lsdException w:name="List Bullet 3" w:semiHidden="1" w:unhideWhenUsed="1"/>
+    <w:lsdException w:name="List Bullet 4" w:semiHidden="1" w:unhideWhenUsed="1"/>
+    <w:lsdException w:name="List Bullet 5" w:semiHidden="1" w:unhideWhenUsed="1"/>
+    <w:lsdException w:name="List Number 2" w:semiHidden="1" w:unhideWhenUsed="1"/>
+    <w:lsdException w:name="List Number 3" w:semiHidden="1" w:unhideWhenUsed="1"/>
+    <w:lsdException w:name="List Number 4" w:semiHidden="1" w:unhideWhenUsed="1"/>
+    <w:lsdException w:name="List Number 5" w:semiHidden="1" w:unhideWhenUsed="1"/>
+    <w:lsdException w:name="Title" w:uiPriority="10" w:qFormat="1"/>
+    <w:lsdException w:name="Closing" w:semiHidden="1" w:unhideWhenUsed="1"/>
+    <w:lsdException w:name="Signature" w:semiHidden="1" w:unhideWhenUsed="1"/>
+    <w:lsdException w:name="Default Paragraph Font" w:semiHidden="1" w:uiPriority="1" w:unhideWhenUsed="1"/>
+    <w:lsdException w:name="Body Text" w:semiHidden="1" w:unhideWhenUsed="1"/>
+    <w:lsdException w:name="Body Text Indent" w:semiHidden="1" w:unhideWhenUsed="1"/>
+    <w:lsdException w:name="List Continue" w:semiHidden="1" w:unhideWhenUsed="1"/>
+    <w:lsdException w:name="List Continue 2" w:semiHidden="1" w:unhideWhenUsed="1"/>
+    <w:lsdException w:name="List Continue 3" w:semiHidden="1" w:unhideWhenUsed="1"/>
+    <w:lsdException w:name="List Continue 4" w:semiHidden="1" w:unhideWhenUsed="1"/>
+    <w:lsdException w:name="List Continue 5" w:semiHidden="1" w:unhideWhenUsed="1"/>
+    <w:lsdException w:name="Message Header" w:semiHidden="1" w:unhideWhenUsed="1"/>
+    <w:lsdException w:name="Subtitle" w:uiPriority="11" w:qFormat="1"/>
+    <w:lsdException w:name="Salutation" w:semiHidden="1" w:unhideWhenUsed="1"/>
+    <w:lsdException w:name="Date" w:semiHidden="1" w:unhideWhenUsed="1"/>
+    <w:lsdException w:name="Body Text First Indent" w:semiHidden="1" w:unhideWhenUsed="1"/>
+    <w:lsdException w:name="Body Text First Indent 2" w:semiHidden="1" w:unhideWhenUsed="1"/>
+    <w:lsdException w:name="Note Heading" w:semiHidden="1" w:unhideWhenUsed="1"/>
+    <w:lsdException w:name="Body Text 2" w:semiHidden="1" w:unhideWhenUsed="1"/>
+    <w:lsdException w:name="Body Text 3" w:semiHidden="1" w:unhideWhenUsed="1"/>
+    <w:lsdException w:name="Body Text Indent 2" w:semiHidden="1" w:unhideWhenUsed="1"/>
+    <w:lsdException w:name="Body Text Indent 3" w:semiHidden="1" w:unhideWhenUsed="1"/>
+    <w:lsdException w:name="Block Text" w:semiHidden="1" w:unhideWhenUsed="1"/>
+    <w:lsdException w:name="Hyperlink" w:semiHidden="1" w:unhideWhenUsed="1"/>
+    <w:lsdException w:name="FollowedHyperlink" w:semiHidden="1" w:unhideWhenUsed="1"/>
+    <w:lsdException w:name="Strong" w:uiPriority="22" w:qFormat="1"/>
+    <w:lsdException w:name="Emphasis" w:uiPriority="20" w:qFormat="1"/>
+    <w:lsdException w:name="Document Map" w:semiHidden="1" w:unhideWhenUsed="1"/>
+    <w:lsdException w:name="Plain Text" w:semiHidden="1" w:unhideWhenUsed="1"/>
+    <w:lsdException w:name="E-mail Signature" w:semiHidden="1" w:unhideWhenUsed="1"/>
+    <w:lsdException w:name="HTML Top of Form" w:semiHidden="1" w:unhideWhenUsed="1"/>
+    <w:lsdException w:name="HTML Bottom of Form" w:semiHidden="1" w:unhideWhenUsed="1"/>
+    <w:lsdException w:name="Normal (Web)" w:semiHidden="1" w:unhideWhenUsed="1"/>
+    <w:lsdException w:name="HTML Acronym" w:semiHidden="1" w:unhideWhenUsed="1"/>
+    <w:lsdException w:name="HTML Address" w:semiHidden="1" w:unhideWhenUsed="1"/>
+    <w:lsdException w:name="HTML Cite" w:semiHidden="1" w:unhideWhenUsed="1"/>
+    <w:lsdException w:name="HTML Code" w:semiHidden="1" w:unhideWhenUsed="1"/>
+    <w:lsdException w:name="HTML Definition" w:semiHidden="1" w:unhideWhenUsed="1"/>
+    <w:lsdException w:name="HTML Keyboard" w:semiHidden="1" w:unhideWhenUsed="1"/>
+    <w:lsdException w:name="HTML Preformatted" w:semiHidden="1" w:unhideWhenUsed="1"/>
+    <w:lsdException w:name="HTML Sample" w:semiHidden="1" w:unhideWhenUsed="1"/>
+    <w:lsdException w:name="HTML Typewriter" w:semiHidden="1" w:unhideWhenUsed="1"/>
+    <w:lsdException w:name="HTML Variable" w:semiHidden="1" w:unhideWhenUsed="1"/>
+    <w:lsdException w:name="Normal Table" w:semiHidden="1" w:unhideWhenUsed="1"/>
+    <w:lsdException w:name="annotation subject" w:semiHidden="1" w:unhideWhenUsed="1"/>
+    <w:lsdException w:name="No List" w:semiHidden="1" w:unhideWhenUsed="1"/>
+    <w:lsdException w:name="Outline List 1" w:semiHidden="1" w:unhideWhenUsed="1"/>
+    <w:lsdException w:name="Outline List 2" w:semiHidden="1" w:unhideWhenUsed="1"/>
+    <w:lsdException w:name="Outline List 3" w:semiHidden="1" w:unhideWhenUsed="1"/>
+    <w:lsdException w:name="Table Simple 1" w:semiHidden="1" w:unhideWhenUsed="1"/>
+    <w:lsdException w:name="Table Simple 2" w:semiHidden="1" w:unhideWhenUsed="1"/>
+    <w:lsdException w:name="Table Simple 3" w:semiHidden="1" w:unhideWhenUsed="1"/>
+    <w:lsdException w:name="Table Classic 1" w:semiHidden="1" w:unhideWhenUsed="1"/>
+    <w:lsdException w:name="Table Classic 2" w:semiHidden="1" w:unhideWhenUsed="1"/>
+    <w:lsdException w:name="Table Classic 3" w:semiHidden="1" w:unhideWhenUsed="1"/>
+    <w:lsdException w:name="Table Classic 4" w:semiHidden="1" w:unhideWhenUsed="1"/>
+    <w:lsdException w:name="Table Colorful 1" w:semiHidden="1" w:unhideWhenUsed="1"/>
+    <w:lsdException w:name="Table Colorful 2" w:semiHidden="1" w:unhideWhenUsed="1"/>
+    <w:lsdException w:name="Table Colorful 3" w:semiHidden="1" w:unhideWhenUsed="1"/>
+    <w:lsdException w:name="Table Columns 1" w:semiHidden="1" w:unhideWhenUsed="1"/>
+    <w:lsdException w:name="Table Columns 2" w:semiHidden="1" w:unhideWhenUsed="1"/>
+    <w:lsdException w:name="Table Columns 3" w:semiHidden="1" w:unhideWhenUsed="1"/>
+    <w:lsdException w:name="Table Columns 4" w:semiHidden="1" w:unhideWhenUsed="1"/>
+    <w:lsdException w:name="Table Columns 5" w:semiHidden="1" w:unhideWhenUsed="1"/>
+    <w:lsdException w:name="Table Grid 1" w:semiHidden="1" w:unhideWhenUsed="1"/>
+    <w:lsdException w:name="Table Grid 2" w:semiHidden="1" w:unhideWhenUsed="1"/>
+    <w:lsdException w:name="Table Grid 3" w:semiHidden="1" w:unhideWhenUsed="1"/>
+    <w:lsdException w:name="Table Grid 4" w:semiHidden="1" w:unhideWhenUsed="1"/>
+    <w:lsdException w:name="Table Grid 5" w:semiHidden="1" w:unhideWhenUsed="1"/>
+    <w:lsdException w:name="Table Grid 6" w:semiHidden="1" w:unhideWhenUsed="1"/>
+    <w:lsdException w:name="Table Grid 7" w:semiHidden="1" w:unhideWhenUsed="1"/>
+    <w:lsdException w:name="Table Grid 8" w:semiHidden="1" w:unhideWhenUsed="1"/>
+    <w:lsdException w:name="Table List 1" w:semiHidden="1" w:unhideWhenUsed="1"/>
+    <w:lsdException w:name="Table List 2" w:semiHidden="1" w:unhideWhenUsed="1"/>
+    <w:lsdException w:name="Table List 3" w:semiHidden="1" w:unhideWhenUsed="1"/>
+    <w:lsdException w:name="Table List 4" w:semiHidden="1" w:unhideWhenUsed="1"/>
+    <w:lsdException w:name="Table List 5" w:semiHidden="1" w:unhideWhenUsed="1"/>
+    <w:lsdException w:name="Table List 6" w:semiHidden="1" w:unhideWhenUsed="1"/>
+    <w:lsdException w:name="Table List 7" w:semiHidden="1" w:unhideWhenUsed="1"/>
+    <w:lsdException w:name="Table List 8" w:semiHidden="1" w:unhideWhenUsed="1"/>
+    <w:lsdException w:name="Table 3D effects 1" w:semiHidden="1" w:unhideWhenUsed="1"/>
+    <w:lsdException w:name="Table 3D effects 2" w:semiHidden="1" w:unhideWhenUsed="1"/>
+    <w:lsdException w:name="Table 3D effects 3" w:semiHidden="1" w:unhideWhenUsed="1"/>
+    <w:lsdException w:name="Table Contemporary" w:semiHidden="1" w:unhideWhenUsed="1"/>
+    <w:lsdException w:name="Table Elegant" w:semiHidden="1" w:unhideWhenUsed="1"/>
+    <w:lsdException w:name="Table Professional" w:semiHidden="1" w:unhideWhenUsed="1"/>
+    <w:lsdException w:name="Table Subtle 1" w:semiHidden="1" w:unhideWhenUsed="1"/>
+    <w:lsdException w:name="Table Subtle 2" w:semiHidden="1" w:unhideWhenUsed="1"/>
+    <w:lsdException w:name="Table Web 1" w:semiHidden="1" w:unhideWhenUsed="1"/>
+    <w:lsdException w:name="Table Web 2" w:semiHidden="1" w:unhideWhenUsed="1"/>
+    <w:lsdException w:name="Table Web 3" w:semiHidden="1" w:unhideWhenUsed="1"/>
+    <w:lsdException w:name="Balloon Text" w:semiHidden="1" w:unhideWhenUsed="1"/>
+    <w:lsdException w:name="Table Grid" w:uiPriority="59"/>
+    <w:lsdException w:name="Table Theme" w:semiHidden="1" w:unhideWhenUsed="1"/>
+    <w:lsdException w:name="Placeholder Text" w:semiHidden="1"/>
+    <w:lsdException w:name="No Spacing" w:uiPriority="1" w:qFormat="1"/>
+    <w:lsdException w:name="Light Shading" w:uiPriority="60"/>
+    <w:lsdException w:name="Light List" w:uiPriority="61"/>
+    <w:lsdException w:name="Light Grid" w:uiPriority="62"/>
+    <w:lsdException w:name="Medium Shading 1" w:uiPriority="63"/>
+    <w:lsdException w:name="Medium Shading 2" w:uiPriority="64"/>
+    <w:lsdException w:name="Medium List 1" w:uiPriority="65"/>
+    <w:lsdException w:name="Medium List 2" w:uiPriority="66"/>
+    <w:lsdException w:name="Medium Grid 1" w:uiPriority="67"/>
+    <w:lsdException w:name="Medium Grid 2" w:uiPriority="68"/>
+    <w:lsdException w:name="Medium Grid 3" w:uiPriority="69"/>
+    <w:lsdException w:name="Dark List" w:uiPriority="70"/>
+    <w:lsdException w:name="Colorful Shading" w:uiPriority="71"/>
+    <w:lsdException w:name="Colorful List" w:uiPriority="72"/>
+    <w:lsdException w:name="Colorful Grid" w:uiPriority="73"/>
+    <w:lsdException w:name="Light Shading Accent 1" w:uiPriority="60"/>
+    <w:lsdException w:name="Light List Accent 1" w:uiPriority="61"/>
+    <w:lsdException w:name="Light Grid Accent 1" w:uiPriority="62"/>
+    <w:lsdException w:name="Medium Shading 1 Accent 1" w:uiPriority="63"/>
+    <w:lsdException w:name="Medium Shading 2 Accent 1" w:uiPriority="64"/>
+    <w:lsdException w:name="Medium List 1 Accent 1" w:uiPriority="65"/>
+    <w:lsdException w:name="Revision" w:semiHidden="1"/>
+    <w:lsdException w:name="List Paragraph" w:uiPriority="34" w:qFormat="1"/>
+    <w:lsdException w:name="Quote" w:uiPriority="29" w:qFormat="1"/>
+    <w:lsdException w:name="Intense Quote" w:uiPriority="30" w:qFormat="1"/>
+    <w:lsdException w:name="Medium List 2 Accent 1" w:uiPriority="66"/>
+    <w:lsdException w:name="Medium Grid 1 Accent 1" w:uiPriority="67"/>
+    <w:lsdException w:name="Medium Grid 2 Accent 1" w:uiPriority="68"/>
+    <w:lsdException w:name="Medium Grid 3 Accent 1" w:uiPriority="69"/>
+    <w:lsdException w:name="Dark List Accent 1" w:uiPriority="70"/>
+    <w:lsdException w:name="Colorful Shading Accent 1" w:uiPriority="71"/>
+    <w:lsdException w:name="Colorful List Accent 1" w:uiPriority="72"/>
+    <w:lsdException w:name="Colorful Grid Accent 1" w:uiPriority="73"/>
+    <w:lsdException w:name="Light Shading Accent 2" w:uiPriority="60"/>
+    <w:lsdException w:name="Light List Accent 2" w:uiPriority="61"/>
+    <w:lsdException w:name="Light Grid Accent 2" w:uiPriority="62"/>
+    <w:lsdException w:name="Medium Shading 1 Accent 2" w:uiPriority="63"/>
+    <w:lsdException w:name="Medium Shading 2 Accent 2" w:uiPriority="64"/>
+    <w:lsdException w:name="Medium List 1 Accent 2" w:uiPriority="65"/>
+    <w:lsdException w:name="Medium List 2 Accent 2" w:uiPriority="66"/>
+    <w:lsdException w:name="Medium Grid 1 Accent 2" w:uiPriority="67"/>
+    <w:lsdException w:name="Medium Grid 2 Accent 2" w:uiPriority="68"/>
+    <w:lsdException w:name="Medium Grid 3 Accent 2" w:uiPriority="69"/>
+    <w:lsdException w:name="Dark List Accent 2" w:uiPriority="70"/>
+    <w:lsdException w:name="Colorful Shading Accent 2" w:uiPriority="71"/>
+    <w:lsdException w:name="Colorful List Accent 2" w:uiPriority="72"/>
+    <w:lsdException w:name="Colorful Grid Accent 2" w:uiPriority="73"/>
+    <w:lsdException w:name="Light Shading Accent 3" w:uiPriority="60"/>
+    <w:lsdException w:name="Light List Accent 3" w:uiPriority="61"/>
+    <w:lsdException w:name="Light Grid Accent 3" w:uiPriority="62"/>
+    <w:lsdException w:name="Medium Shading 1 Accent 3" w:uiPriority="63"/>
+    <w:lsdException w:name="Medium Shading 2 Accent 3" w:uiPriority="64"/>
+    <w:lsdException w:name="Medium List 1 Accent 3" w:uiPriority="65"/>
+    <w:lsdException w:name="Medium List 2 Accent 3" w:uiPriority="66"/>
+    <w:lsdException w:name="Medium Grid 1 Accent 3" w:uiPriority="67"/>
+    <w:lsdException w:name="Medium Grid 2 Accent 3" w:uiPriority="68"/>
+    <w:lsdException w:name="Medium Grid 3 Accent 3" w:uiPriority="69"/>
+    <w:lsdException w:name="Dark List Accent 3" w:uiPriority="70"/>
+    <w:lsdException w:name="Colorful Shading Accent 3" w:uiPriority="71"/>
+    <w:lsdException w:name="Colorful List Accent 3" w:uiPriority="72"/>
+    <w:lsdException w:name="Colorful Grid Accent 3" w:uiPriority="73"/>
+    <w:lsdException w:name="Light Shading Accent 4" w:uiPriority="60"/>
+    <w:lsdException w:name="Light List Accent 4" w:uiPriority="61"/>
+    <w:lsdException w:name="Light Grid Accent 4" w:uiPriority="62"/>
+    <w:lsdException w:name="Medium Shading 1 Accent 4" w:uiPriority="63"/>
+    <w:lsdException w:name="Medium Shading 2 Accent 4" w:uiPriority="64"/>
+    <w:lsdException w:name="Medium List 1 Accent 4" w:uiPriority="65"/>
+    <w:lsdException w:name="Medium List 2 Accent 4" w:uiPriority="66"/>
+    <w:lsdException w:name="Medium Grid 1 Accent 4" w:uiPriority="67"/>
+    <w:lsdException w:name="Medium Grid 2 Accent 4" w:uiPriority="68"/>
+    <w:lsdException w:name="Medium Grid 3 Accent 4" w:uiPriority="69"/>
+    <w:lsdException w:name="Dark List Accent 4" w:uiPriority="70"/>
+    <w:lsdException w:name="Colorful Shading Accent 4" w:uiPriority="71"/>
+    <w:lsdException w:name="Colorful List Accent 4" w:uiPriority="72"/>
+    <w:lsdException w:name="Colorful Grid Accent 4" w:uiPriority="73"/>
+    <w:lsdException w:name="Light Shading Accent 5" w:uiPriority="60"/>
+    <w:lsdException w:name="Light List Accent 5" w:uiPriority="61"/>
+    <w:lsdException w:name="Light Grid Accent 5" w:uiPriority="62"/>
+    <w:lsdException w:name="Medium Shading 1 Accent 5" w:uiPriority="63"/>
+    <w:lsdException w:name="Medium Shading 2 Accent 5" w:uiPriority="64"/>
+    <w:lsdException w:name="Medium List 1 Accent 5" w:uiPriority="65"/>
+    <w:lsdException w:name="Medium List 2 Accent 5" w:uiPriority="66"/>
+    <w:lsdException w:name="Medium Grid 1 Accent 5" w:uiPriority="67"/>
+    <w:lsdException w:name="Medium Grid 2 Accent 5" w:uiPriority="68"/>
+    <w:lsdException w:name="Medium Grid 3 Accent 5" w:uiPriority="69"/>
+    <w:lsdException w:name="Dark List Accent 5" w:uiPriority="70"/>
+    <w:lsdException w:name="Colorful Shading Accent 5" w:uiPriority="71"/>
+    <w:lsdException w:name="Colorful List Accent 5" w:uiPriority="72"/>
+    <w:lsdException w:name="Colorful Grid Accent 5" w:uiPriority="73"/>
+    <w:lsdException w:name="Light Shading Accent 6" w:uiPriority="60"/>
+    <w:lsdException w:name="Light List Accent 6" w:uiPriority="61"/>
+    <w:lsdException w:name="Light Grid Accent 6" w:uiPriority="62"/>
+    <w:lsdException w:name="Medium Shading 1 Accent 6" w:uiPriority="63"/>
+    <w:lsdException w:name="Medium Shading 2 Accent 6" w:uiPriority="64"/>
+    <w:lsdException w:name="Medium List 1 Accent 6" w:uiPriority="65"/>
+    <w:lsdException w:name="Medium List 2 Accent 6" w:uiPriority="66"/>
+    <w:lsdException w:name="Medium Grid 1 Accent 6" w:uiPriority="67"/>
+    <w:lsdException w:name="Medium Grid 2 Accent 6" w:uiPriority="68"/>
+    <w:lsdException w:name="Medium Grid 3 Accent 6" w:uiPriority="69"/>
+    <w:lsdException w:name="Dark List Accent 6" w:uiPriority="70"/>
+    <w:lsdException w:name="Colorful Shading Accent 6" w:uiPriority="71"/>
+    <w:lsdException w:name="Colorful List Accent 6" w:uiPriority="72"/>
+    <w:lsdException w:name="Colorful Grid Accent 6" w:uiPriority="73"/>
+    <w:lsdException w:name="Subtle Emphasis" w:uiPriority="19" w:qFormat="1"/>
+    <w:lsdException w:name="Intense Emphasis" w:uiPriority="21" w:qFormat="1"/>
+    <w:lsdException w:name="Subtle Reference" w:uiPriority="31" w:qFormat="1"/>
+    <w:lsdException w:name="Intense Reference" w:uiPriority="32" w:qFormat="1"/>
+    <w:lsdException w:name="Book Title" w:uiPriority="33" w:qFormat="1"/>
+    <w:lsdException w:name="Bibliography" w:semiHidden="1" w:uiPriority="37" w:unhideWhenUsed="1"/>
+    <w:lsdException w:name="TOC Heading" w:semiHidden="1" w:uiPriority="39" w:unhideWhenUsed="1" w:qFormat="1"/>
+    <w:lsdException w:name="Plain Table 1" w:uiPriority="41"/>
+    <w:lsdException w:name="Plain Table 2" w:uiPriority="42"/>
+    <w:lsdException w:name="Plain Table 3" w:uiPriority="43"/>
+    <w:lsdException w:name="Plain Table 4" w:uiPriority="44"/>
+    <w:lsdException w:name="Plain Table 5" w:uiPriority="45"/>
+    <w:lsdException w:name="Grid Table Light" w:uiPriority="40"/>
+    <w:lsdException w:name="Grid Table 1 Light" w:uiPriority="46"/>
+    <w:lsdException w:name="Grid Table 2" w:uiPriority="47"/>
+    <w:lsdException w:name="Grid Table 3" w:uiPriority="48"/>
+    <w:lsdException w:name="Grid Table 4" w:uiPriority="49"/>
+    <w:lsdException w:name="Grid Table 5 Dark" w:uiPriority="50"/>
+    <w:lsdException w:name="Grid Table 6 Colorful" w:uiPriority="51"/>
+    <w:lsdException w:name="Grid Table 7 Colorful" w:uiPriority="52"/>
+    <w:lsdException w:name="Grid Table 1 Light Accent 1" w:uiPriority="46"/>
+    <w:lsdException w:name="Grid Table 2 Accent 1" w:uiPriority="47"/>
+    <w:lsdException w:name="Grid Table 3 Accent 1" w:uiPriority="48"/>
+    <w:lsdException w:name="Grid Table 4 Accent 1" w:uiPriority="49"/>
+    <w:lsdException w:name="Grid Table 5 Dark Accent 1" w:uiPriority="50"/>
+    <w:lsdException w:name="Grid Table 6 Colorful Accent 1" w:uiPriority="51"/>
+    <w:lsdException w:name="Grid Table 7 Colorful Accent 1" w:uiPriority="52"/>
+    <w:lsdException w:name="Grid Table 1 Light Accent 2" w:uiPriority="46"/>
+    <w:lsdException w:name="Grid Table 2 Accent 2" w:uiPriority="47"/>
+    <w:lsdException w:name="Grid Table 3 Accent 2" w:uiPriority="48"/>
+    <w:lsdException w:name="Grid Table 4 Accent 2" w:uiPriority="49"/>
+    <w:lsdException w:name="Grid Table 5 Dark Accent 2" w:uiPriority="50"/>
+    <w:lsdException w:name="Grid Table 6 Colorful Accent 2" w:uiPriority="51"/>
+    <w:lsdException w:name="Grid Table 7 Colorful Accent 2" w:uiPriority="52"/>
+    <w:lsdException w:name="Grid Table 1 Light Accent 3" w:uiPriority="46"/>
+    <w:lsdException w:name="Grid Table 2 Accent 3" w:uiPriority="47"/>
+    <w:lsdException w:name="Grid Table 3 Accent 3" w:uiPriority="48"/>
+    <w:lsdException w:name="Grid Table 4 Accent 3" w:uiPriority="49"/>
+    <w:lsdException w:name="Grid Table 5 Dark Accent 3" w:uiPriority="50"/>
+    <w:lsdException w:name="Grid Table 6 Colorful Accent 3" w:uiPriority="51"/>
+    <w:lsdException w:name="Grid Table 7 Colorful Accent 3" w:uiPriority="52"/>
+    <w:lsdException w:name="Grid Table 1 Light Accent 4" w:uiPriority="46"/>
+    <w:lsdException w:name="Grid Table 2 Accent 4" w:uiPriority="47"/>
+    <w:lsdException w:name="Grid Table 3 Accent 4" w:uiPriority="48"/>
+    <w:lsdException w:name="Grid Table 4 Accent 4" w:uiPriority="49"/>
+    <w:lsdException w:name="Grid Table 5 Dark Accent 4" w:uiPriority="50"/>
+    <w:lsdException w:name="Grid Table 6 Colorful Accent 4" w:uiPriority="51"/>
+    <w:lsdException w:name="Grid Table 7 Colorful Accent 4" w:uiPriority="52"/>
+    <w:lsdException w:name="Grid Table 1 Light Accent 5" w:uiPriority="46"/>
+    <w:lsdException w:name="Grid Table 2 Accent 5" w:uiPriority="47"/>
+    <w:lsdException w:name="Grid Table 3 Accent 5" w:uiPriority="48"/>
+    <w:lsdException w:name="Grid Table 4 Accent 5" w:uiPriority="49"/>
+    <w:lsdException w:name="Grid Table 5 Dark Accent 5" w:uiPriority="50"/>
+    <w:lsdException w:name="Grid Table 6 Colorful Accent 5" w:uiPriority="51"/>
+    <w:lsdException w:name="Grid Table 7 Colorful Accent 5" w:uiPriority="52"/>
+    <w:lsdException w:name="Grid Table 1 Light Accent 6" w:uiPriority="46"/>
+    <w:lsdException w:name="Grid Table 2 Accent 6" w:uiPriority="47"/>
+    <w:lsdException w:name="Grid Table 3 Accent 6" w:uiPriority="48"/>
+    <w:lsdException w:name="Grid Table 4 Accent 6" w:uiPriority="49"/>
+    <w:lsdException w:name="Grid Table 5 Dark Accent 6" w:uiPriority="50"/>
+    <w:lsdException w:name="Grid Table 6 Colorful Accent 6" w:uiPriority="51"/>
+    <w:lsdException w:name="Grid Table 7 Colorful Accent 6" w:uiPriority="52"/>
+    <w:lsdException w:name="List Table 1 Light" w:uiPriority="46"/>
+    <w:lsdException w:name="List Table 2" w:uiPriority="47"/>
+    <w:lsdException w:name="List Table 3" w:uiPriority="48"/>
+    <w:lsdException w:name="List Table 4" w:uiPriority="49"/>
+    <w:lsdException w:name="List Table 5 Dark" w:uiPriority="50"/>
+    <w:lsdException w:name="List Table 6 Colorful" w:uiPriority="51"/>
+    <w:lsdException w:name="List Table 7 Colorful" w:uiPriority="52"/>
+    <w:lsdException w:name="List Table 1 Light Accent 1" w:uiPriority="46"/>
+    <w:lsdException w:name="List Table 2 Accent 1" w:uiPriority="47"/>
+    <w:lsdException w:name="List Table 3 Accent 1" w:uiPriority="48"/>
+    <w:lsdException w:name="List Table 4 Accent 1" w:uiPriority="49"/>
+    <w:lsdException w:name="List Table 5 Dark Accent 1" w:uiPriority="50"/>
+    <w:lsdException w:name="List Table 6 Colorful Accent 1" w:uiPriority="51"/>
+    <w:lsdException w:name="List Table 7 Colorful Accent 1" w:uiPriority="52"/>
+    <w:lsdException w:name="List Table 1 Light Accent 2" w:uiPriority="46"/>
+    <w:lsdException w:name="List Table 2 Accent 2" w:uiPriority="47"/>
+    <w:lsdException w:name="List Table 3 Accent 2" w:uiPriority="48"/>
+    <w:lsdException w:name="List Table 4 Accent 2" w:uiPriority="49"/>
+    <w:lsdException w:name="List Table 5 Dark Accent 2" w:uiPriority="50"/>
+    <w:lsdException w:name="List Table 6 Colorful Accent 2" w:uiPriority="51"/>
+    <w:lsdException w:name="List Table 7 Colorful Accent 2" w:uiPriority="52"/>
+    <w:lsdException w:name="List Table 1 Light Accent 3" w:uiPriority="46"/>
+    <w:lsdException w:name="List Table 2 Accent 3" w:uiPriority="47"/>
+    <w:lsdException w:name="List Table 3 Accent 3" w:uiPriority="48"/>
+    <w:lsdException w:name="List Table 4 Accent 3" w:uiPriority="49"/>
+    <w:lsdException w:name="List Table 5 Dark Accent 3" w:uiPriority="50"/>
+    <w:lsdException w:name="List Table 6 Colorful Accent 3" w:uiPriority="51"/>
+    <w:lsdException w:name="List Table 7 Colorful Accent 3" w:uiPriority="52"/>
+    <w:lsdException w:name="List Table 1 Light Accent 4" w:uiPriority="46"/>
+    <w:lsdException w:name="List Table 2 Accent 4" w:uiPriority="47"/>
+    <w:lsdException w:name="List Table 3 Accent 4" w:uiPriority="48"/>
+    <w:lsdException w:name="List Table 4 Accent 4" w:uiPriority="49"/>
+    <w:lsdException w:name="List Table 5 Dark Accent 4" w:uiPriority="50"/>
+    <w:lsdException w:name="List Table 6 Colorful Accent 4" w:uiPriority="51"/>
+    <w:lsdException w:name="List Table 7 Colorful Accent 4" w:uiPriority="52"/>
+    <w:lsdException w:name="List Table 1 Light Accent 5" w:uiPriority="46"/>
+    <w:lsdException w:name="List Table 2 Accent 5" w:uiPriority="47"/>
+    <w:lsdException w:name="List Table 3 Accent 5" w:uiPriority="48"/>
+    <w:lsdException w:name="List Table 4 Accent 5" w:uiPriority="49"/>
+    <w:lsdException w:name="List Table 5 Dark Accent 5" w:uiPriority="50"/>
+    <w:lsdException w:name="List Table 6 Colorful Accent 5" w:uiPriority="51"/>
+    <w:lsdException w:name="List Table 7 Colorful Accent 5" w:uiPriority="52"/>
+    <w:lsdException w:name="List Table 1 Light Accent 6" w:uiPriority="46"/>
+    <w:lsdException w:name="List Table 2 Accent 6" w:uiPriority="47"/>
+    <w:lsdException w:name="List Table 3 Accent 6" w:uiPriority="48"/>
+    <w:lsdException w:name="List Table 4 Accent 6" w:uiPriority="49"/>
+    <w:lsdException w:name="List Table 5 Dark Accent 6" w:uiPriority="50"/>
+    <w:lsdException w:name="List Table 6 Colorful Accent 6" w:uiPriority="51"/>
+    <w:lsdException w:name="List Table 7 Colorful Accent 6" w:uiPriority="52"/>
   </w:latentStyles>
   <w:style w:type="paragraph" w:default="1" w:styleId="Normal">
     <w:name w:val="Normal"/>
@@ -1296,7 +2208,6 @@
     <w:uiPriority w:val="99"/>
     <w:semiHidden/>
     <w:unhideWhenUsed/>
-    <w:qFormat/>
     <w:tblPr>
       <w:tblInd w:w="0" w:type="dxa"/>
       <w:tblCellMar>

</xml_diff>

<commit_message>
Se realizaron las pruebas de regresion al CU Seguir Programa.
</commit_message>
<xml_diff>
--- a/Construcción/Documentación Pruebas/Resumen de Pruebas Casos de Uso/2 - Pruebas de Regresión.docx
+++ b/Construcción/Documentación Pruebas/Resumen de Pruebas Casos de Uso/2 - Pruebas de Regresión.docx
@@ -1,6 +1,6 @@
 
 <file path=word/document.xml><?xml version="1.0" encoding="utf-8"?>
-<w:document xmlns:wpc="http://schemas.microsoft.com/office/word/2010/wordprocessingCanvas" xmlns:mc="http://schemas.openxmlformats.org/markup-compatibility/2006" xmlns:o="urn:schemas-microsoft-com:office:office" xmlns:r="http://schemas.openxmlformats.org/officeDocument/2006/relationships" xmlns:m="http://schemas.openxmlformats.org/officeDocument/2006/math" xmlns:v="urn:schemas-microsoft-com:vml" xmlns:wp14="http://schemas.microsoft.com/office/word/2010/wordprocessingDrawing" xmlns:wp="http://schemas.openxmlformats.org/drawingml/2006/wordprocessingDrawing" xmlns:w10="urn:schemas-microsoft-com:office:word" xmlns:w="http://schemas.openxmlformats.org/wordprocessingml/2006/main" xmlns:w14="http://schemas.microsoft.com/office/word/2010/wordml" xmlns:w15="http://schemas.microsoft.com/office/word/2012/wordml" xmlns:wpg="http://schemas.microsoft.com/office/word/2010/wordprocessingGroup" xmlns:wpi="http://schemas.microsoft.com/office/word/2010/wordprocessingInk" xmlns:wne="http://schemas.microsoft.com/office/word/2006/wordml" xmlns:wps="http://schemas.microsoft.com/office/word/2010/wordprocessingShape" mc:Ignorable="w14 w15 wp14">
+<w:document xmlns:wpc="http://schemas.microsoft.com/office/word/2010/wordprocessingCanvas" xmlns:cx="http://schemas.microsoft.com/office/drawing/2014/chartex" xmlns:cx1="http://schemas.microsoft.com/office/drawing/2015/9/8/chartex" xmlns:mc="http://schemas.openxmlformats.org/markup-compatibility/2006" xmlns:o="urn:schemas-microsoft-com:office:office" xmlns:r="http://schemas.openxmlformats.org/officeDocument/2006/relationships" xmlns:m="http://schemas.openxmlformats.org/officeDocument/2006/math" xmlns:v="urn:schemas-microsoft-com:vml" xmlns:wp14="http://schemas.microsoft.com/office/word/2010/wordprocessingDrawing" xmlns:wp="http://schemas.openxmlformats.org/drawingml/2006/wordprocessingDrawing" xmlns:w10="urn:schemas-microsoft-com:office:word" xmlns:w="http://schemas.openxmlformats.org/wordprocessingml/2006/main" xmlns:w14="http://schemas.microsoft.com/office/word/2010/wordml" xmlns:w15="http://schemas.microsoft.com/office/word/2012/wordml" xmlns:w16se="http://schemas.microsoft.com/office/word/2015/wordml/symex" xmlns:wpg="http://schemas.microsoft.com/office/word/2010/wordprocessingGroup" xmlns:wpi="http://schemas.microsoft.com/office/word/2010/wordprocessingInk" xmlns:wne="http://schemas.microsoft.com/office/word/2006/wordml" xmlns:wps="http://schemas.microsoft.com/office/word/2010/wordprocessingShape" mc:Ignorable="w14 w15 w16se wp14">
   <w:body>
     <w:p>
       <w:pPr>
@@ -856,8 +856,6 @@
           <w:szCs w:val="24"/>
         </w:rPr>
       </w:pPr>
-      <w:bookmarkStart w:id="0" w:name="_GoBack"/>
-      <w:bookmarkEnd w:id="0"/>
     </w:p>
     <w:p>
       <w:pPr>
@@ -1132,6 +1130,8 @@
       <w:r>
         <w:rPr>
           <w:b/>
+          <w:noProof/>
+          <w:lang w:eastAsia="es-AR"/>
         </w:rPr>
         <w:drawing>
           <wp:inline distT="0" distB="0" distL="0" distR="0" wp14:anchorId="2732D5F8" wp14:editId="4EEC2B58">
@@ -1219,32 +1219,20 @@
     </w:p>
     <w:p>
       <w:r>
-        <w:t xml:space="preserve">-En la pantalla, el </w:t>
-      </w:r>
-      <w:proofErr w:type="spellStart"/>
-      <w:r>
-        <w:t>label</w:t>
-      </w:r>
-      <w:proofErr w:type="spellEnd"/>
-      <w:r>
-        <w:t xml:space="preserve"> de la lista desplegable de los profesores es incorrecto ya que dice "Asignaturas". </w:t>
-      </w:r>
-    </w:p>
-    <w:p>
-      <w:r>
-        <w:t xml:space="preserve">El </w:t>
-      </w:r>
-      <w:proofErr w:type="spellStart"/>
-      <w:r>
-        <w:t>label</w:t>
-      </w:r>
-      <w:proofErr w:type="spellEnd"/>
-      <w:r>
-        <w:t xml:space="preserve"> se ha corregido</w:t>
-      </w:r>
-    </w:p>
-    <w:p>
-      <w:r>
+        <w:t xml:space="preserve">-En la pantalla, el label de la lista desplegable de los profesores es incorrecto ya que dice "Asignaturas". </w:t>
+      </w:r>
+    </w:p>
+    <w:p>
+      <w:r>
+        <w:t>El label se ha corregido</w:t>
+      </w:r>
+    </w:p>
+    <w:p>
+      <w:r>
+        <w:rPr>
+          <w:noProof/>
+          <w:lang w:eastAsia="es-AR"/>
+        </w:rPr>
         <w:drawing>
           <wp:inline distT="0" distB="0" distL="0" distR="0" wp14:anchorId="46BCD35F" wp14:editId="3694C5A4">
             <wp:extent cx="5612130" cy="1207135"/>
@@ -1322,7 +1310,9 @@
       <w:r>
         <w:rPr>
           <w:b/>
+          <w:noProof/>
           <w:color w:val="00B050"/>
+          <w:lang w:eastAsia="es-AR"/>
         </w:rPr>
         <w:drawing>
           <wp:inline distT="0" distB="0" distL="0" distR="0" wp14:anchorId="5C8A6F7C" wp14:editId="2A117568">
@@ -1368,6 +1358,10 @@
     </w:p>
     <w:p>
       <w:r>
+        <w:rPr>
+          <w:noProof/>
+          <w:lang w:eastAsia="es-AR"/>
+        </w:rPr>
         <w:drawing>
           <wp:inline distT="0" distB="0" distL="0" distR="0" wp14:anchorId="2DF9EAA7" wp14:editId="5F1D505C">
             <wp:extent cx="5612130" cy="311150"/>
@@ -1432,15 +1426,7 @@
     </w:p>
     <w:p>
       <w:r>
-        <w:t xml:space="preserve">-Eliminar: Aunque se elimina bien el profesor, hay un error en el mensaje ya que muestra dos veces el apellido y no su nombre. </w:t>
-      </w:r>
-      <w:proofErr w:type="spellStart"/>
-      <w:r>
-        <w:t>Ej</w:t>
-      </w:r>
-      <w:proofErr w:type="spellEnd"/>
-      <w:r>
-        <w:t>: "Se desvinculó el profesor Hallar, Hallar del Equipo de Cátedra". Corregir</w:t>
+        <w:t>-Eliminar: Aunque se elimina bien el profesor, hay un error en el mensaje ya que muestra dos veces el apellido y no su nombre. Ej: "Se desvinculó el profesor Hallar, Hallar del Equipo de Cátedra". Corregir</w:t>
       </w:r>
     </w:p>
     <w:p>
@@ -1450,6 +1436,10 @@
     </w:p>
     <w:p>
       <w:r>
+        <w:rPr>
+          <w:noProof/>
+          <w:lang w:eastAsia="es-AR"/>
+        </w:rPr>
         <w:drawing>
           <wp:inline distT="0" distB="0" distL="0" distR="0" wp14:anchorId="78709C0B" wp14:editId="2482EE63">
             <wp:extent cx="5612130" cy="304800"/>
@@ -1552,10 +1542,164 @@
           <w:szCs w:val="24"/>
         </w:rPr>
         <w:lastRenderedPageBreak/>
-        <w:t>---------------------------------------------------------------</w:t>
-      </w:r>
-    </w:p>
-    <w:p/>
+        <w:t>----------------------------------------------------------------------------------------------</w:t>
+      </w:r>
+    </w:p>
+    <w:p>
+      <w:pPr>
+        <w:jc w:val="center"/>
+        <w:rPr>
+          <w:rFonts w:ascii="Arial" w:hAnsi="Arial" w:cs="Arial"/>
+          <w:b/>
+          <w:sz w:val="24"/>
+          <w:szCs w:val="24"/>
+        </w:rPr>
+      </w:pPr>
+      <w:r>
+        <w:rPr>
+          <w:rFonts w:ascii="Arial" w:hAnsi="Arial" w:cs="Arial"/>
+          <w:b/>
+          <w:sz w:val="24"/>
+          <w:szCs w:val="24"/>
+          <w:highlight w:val="yellow"/>
+        </w:rPr>
+        <w:t>-</w:t>
+      </w:r>
+      <w:r>
+        <w:rPr>
+          <w:rFonts w:ascii="Arial" w:hAnsi="Arial" w:cs="Arial"/>
+          <w:b/>
+          <w:sz w:val="24"/>
+          <w:szCs w:val="24"/>
+          <w:highlight w:val="yellow"/>
+        </w:rPr>
+        <w:t>SEGUIR PROGRAMA</w:t>
+      </w:r>
+      <w:r>
+        <w:rPr>
+          <w:rFonts w:ascii="Arial" w:hAnsi="Arial" w:cs="Arial"/>
+          <w:b/>
+          <w:sz w:val="24"/>
+          <w:szCs w:val="24"/>
+          <w:highlight w:val="yellow"/>
+        </w:rPr>
+        <w:t>:</w:t>
+      </w:r>
+    </w:p>
+    <w:p>
+      <w:pPr>
+        <w:rPr>
+          <w:rFonts w:ascii="Arial" w:hAnsi="Arial" w:cs="Arial"/>
+          <w:b/>
+          <w:sz w:val="24"/>
+          <w:szCs w:val="24"/>
+        </w:rPr>
+      </w:pPr>
+    </w:p>
+    <w:p>
+      <w:pPr>
+        <w:rPr>
+          <w:rFonts w:ascii="Arial" w:hAnsi="Arial" w:cs="Arial"/>
+          <w:b/>
+          <w:sz w:val="24"/>
+          <w:szCs w:val="24"/>
+        </w:rPr>
+      </w:pPr>
+      <w:r>
+        <w:rPr>
+          <w:rFonts w:ascii="Arial" w:hAnsi="Arial" w:cs="Arial"/>
+          <w:b/>
+          <w:sz w:val="24"/>
+          <w:szCs w:val="24"/>
+        </w:rPr>
+        <w:t xml:space="preserve">Se han corregido los errores </w:t>
+      </w:r>
+      <w:r>
+        <w:rPr>
+          <w:rFonts w:ascii="Arial" w:hAnsi="Arial" w:cs="Arial"/>
+          <w:b/>
+          <w:sz w:val="24"/>
+          <w:szCs w:val="24"/>
+        </w:rPr>
+        <w:t>detectados en</w:t>
+      </w:r>
+      <w:r>
+        <w:rPr>
+          <w:rFonts w:ascii="Arial" w:hAnsi="Arial" w:cs="Arial"/>
+          <w:b/>
+          <w:sz w:val="24"/>
+          <w:szCs w:val="24"/>
+        </w:rPr>
+        <w:t xml:space="preserve"> las pruebas </w:t>
+      </w:r>
+      <w:r>
+        <w:rPr>
+          <w:rFonts w:ascii="Arial" w:hAnsi="Arial" w:cs="Arial"/>
+          <w:b/>
+          <w:sz w:val="24"/>
+          <w:szCs w:val="24"/>
+        </w:rPr>
+        <w:t>iniciales y no se pudieron encontrar nuevos errores</w:t>
+      </w:r>
+      <w:r>
+        <w:rPr>
+          <w:rFonts w:ascii="Arial" w:hAnsi="Arial" w:cs="Arial"/>
+          <w:b/>
+          <w:sz w:val="24"/>
+          <w:szCs w:val="24"/>
+        </w:rPr>
+        <w:t>.</w:t>
+      </w:r>
+    </w:p>
+    <w:p>
+      <w:r>
+        <w:rPr>
+          <w:rFonts w:ascii="Arial" w:hAnsi="Arial" w:cs="Arial"/>
+          <w:b/>
+          <w:sz w:val="24"/>
+          <w:szCs w:val="24"/>
+        </w:rPr>
+        <w:t xml:space="preserve"> Estado del CU: </w:t>
+      </w:r>
+      <w:r>
+        <w:rPr>
+          <w:rFonts w:ascii="Arial" w:hAnsi="Arial" w:cs="Arial"/>
+          <w:b/>
+          <w:sz w:val="24"/>
+          <w:szCs w:val="24"/>
+        </w:rPr>
+        <w:t>Aprobado (CU cerrado - No se debe modificar</w:t>
+      </w:r>
+      <w:r>
+        <w:rPr>
+          <w:rFonts w:ascii="Arial" w:hAnsi="Arial" w:cs="Arial"/>
+          <w:b/>
+          <w:sz w:val="24"/>
+          <w:szCs w:val="24"/>
+        </w:rPr>
+        <w:t xml:space="preserve"> [Por ahora</w:t>
+      </w:r>
+      <w:bookmarkStart w:id="0" w:name="_GoBack"/>
+      <w:bookmarkEnd w:id="0"/>
+      <w:r>
+        <w:rPr>
+          <w:rFonts w:ascii="Arial" w:hAnsi="Arial" w:cs="Arial"/>
+          <w:b/>
+          <w:sz w:val="24"/>
+          <w:szCs w:val="24"/>
+        </w:rPr>
+        <w:t>]</w:t>
+      </w:r>
+      <w:r>
+        <w:rPr>
+          <w:rFonts w:ascii="Arial" w:hAnsi="Arial" w:cs="Arial"/>
+          <w:b/>
+          <w:sz w:val="24"/>
+          <w:szCs w:val="24"/>
+        </w:rPr>
+        <w:t>)</w:t>
+      </w:r>
+    </w:p>
     <w:sectPr>
       <w:pgSz w:w="12240" w:h="15840"/>
       <w:pgMar w:top="1417" w:right="1701" w:bottom="1417" w:left="1701" w:header="708" w:footer="708" w:gutter="0"/>
@@ -1567,7 +1711,7 @@
 </file>
 
 <file path=word/numbering.xml><?xml version="1.0" encoding="utf-8"?>
-<w:numbering xmlns:wpc="http://schemas.microsoft.com/office/word/2010/wordprocessingCanvas" xmlns:mc="http://schemas.openxmlformats.org/markup-compatibility/2006" xmlns:o="urn:schemas-microsoft-com:office:office" xmlns:r="http://schemas.openxmlformats.org/officeDocument/2006/relationships" xmlns:m="http://schemas.openxmlformats.org/officeDocument/2006/math" xmlns:v="urn:schemas-microsoft-com:vml" xmlns:wp14="http://schemas.microsoft.com/office/word/2010/wordprocessingDrawing" xmlns:wp="http://schemas.openxmlformats.org/drawingml/2006/wordprocessingDrawing" xmlns:w10="urn:schemas-microsoft-com:office:word" xmlns:w="http://schemas.openxmlformats.org/wordprocessingml/2006/main" xmlns:w14="http://schemas.microsoft.com/office/word/2010/wordml" xmlns:w15="http://schemas.microsoft.com/office/word/2012/wordml" xmlns:wpg="http://schemas.microsoft.com/office/word/2010/wordprocessingGroup" xmlns:wpi="http://schemas.microsoft.com/office/word/2010/wordprocessingInk" xmlns:wne="http://schemas.microsoft.com/office/word/2006/wordml" xmlns:wps="http://schemas.microsoft.com/office/word/2010/wordprocessingShape" mc:Ignorable="w14 w15 wp14">
+<w:numbering xmlns:wpc="http://schemas.microsoft.com/office/word/2010/wordprocessingCanvas" xmlns:cx="http://schemas.microsoft.com/office/drawing/2014/chartex" xmlns:cx1="http://schemas.microsoft.com/office/drawing/2015/9/8/chartex" xmlns:mc="http://schemas.openxmlformats.org/markup-compatibility/2006" xmlns:o="urn:schemas-microsoft-com:office:office" xmlns:r="http://schemas.openxmlformats.org/officeDocument/2006/relationships" xmlns:m="http://schemas.openxmlformats.org/officeDocument/2006/math" xmlns:v="urn:schemas-microsoft-com:vml" xmlns:wp14="http://schemas.microsoft.com/office/word/2010/wordprocessingDrawing" xmlns:wp="http://schemas.openxmlformats.org/drawingml/2006/wordprocessingDrawing" xmlns:w10="urn:schemas-microsoft-com:office:word" xmlns:w="http://schemas.openxmlformats.org/wordprocessingml/2006/main" xmlns:w14="http://schemas.microsoft.com/office/word/2010/wordml" xmlns:w15="http://schemas.microsoft.com/office/word/2012/wordml" xmlns:w16se="http://schemas.microsoft.com/office/word/2015/wordml/symex" xmlns:wpg="http://schemas.microsoft.com/office/word/2010/wordprocessingGroup" xmlns:wpi="http://schemas.microsoft.com/office/word/2010/wordprocessingInk" xmlns:wne="http://schemas.microsoft.com/office/word/2006/wordml" xmlns:wps="http://schemas.microsoft.com/office/word/2010/wordprocessingShape" mc:Ignorable="w14 w15 w16se wp14">
   <w:abstractNum w:abstractNumId="0" w15:restartNumberingAfterBreak="0">
     <w:nsid w:val="46AE4373"/>
     <w:multiLevelType w:val="hybridMultilevel"/>
@@ -1803,7 +1947,7 @@
 </file>
 
 <file path=word/styles.xml><?xml version="1.0" encoding="utf-8"?>
-<w:styles xmlns:mc="http://schemas.openxmlformats.org/markup-compatibility/2006" xmlns:r="http://schemas.openxmlformats.org/officeDocument/2006/relationships" xmlns:w="http://schemas.openxmlformats.org/wordprocessingml/2006/main" xmlns:w14="http://schemas.microsoft.com/office/word/2010/wordml" xmlns:w15="http://schemas.microsoft.com/office/word/2012/wordml" mc:Ignorable="w14 w15">
+<w:styles xmlns:mc="http://schemas.openxmlformats.org/markup-compatibility/2006" xmlns:r="http://schemas.openxmlformats.org/officeDocument/2006/relationships" xmlns:w="http://schemas.openxmlformats.org/wordprocessingml/2006/main" xmlns:w14="http://schemas.microsoft.com/office/word/2010/wordml" xmlns:w15="http://schemas.microsoft.com/office/word/2012/wordml" xmlns:w16se="http://schemas.microsoft.com/office/word/2015/wordml/symex" mc:Ignorable="w14 w15 w16se">
   <w:docDefaults>
     <w:rPrDefault>
       <w:rPr>

</xml_diff>